<commit_message>
se agrega el crud de las marcas
</commit_message>
<xml_diff>
--- a/Vehicles.docx
+++ b/Vehicles.docx
@@ -49,178 +49,6 @@
             <wp:extent cx="5612130" cy="3766185"/>
             <wp:effectExtent l="0" t="0" r="7620" b="5715"/>
             <wp:docPr id="1" name="Imagen 1"/>
-            <wp:cNvGraphicFramePr>
-              <a:graphicFrameLocks xmlns:a="http://schemas.openxmlformats.org/drawingml/2006/main" noChangeAspect="1"/>
-            </wp:cNvGraphicFramePr>
-            <a:graphic xmlns:a="http://schemas.openxmlformats.org/drawingml/2006/main">
-              <a:graphicData uri="http://schemas.openxmlformats.org/drawingml/2006/picture">
-                <pic:pic xmlns:pic="http://schemas.openxmlformats.org/drawingml/2006/picture">
-                  <pic:nvPicPr>
-                    <pic:cNvPr id="1" name=""/>
-                    <pic:cNvPicPr/>
-                  </pic:nvPicPr>
-                  <pic:blipFill>
-                    <a:blip r:embed="rId4"/>
-                    <a:stretch>
-                      <a:fillRect/>
-                    </a:stretch>
-                  </pic:blipFill>
-                  <pic:spPr>
-                    <a:xfrm>
-                      <a:off x="0" y="0"/>
-                      <a:ext cx="5612130" cy="3766185"/>
-                    </a:xfrm>
-                    <a:prstGeom prst="rect">
-                      <a:avLst/>
-                    </a:prstGeom>
-                  </pic:spPr>
-                </pic:pic>
-              </a:graphicData>
-            </a:graphic>
-          </wp:inline>
-        </w:drawing>
-      </w:r>
-    </w:p>
-    <w:p>
-      <w:pPr>
-        <w:rPr>
-          <w:lang w:val="es-MX"/>
-        </w:rPr>
-      </w:pPr>
-    </w:p>
-    <w:p>
-      <w:pPr>
-        <w:rPr>
-          <w:lang w:val="es-MX"/>
-        </w:rPr>
-      </w:pPr>
-    </w:p>
-    <w:p>
-      <w:pPr>
-        <w:rPr>
-          <w:lang w:val="es-MX"/>
-        </w:rPr>
-      </w:pPr>
-    </w:p>
-    <w:p>
-      <w:pPr>
-        <w:rPr>
-          <w:lang w:val="es-MX"/>
-        </w:rPr>
-      </w:pPr>
-    </w:p>
-    <w:p>
-      <w:pPr>
-        <w:rPr>
-          <w:lang w:val="es-MX"/>
-        </w:rPr>
-      </w:pPr>
-    </w:p>
-    <w:p>
-      <w:pPr>
-        <w:rPr>
-          <w:lang w:val="es-MX"/>
-        </w:rPr>
-      </w:pPr>
-    </w:p>
-    <w:p>
-      <w:pPr>
-        <w:rPr>
-          <w:lang w:val="es-MX"/>
-        </w:rPr>
-      </w:pPr>
-    </w:p>
-    <w:p>
-      <w:pPr>
-        <w:rPr>
-          <w:lang w:val="es-MX"/>
-        </w:rPr>
-      </w:pPr>
-    </w:p>
-    <w:p>
-      <w:pPr>
-        <w:rPr>
-          <w:lang w:val="es-MX"/>
-        </w:rPr>
-      </w:pPr>
-    </w:p>
-    <w:p>
-      <w:pPr>
-        <w:rPr>
-          <w:lang w:val="es-MX"/>
-        </w:rPr>
-      </w:pPr>
-    </w:p>
-    <w:p>
-      <w:pPr>
-        <w:rPr>
-          <w:lang w:val="es-MX"/>
-        </w:rPr>
-      </w:pPr>
-    </w:p>
-    <w:p>
-      <w:pPr>
-        <w:rPr>
-          <w:lang w:val="es-MX"/>
-        </w:rPr>
-      </w:pPr>
-    </w:p>
-    <w:p>
-      <w:pPr>
-        <w:rPr>
-          <w:lang w:val="es-MX"/>
-        </w:rPr>
-      </w:pPr>
-    </w:p>
-    <w:p>
-      <w:pPr>
-        <w:rPr>
-          <w:lang w:val="es-MX"/>
-        </w:rPr>
-      </w:pPr>
-    </w:p>
-    <w:p>
-      <w:pPr>
-        <w:rPr>
-          <w:lang w:val="es-MX"/>
-        </w:rPr>
-      </w:pPr>
-      <w:r>
-        <w:rPr>
-          <w:lang w:val="es-MX"/>
-        </w:rPr>
-        <w:t xml:space="preserve">Se crea up proyecto de tipo </w:t>
-      </w:r>
-      <w:proofErr w:type="spellStart"/>
-      <w:r>
-        <w:rPr>
-          <w:lang w:val="es-MX"/>
-        </w:rPr>
-        <w:t>Class</w:t>
-      </w:r>
-      <w:proofErr w:type="spellEnd"/>
-      <w:r>
-        <w:rPr>
-          <w:lang w:val="es-MX"/>
-        </w:rPr>
-        <w:t xml:space="preserve"> Library para clases compartidas</w:t>
-      </w:r>
-    </w:p>
-    <w:p>
-      <w:pPr>
-        <w:rPr>
-          <w:lang w:val="es-MX"/>
-        </w:rPr>
-      </w:pPr>
-      <w:r>
-        <w:rPr>
-          <w:noProof/>
-        </w:rPr>
-        <w:drawing>
-          <wp:inline distT="0" distB="0" distL="0" distR="0" wp14:anchorId="5114605D" wp14:editId="2050CFC8">
-            <wp:extent cx="5612130" cy="4088130"/>
-            <wp:effectExtent l="0" t="0" r="7620" b="7620"/>
-            <wp:docPr id="2" name="Imagen 2"/>
             <wp:cNvGraphicFramePr>
               <a:graphicFrameLocks xmlns:a="http://schemas.openxmlformats.org/drawingml/2006/main" noChangeAspect="1"/>
             </wp:cNvGraphicFramePr>
@@ -240,7 +68,7 @@
                   <pic:spPr>
                     <a:xfrm>
                       <a:off x="0" y="0"/>
-                      <a:ext cx="5612130" cy="4088130"/>
+                      <a:ext cx="5612130" cy="3766185"/>
                     </a:xfrm>
                     <a:prstGeom prst="rect">
                       <a:avLst/>
@@ -259,22 +87,126 @@
           <w:lang w:val="es-MX"/>
         </w:rPr>
       </w:pPr>
-      <w:r>
-        <w:rPr>
-          <w:lang w:val="es-MX"/>
-        </w:rPr>
-        <w:lastRenderedPageBreak/>
-        <w:t>En .NET5.0</w:t>
-      </w:r>
+    </w:p>
+    <w:p>
+      <w:pPr>
+        <w:rPr>
+          <w:lang w:val="es-MX"/>
+        </w:rPr>
+      </w:pPr>
+    </w:p>
+    <w:p>
+      <w:pPr>
+        <w:rPr>
+          <w:lang w:val="es-MX"/>
+        </w:rPr>
+      </w:pPr>
+    </w:p>
+    <w:p>
+      <w:pPr>
+        <w:rPr>
+          <w:lang w:val="es-MX"/>
+        </w:rPr>
+      </w:pPr>
+    </w:p>
+    <w:p>
+      <w:pPr>
+        <w:rPr>
+          <w:lang w:val="es-MX"/>
+        </w:rPr>
+      </w:pPr>
+    </w:p>
+    <w:p>
+      <w:pPr>
+        <w:rPr>
+          <w:lang w:val="es-MX"/>
+        </w:rPr>
+      </w:pPr>
+    </w:p>
+    <w:p>
+      <w:pPr>
+        <w:rPr>
+          <w:lang w:val="es-MX"/>
+        </w:rPr>
+      </w:pPr>
+    </w:p>
+    <w:p>
+      <w:pPr>
+        <w:rPr>
+          <w:lang w:val="es-MX"/>
+        </w:rPr>
+      </w:pPr>
+    </w:p>
+    <w:p>
+      <w:pPr>
+        <w:rPr>
+          <w:lang w:val="es-MX"/>
+        </w:rPr>
+      </w:pPr>
+    </w:p>
+    <w:p>
+      <w:pPr>
+        <w:rPr>
+          <w:lang w:val="es-MX"/>
+        </w:rPr>
+      </w:pPr>
+    </w:p>
+    <w:p>
+      <w:pPr>
+        <w:rPr>
+          <w:lang w:val="es-MX"/>
+        </w:rPr>
+      </w:pPr>
+    </w:p>
+    <w:p>
+      <w:pPr>
+        <w:rPr>
+          <w:lang w:val="es-MX"/>
+        </w:rPr>
+      </w:pPr>
+    </w:p>
+    <w:p>
+      <w:pPr>
+        <w:rPr>
+          <w:lang w:val="es-MX"/>
+        </w:rPr>
+      </w:pPr>
+    </w:p>
+    <w:p>
+      <w:pPr>
+        <w:rPr>
+          <w:lang w:val="es-MX"/>
+        </w:rPr>
+      </w:pPr>
+    </w:p>
+    <w:p>
+      <w:pPr>
+        <w:rPr>
+          <w:lang w:val="es-MX"/>
+        </w:rPr>
+      </w:pPr>
+      <w:r>
+        <w:rPr>
+          <w:lang w:val="es-MX"/>
+        </w:rPr>
+        <w:t>Se crea up proyecto de tipo Class Library para clases compartidas</w:t>
+      </w:r>
+    </w:p>
+    <w:p>
+      <w:pPr>
+        <w:rPr>
+          <w:lang w:val="es-MX"/>
+        </w:rPr>
+      </w:pPr>
       <w:r>
         <w:rPr>
           <w:noProof/>
         </w:rPr>
         <w:drawing>
-          <wp:inline distT="0" distB="0" distL="0" distR="0" wp14:anchorId="36B65262" wp14:editId="3222DD6F">
-            <wp:extent cx="5612130" cy="4150995"/>
-            <wp:effectExtent l="0" t="0" r="7620" b="1905"/>
-            <wp:docPr id="3" name="Imagen 3"/>
+          <wp:inline distT="0" distB="0" distL="0" distR="0" wp14:anchorId="5114605D" wp14:editId="2050CFC8">
+            <wp:extent cx="5612130" cy="4088130"/>
+            <wp:effectExtent l="0" t="0" r="7620" b="7620"/>
+            <wp:docPr id="2" name="Imagen 2"/>
             <wp:cNvGraphicFramePr>
               <a:graphicFrameLocks xmlns:a="http://schemas.openxmlformats.org/drawingml/2006/main" noChangeAspect="1"/>
             </wp:cNvGraphicFramePr>
@@ -294,7 +226,7 @@
                   <pic:spPr>
                     <a:xfrm>
                       <a:off x="0" y="0"/>
-                      <a:ext cx="5612130" cy="4150995"/>
+                      <a:ext cx="5612130" cy="4088130"/>
                     </a:xfrm>
                     <a:prstGeom prst="rect">
                       <a:avLst/>
@@ -313,36 +245,22 @@
           <w:lang w:val="es-MX"/>
         </w:rPr>
       </w:pPr>
-    </w:p>
-    <w:p>
-      <w:pPr>
-        <w:rPr>
-          <w:lang w:val="es-MX"/>
-        </w:rPr>
-      </w:pPr>
-      <w:r>
-        <w:rPr>
-          <w:lang w:val="es-MX"/>
-        </w:rPr>
-        <w:t>Se crea un proyecto de tipo</w:t>
-      </w:r>
-    </w:p>
-    <w:p>
-      <w:pPr>
-        <w:rPr>
-          <w:lang w:val="es-MX"/>
-        </w:rPr>
-      </w:pPr>
+      <w:r>
+        <w:rPr>
+          <w:lang w:val="es-MX"/>
+        </w:rPr>
+        <w:lastRenderedPageBreak/>
+        <w:t>En .NET5.0</w:t>
+      </w:r>
       <w:r>
         <w:rPr>
           <w:noProof/>
         </w:rPr>
-        <w:lastRenderedPageBreak/>
         <w:drawing>
-          <wp:inline distT="0" distB="0" distL="0" distR="0" wp14:anchorId="6B4F0B36" wp14:editId="3C232741">
-            <wp:extent cx="5612130" cy="1363345"/>
-            <wp:effectExtent l="0" t="0" r="7620" b="8255"/>
-            <wp:docPr id="4" name="Imagen 4"/>
+          <wp:inline distT="0" distB="0" distL="0" distR="0" wp14:anchorId="36B65262" wp14:editId="3222DD6F">
+            <wp:extent cx="5612130" cy="4150995"/>
+            <wp:effectExtent l="0" t="0" r="7620" b="1905"/>
+            <wp:docPr id="3" name="Imagen 3"/>
             <wp:cNvGraphicFramePr>
               <a:graphicFrameLocks xmlns:a="http://schemas.openxmlformats.org/drawingml/2006/main" noChangeAspect="1"/>
             </wp:cNvGraphicFramePr>
@@ -362,7 +280,7 @@
                   <pic:spPr>
                     <a:xfrm>
                       <a:off x="0" y="0"/>
-                      <a:ext cx="5612130" cy="1363345"/>
+                      <a:ext cx="5612130" cy="4150995"/>
                     </a:xfrm>
                     <a:prstGeom prst="rect">
                       <a:avLst/>
@@ -374,15 +292,43 @@
           </wp:inline>
         </w:drawing>
       </w:r>
+    </w:p>
+    <w:p>
+      <w:pPr>
+        <w:rPr>
+          <w:lang w:val="es-MX"/>
+        </w:rPr>
+      </w:pPr>
+    </w:p>
+    <w:p>
+      <w:pPr>
+        <w:rPr>
+          <w:lang w:val="es-MX"/>
+        </w:rPr>
+      </w:pPr>
+      <w:r>
+        <w:rPr>
+          <w:lang w:val="es-MX"/>
+        </w:rPr>
+        <w:t>Se crea un proyecto de tipo</w:t>
+      </w:r>
+    </w:p>
+    <w:p>
+      <w:pPr>
+        <w:rPr>
+          <w:lang w:val="es-MX"/>
+        </w:rPr>
+      </w:pPr>
       <w:r>
         <w:rPr>
           <w:noProof/>
         </w:rPr>
+        <w:lastRenderedPageBreak/>
         <w:drawing>
-          <wp:inline distT="0" distB="0" distL="0" distR="0" wp14:anchorId="01AC8936" wp14:editId="6154C1FD">
-            <wp:extent cx="5612130" cy="4170680"/>
-            <wp:effectExtent l="0" t="0" r="7620" b="1270"/>
-            <wp:docPr id="5" name="Imagen 5"/>
+          <wp:inline distT="0" distB="0" distL="0" distR="0" wp14:anchorId="6B4F0B36" wp14:editId="3C232741">
+            <wp:extent cx="5612130" cy="1363345"/>
+            <wp:effectExtent l="0" t="0" r="7620" b="8255"/>
+            <wp:docPr id="4" name="Imagen 4"/>
             <wp:cNvGraphicFramePr>
               <a:graphicFrameLocks xmlns:a="http://schemas.openxmlformats.org/drawingml/2006/main" noChangeAspect="1"/>
             </wp:cNvGraphicFramePr>
@@ -402,7 +348,7 @@
                   <pic:spPr>
                     <a:xfrm>
                       <a:off x="0" y="0"/>
-                      <a:ext cx="5612130" cy="4170680"/>
+                      <a:ext cx="5612130" cy="1363345"/>
                     </a:xfrm>
                     <a:prstGeom prst="rect">
                       <a:avLst/>
@@ -418,12 +364,11 @@
         <w:rPr>
           <w:noProof/>
         </w:rPr>
-        <w:lastRenderedPageBreak/>
         <w:drawing>
-          <wp:inline distT="0" distB="0" distL="0" distR="0" wp14:anchorId="32C2C30F" wp14:editId="2F815660">
-            <wp:extent cx="5612130" cy="4168140"/>
-            <wp:effectExtent l="0" t="0" r="7620" b="3810"/>
-            <wp:docPr id="6" name="Imagen 6"/>
+          <wp:inline distT="0" distB="0" distL="0" distR="0" wp14:anchorId="01AC8936" wp14:editId="6154C1FD">
+            <wp:extent cx="5612130" cy="4170680"/>
+            <wp:effectExtent l="0" t="0" r="7620" b="1270"/>
+            <wp:docPr id="5" name="Imagen 5"/>
             <wp:cNvGraphicFramePr>
               <a:graphicFrameLocks xmlns:a="http://schemas.openxmlformats.org/drawingml/2006/main" noChangeAspect="1"/>
             </wp:cNvGraphicFramePr>
@@ -443,7 +388,7 @@
                   <pic:spPr>
                     <a:xfrm>
                       <a:off x="0" y="0"/>
-                      <a:ext cx="5612130" cy="4168140"/>
+                      <a:ext cx="5612130" cy="4170680"/>
                     </a:xfrm>
                     <a:prstGeom prst="rect">
                       <a:avLst/>
@@ -455,77 +400,16 @@
           </wp:inline>
         </w:drawing>
       </w:r>
-    </w:p>
-    <w:p>
-      <w:pPr>
-        <w:rPr>
-          <w:lang w:val="es-MX"/>
-        </w:rPr>
-      </w:pPr>
-      <w:r>
-        <w:rPr>
-          <w:lang w:val="es-MX"/>
-        </w:rPr>
-        <w:t xml:space="preserve">La base de datos s e crea con </w:t>
-      </w:r>
-      <w:proofErr w:type="spellStart"/>
-      <w:r>
-        <w:rPr>
-          <w:lang w:val="es-MX"/>
-        </w:rPr>
-        <w:t>identity</w:t>
-      </w:r>
-      <w:proofErr w:type="spellEnd"/>
-      <w:r>
-        <w:rPr>
-          <w:lang w:val="es-MX"/>
-        </w:rPr>
-        <w:t xml:space="preserve"> </w:t>
-      </w:r>
-      <w:proofErr w:type="spellStart"/>
-      <w:r>
-        <w:rPr>
-          <w:lang w:val="es-MX"/>
-        </w:rPr>
-        <w:t>framework</w:t>
-      </w:r>
-      <w:proofErr w:type="spellEnd"/>
-      <w:r>
-        <w:rPr>
-          <w:lang w:val="es-MX"/>
-        </w:rPr>
-        <w:t xml:space="preserve"> </w:t>
-      </w:r>
-    </w:p>
-    <w:p>
-      <w:pPr>
-        <w:rPr>
-          <w:lang w:val="es-MX"/>
-        </w:rPr>
-      </w:pPr>
-      <w:r>
-        <w:rPr>
-          <w:lang w:val="es-MX"/>
-        </w:rPr>
-        <w:t>Se crea la siguiente estructura de carpetas</w:t>
-      </w:r>
-    </w:p>
-    <w:p>
-      <w:pPr>
-        <w:rPr>
-          <w:lang w:val="es-MX"/>
-        </w:rPr>
-      </w:pPr>
       <w:r>
         <w:rPr>
           <w:noProof/>
         </w:rPr>
         <w:lastRenderedPageBreak/>
         <w:drawing>
-          <wp:inline distT="0" distB="0" distL="0" distR="0" wp14:anchorId="7B350759" wp14:editId="3C67DE03">
-            <wp:extent cx="3590925" cy="4086225"/>
-            <wp:effectExtent l="0" t="0" r="9525" b="9525"/>
-            <wp:docPr id="7" name="Imagen 7"/>
+          <wp:inline distT="0" distB="0" distL="0" distR="0" wp14:anchorId="32C2C30F" wp14:editId="2F815660">
+            <wp:extent cx="5612130" cy="4168140"/>
+            <wp:effectExtent l="0" t="0" r="7620" b="3810"/>
+            <wp:docPr id="6" name="Imagen 6"/>
             <wp:cNvGraphicFramePr>
               <a:graphicFrameLocks xmlns:a="http://schemas.openxmlformats.org/drawingml/2006/main" noChangeAspect="1"/>
             </wp:cNvGraphicFramePr>
@@ -545,7 +429,7 @@
                   <pic:spPr>
                     <a:xfrm>
                       <a:off x="0" y="0"/>
-                      <a:ext cx="3590925" cy="4086225"/>
+                      <a:ext cx="5612130" cy="4168140"/>
                     </a:xfrm>
                     <a:prstGeom prst="rect">
                       <a:avLst/>
@@ -561,29 +445,28 @@
     <w:p>
       <w:pPr>
         <w:rPr>
-          <w:rFonts w:ascii="Consolas" w:hAnsi="Consolas" w:cs="Consolas"/>
-          <w:color w:val="2B91AF"/>
-          <w:sz w:val="19"/>
-          <w:szCs w:val="19"/>
-        </w:rPr>
-      </w:pPr>
-      <w:r>
-        <w:rPr>
-          <w:lang w:val="es-MX"/>
-        </w:rPr>
-        <w:t xml:space="preserve">Se crea la clase </w:t>
-      </w:r>
-      <w:proofErr w:type="spellStart"/>
-      <w:r>
-        <w:rPr>
-          <w:rFonts w:ascii="Consolas" w:hAnsi="Consolas" w:cs="Consolas"/>
-          <w:color w:val="2B91AF"/>
-          <w:sz w:val="19"/>
-          <w:szCs w:val="19"/>
-        </w:rPr>
-        <w:t>VehiclesType</w:t>
-      </w:r>
-      <w:proofErr w:type="spellEnd"/>
+          <w:lang w:val="es-MX"/>
+        </w:rPr>
+      </w:pPr>
+      <w:r>
+        <w:rPr>
+          <w:lang w:val="es-MX"/>
+        </w:rPr>
+        <w:t xml:space="preserve">La base de datos s e crea con identity framework </w:t>
+      </w:r>
+    </w:p>
+    <w:p>
+      <w:pPr>
+        <w:rPr>
+          <w:lang w:val="es-MX"/>
+        </w:rPr>
+      </w:pPr>
+      <w:r>
+        <w:rPr>
+          <w:lang w:val="es-MX"/>
+        </w:rPr>
+        <w:t>Se crea la siguiente estructura de carpetas</w:t>
+      </w:r>
     </w:p>
     <w:p>
       <w:pPr>
@@ -595,11 +478,12 @@
         <w:rPr>
           <w:noProof/>
         </w:rPr>
+        <w:lastRenderedPageBreak/>
         <w:drawing>
-          <wp:inline distT="0" distB="0" distL="0" distR="0" wp14:anchorId="1D9AFCB9" wp14:editId="45F55721">
-            <wp:extent cx="5612130" cy="2449830"/>
-            <wp:effectExtent l="0" t="0" r="7620" b="7620"/>
-            <wp:docPr id="8" name="Imagen 8"/>
+          <wp:inline distT="0" distB="0" distL="0" distR="0" wp14:anchorId="7B350759" wp14:editId="3C67DE03">
+            <wp:extent cx="3590925" cy="4086225"/>
+            <wp:effectExtent l="0" t="0" r="9525" b="9525"/>
+            <wp:docPr id="7" name="Imagen 7"/>
             <wp:cNvGraphicFramePr>
               <a:graphicFrameLocks xmlns:a="http://schemas.openxmlformats.org/drawingml/2006/main" noChangeAspect="1"/>
             </wp:cNvGraphicFramePr>
@@ -619,6 +503,78 @@
                   <pic:spPr>
                     <a:xfrm>
                       <a:off x="0" y="0"/>
+                      <a:ext cx="3590925" cy="4086225"/>
+                    </a:xfrm>
+                    <a:prstGeom prst="rect">
+                      <a:avLst/>
+                    </a:prstGeom>
+                  </pic:spPr>
+                </pic:pic>
+              </a:graphicData>
+            </a:graphic>
+          </wp:inline>
+        </w:drawing>
+      </w:r>
+    </w:p>
+    <w:p>
+      <w:pPr>
+        <w:rPr>
+          <w:rFonts w:ascii="Consolas" w:hAnsi="Consolas" w:cs="Consolas"/>
+          <w:color w:val="2B91AF"/>
+          <w:sz w:val="19"/>
+          <w:szCs w:val="19"/>
+        </w:rPr>
+      </w:pPr>
+      <w:r>
+        <w:rPr>
+          <w:lang w:val="es-MX"/>
+        </w:rPr>
+        <w:t xml:space="preserve">Se crea la clase </w:t>
+      </w:r>
+      <w:r>
+        <w:rPr>
+          <w:rFonts w:ascii="Consolas" w:hAnsi="Consolas" w:cs="Consolas"/>
+          <w:color w:val="2B91AF"/>
+          <w:sz w:val="19"/>
+          <w:szCs w:val="19"/>
+        </w:rPr>
+        <w:t>VehiclesType</w:t>
+      </w:r>
+    </w:p>
+    <w:p>
+      <w:pPr>
+        <w:rPr>
+          <w:lang w:val="es-MX"/>
+        </w:rPr>
+      </w:pPr>
+      <w:r>
+        <w:rPr>
+          <w:noProof/>
+        </w:rPr>
+        <w:drawing>
+          <wp:inline distT="0" distB="0" distL="0" distR="0" wp14:anchorId="1D9AFCB9" wp14:editId="45F55721">
+            <wp:extent cx="5612130" cy="2449830"/>
+            <wp:effectExtent l="0" t="0" r="7620" b="7620"/>
+            <wp:docPr id="8" name="Imagen 8"/>
+            <wp:cNvGraphicFramePr>
+              <a:graphicFrameLocks xmlns:a="http://schemas.openxmlformats.org/drawingml/2006/main" noChangeAspect="1"/>
+            </wp:cNvGraphicFramePr>
+            <a:graphic xmlns:a="http://schemas.openxmlformats.org/drawingml/2006/main">
+              <a:graphicData uri="http://schemas.openxmlformats.org/drawingml/2006/picture">
+                <pic:pic xmlns:pic="http://schemas.openxmlformats.org/drawingml/2006/picture">
+                  <pic:nvPicPr>
+                    <pic:cNvPr id="1" name=""/>
+                    <pic:cNvPicPr/>
+                  </pic:nvPicPr>
+                  <pic:blipFill>
+                    <a:blip r:embed="rId12"/>
+                    <a:stretch>
+                      <a:fillRect/>
+                    </a:stretch>
+                  </pic:blipFill>
+                  <pic:spPr>
+                    <a:xfrm>
+                      <a:off x="0" y="0"/>
                       <a:ext cx="5612130" cy="2449830"/>
                     </a:xfrm>
                     <a:prstGeom prst="rect">
@@ -674,23 +630,8 @@
           <w:lang w:val="es-MX"/>
         </w:rPr>
         <w:lastRenderedPageBreak/>
-        <w:t xml:space="preserve">Se crea la clase para conectar a la </w:t>
-      </w:r>
-      <w:proofErr w:type="spellStart"/>
-      <w:r>
-        <w:rPr>
-          <w:lang w:val="es-MX"/>
-        </w:rPr>
-        <w:t>bd</w:t>
-      </w:r>
-      <w:proofErr w:type="spellEnd"/>
-      <w:r>
-        <w:rPr>
-          <w:lang w:val="es-MX"/>
-        </w:rPr>
-        <w:t xml:space="preserve"> </w:t>
-      </w:r>
-      <w:proofErr w:type="spellStart"/>
+        <w:t xml:space="preserve">Se crea la clase para conectar a la bd </w:t>
+      </w:r>
       <w:r>
         <w:rPr>
           <w:rFonts w:ascii="Consolas" w:hAnsi="Consolas" w:cs="Consolas"/>
@@ -700,35 +641,14 @@
         </w:rPr>
         <w:t>DataContext</w:t>
       </w:r>
-      <w:proofErr w:type="spellEnd"/>
-      <w:r>
-        <w:rPr>
-          <w:rFonts w:ascii="Consolas" w:hAnsi="Consolas" w:cs="Consolas"/>
-          <w:color w:val="000000"/>
-          <w:sz w:val="19"/>
-          <w:szCs w:val="19"/>
-        </w:rPr>
-        <w:t xml:space="preserve"> :</w:t>
-      </w:r>
-      <w:proofErr w:type="spellStart"/>
-      <w:r>
-        <w:rPr>
-          <w:rFonts w:ascii="Consolas" w:hAnsi="Consolas" w:cs="Consolas"/>
-          <w:color w:val="000000"/>
-          <w:sz w:val="19"/>
-          <w:szCs w:val="19"/>
-        </w:rPr>
-        <w:t>DbContext</w:t>
-      </w:r>
-      <w:proofErr w:type="spellEnd"/>
-      <w:r>
-        <w:rPr>
-          <w:rFonts w:ascii="Consolas" w:hAnsi="Consolas" w:cs="Consolas"/>
-          <w:color w:val="000000"/>
-          <w:sz w:val="19"/>
-          <w:szCs w:val="19"/>
-        </w:rPr>
-        <w:t xml:space="preserve"> </w:t>
+      <w:r>
+        <w:rPr>
+          <w:rFonts w:ascii="Consolas" w:hAnsi="Consolas" w:cs="Consolas"/>
+          <w:color w:val="000000"/>
+          <w:sz w:val="19"/>
+          <w:szCs w:val="19"/>
+        </w:rPr>
+        <w:t xml:space="preserve"> :DbContext </w:t>
       </w:r>
     </w:p>
     <w:p>
@@ -746,7 +666,6 @@
         </w:rPr>
         <w:t xml:space="preserve">E instalar el paquete de </w:t>
       </w:r>
-      <w:proofErr w:type="spellStart"/>
       <w:r>
         <w:rPr>
           <w:rFonts w:ascii="Consolas" w:hAnsi="Consolas" w:cs="Consolas"/>
@@ -756,7 +675,6 @@
         </w:rPr>
         <w:t>entityframeworkCore</w:t>
       </w:r>
-      <w:proofErr w:type="spellEnd"/>
     </w:p>
     <w:p>
       <w:pPr>
@@ -787,7 +705,7 @@
                     </pic:cNvPicPr>
                   </pic:nvPicPr>
                   <pic:blipFill>
-                    <a:blip r:embed="rId12">
+                    <a:blip r:embed="rId13">
                       <a:extLst>
                         <a:ext uri="{28A0092B-C50C-407E-A947-70E740481C1C}">
                           <a14:useLocalDpi xmlns:a14="http://schemas.microsoft.com/office/drawing/2010/main" val="0"/>
@@ -850,16 +768,8 @@
         <w:rPr>
           <w:lang w:val="es-MX"/>
         </w:rPr>
-        <w:t xml:space="preserve">Se modifica el archivo y se agrega la conexión a la </w:t>
-      </w:r>
-      <w:proofErr w:type="spellStart"/>
-      <w:r>
-        <w:rPr>
-          <w:lang w:val="es-MX"/>
-        </w:rPr>
-        <w:t>bd</w:t>
-      </w:r>
-      <w:proofErr w:type="spellEnd"/>
+        <w:t>Se modifica el archivo y se agrega la conexión a la bd</w:t>
+      </w:r>
     </w:p>
     <w:p>
       <w:pPr>
@@ -913,27 +823,7 @@
           <w:sz w:val="19"/>
           <w:szCs w:val="19"/>
         </w:rPr>
-        <w:t>"</w:t>
-      </w:r>
-      <w:proofErr w:type="spellStart"/>
-      <w:r>
-        <w:rPr>
-          <w:rFonts w:ascii="Consolas" w:hAnsi="Consolas" w:cs="Consolas"/>
-          <w:color w:val="2E75B6"/>
-          <w:sz w:val="19"/>
-          <w:szCs w:val="19"/>
-        </w:rPr>
-        <w:t>Logging</w:t>
-      </w:r>
-      <w:proofErr w:type="spellEnd"/>
-      <w:r>
-        <w:rPr>
-          <w:rFonts w:ascii="Consolas" w:hAnsi="Consolas" w:cs="Consolas"/>
-          <w:color w:val="2E75B6"/>
-          <w:sz w:val="19"/>
-          <w:szCs w:val="19"/>
-        </w:rPr>
-        <w:t>"</w:t>
+        <w:t>"Logging"</w:t>
       </w:r>
       <w:r>
         <w:rPr>
@@ -974,27 +864,7 @@
           <w:sz w:val="19"/>
           <w:szCs w:val="19"/>
         </w:rPr>
-        <w:t>"</w:t>
-      </w:r>
-      <w:proofErr w:type="spellStart"/>
-      <w:r>
-        <w:rPr>
-          <w:rFonts w:ascii="Consolas" w:hAnsi="Consolas" w:cs="Consolas"/>
-          <w:color w:val="2E75B6"/>
-          <w:sz w:val="19"/>
-          <w:szCs w:val="19"/>
-        </w:rPr>
-        <w:t>LogLevel</w:t>
-      </w:r>
-      <w:proofErr w:type="spellEnd"/>
-      <w:r>
-        <w:rPr>
-          <w:rFonts w:ascii="Consolas" w:hAnsi="Consolas" w:cs="Consolas"/>
-          <w:color w:val="2E75B6"/>
-          <w:sz w:val="19"/>
-          <w:szCs w:val="19"/>
-        </w:rPr>
-        <w:t>"</w:t>
+        <w:t>"LogLevel"</w:t>
       </w:r>
       <w:r>
         <w:rPr>
@@ -1053,27 +923,7 @@
           <w:sz w:val="19"/>
           <w:szCs w:val="19"/>
         </w:rPr>
-        <w:t>"</w:t>
-      </w:r>
-      <w:proofErr w:type="spellStart"/>
-      <w:r>
-        <w:rPr>
-          <w:rFonts w:ascii="Consolas" w:hAnsi="Consolas" w:cs="Consolas"/>
-          <w:color w:val="A31515"/>
-          <w:sz w:val="19"/>
-          <w:szCs w:val="19"/>
-        </w:rPr>
-        <w:t>Information</w:t>
-      </w:r>
-      <w:proofErr w:type="spellEnd"/>
-      <w:r>
-        <w:rPr>
-          <w:rFonts w:ascii="Consolas" w:hAnsi="Consolas" w:cs="Consolas"/>
-          <w:color w:val="A31515"/>
-          <w:sz w:val="19"/>
-          <w:szCs w:val="19"/>
-        </w:rPr>
-        <w:t>"</w:t>
+        <w:t>"Information"</w:t>
       </w:r>
       <w:r>
         <w:rPr>
@@ -1132,27 +982,7 @@
           <w:sz w:val="19"/>
           <w:szCs w:val="19"/>
         </w:rPr>
-        <w:t>"</w:t>
-      </w:r>
-      <w:proofErr w:type="spellStart"/>
-      <w:r>
-        <w:rPr>
-          <w:rFonts w:ascii="Consolas" w:hAnsi="Consolas" w:cs="Consolas"/>
-          <w:color w:val="A31515"/>
-          <w:sz w:val="19"/>
-          <w:szCs w:val="19"/>
-        </w:rPr>
-        <w:t>Warning</w:t>
-      </w:r>
-      <w:proofErr w:type="spellEnd"/>
-      <w:r>
-        <w:rPr>
-          <w:rFonts w:ascii="Consolas" w:hAnsi="Consolas" w:cs="Consolas"/>
-          <w:color w:val="A31515"/>
-          <w:sz w:val="19"/>
-          <w:szCs w:val="19"/>
-        </w:rPr>
-        <w:t>"</w:t>
+        <w:t>"Warning"</w:t>
       </w:r>
       <w:r>
         <w:rPr>
@@ -1193,27 +1023,7 @@
           <w:sz w:val="19"/>
           <w:szCs w:val="19"/>
         </w:rPr>
-        <w:t>"</w:t>
-      </w:r>
-      <w:proofErr w:type="spellStart"/>
-      <w:r>
-        <w:rPr>
-          <w:rFonts w:ascii="Consolas" w:hAnsi="Consolas" w:cs="Consolas"/>
-          <w:color w:val="2E75B6"/>
-          <w:sz w:val="19"/>
-          <w:szCs w:val="19"/>
-        </w:rPr>
-        <w:t>Microsoft.Hosting.Lifetime</w:t>
-      </w:r>
-      <w:proofErr w:type="spellEnd"/>
-      <w:r>
-        <w:rPr>
-          <w:rFonts w:ascii="Consolas" w:hAnsi="Consolas" w:cs="Consolas"/>
-          <w:color w:val="2E75B6"/>
-          <w:sz w:val="19"/>
-          <w:szCs w:val="19"/>
-        </w:rPr>
-        <w:t>"</w:t>
+        <w:t>"Microsoft.Hosting.Lifetime"</w:t>
       </w:r>
       <w:r>
         <w:rPr>
@@ -1231,27 +1041,7 @@
           <w:sz w:val="19"/>
           <w:szCs w:val="19"/>
         </w:rPr>
-        <w:t>"</w:t>
-      </w:r>
-      <w:proofErr w:type="spellStart"/>
-      <w:r>
-        <w:rPr>
-          <w:rFonts w:ascii="Consolas" w:hAnsi="Consolas" w:cs="Consolas"/>
-          <w:color w:val="A31515"/>
-          <w:sz w:val="19"/>
-          <w:szCs w:val="19"/>
-        </w:rPr>
-        <w:t>Information</w:t>
-      </w:r>
-      <w:proofErr w:type="spellEnd"/>
-      <w:r>
-        <w:rPr>
-          <w:rFonts w:ascii="Consolas" w:hAnsi="Consolas" w:cs="Consolas"/>
-          <w:color w:val="A31515"/>
-          <w:sz w:val="19"/>
-          <w:szCs w:val="19"/>
-        </w:rPr>
-        <w:t>"</w:t>
+        <w:t>"Information"</w:t>
       </w:r>
     </w:p>
     <w:p>
@@ -1329,27 +1119,7 @@
           <w:sz w:val="19"/>
           <w:szCs w:val="19"/>
         </w:rPr>
-        <w:t>"</w:t>
-      </w:r>
-      <w:proofErr w:type="spellStart"/>
-      <w:r>
-        <w:rPr>
-          <w:rFonts w:ascii="Consolas" w:hAnsi="Consolas" w:cs="Consolas"/>
-          <w:color w:val="2E75B6"/>
-          <w:sz w:val="19"/>
-          <w:szCs w:val="19"/>
-        </w:rPr>
-        <w:t>AllowedHosts</w:t>
-      </w:r>
-      <w:proofErr w:type="spellEnd"/>
-      <w:r>
-        <w:rPr>
-          <w:rFonts w:ascii="Consolas" w:hAnsi="Consolas" w:cs="Consolas"/>
-          <w:color w:val="2E75B6"/>
-          <w:sz w:val="19"/>
-          <w:szCs w:val="19"/>
-        </w:rPr>
-        <w:t>"</w:t>
+        <w:t>"AllowedHosts"</w:t>
       </w:r>
       <w:r>
         <w:rPr>
@@ -1411,29 +1181,7 @@
           <w:szCs w:val="19"/>
           <w:highlight w:val="yellow"/>
         </w:rPr>
-        <w:t>"</w:t>
-      </w:r>
-      <w:proofErr w:type="spellStart"/>
-      <w:r>
-        <w:rPr>
-          <w:rFonts w:ascii="Consolas" w:hAnsi="Consolas" w:cs="Consolas"/>
-          <w:color w:val="2E75B6"/>
-          <w:sz w:val="19"/>
-          <w:szCs w:val="19"/>
-          <w:highlight w:val="yellow"/>
-        </w:rPr>
-        <w:t>ConnectionStrings</w:t>
-      </w:r>
-      <w:proofErr w:type="spellEnd"/>
-      <w:r>
-        <w:rPr>
-          <w:rFonts w:ascii="Consolas" w:hAnsi="Consolas" w:cs="Consolas"/>
-          <w:color w:val="2E75B6"/>
-          <w:sz w:val="19"/>
-          <w:szCs w:val="19"/>
-          <w:highlight w:val="yellow"/>
-        </w:rPr>
-        <w:t>"</w:t>
+        <w:t>"ConnectionStrings"</w:t>
       </w:r>
       <w:r>
         <w:rPr>
@@ -1478,29 +1226,7 @@
           <w:szCs w:val="19"/>
           <w:highlight w:val="yellow"/>
         </w:rPr>
-        <w:t>"</w:t>
-      </w:r>
-      <w:proofErr w:type="spellStart"/>
-      <w:r>
-        <w:rPr>
-          <w:rFonts w:ascii="Consolas" w:hAnsi="Consolas" w:cs="Consolas"/>
-          <w:color w:val="2E75B6"/>
-          <w:sz w:val="19"/>
-          <w:szCs w:val="19"/>
-          <w:highlight w:val="yellow"/>
-        </w:rPr>
-        <w:t>DefaultConnection</w:t>
-      </w:r>
-      <w:proofErr w:type="spellEnd"/>
-      <w:r>
-        <w:rPr>
-          <w:rFonts w:ascii="Consolas" w:hAnsi="Consolas" w:cs="Consolas"/>
-          <w:color w:val="2E75B6"/>
-          <w:sz w:val="19"/>
-          <w:szCs w:val="19"/>
-          <w:highlight w:val="yellow"/>
-        </w:rPr>
-        <w:t>"</w:t>
+        <w:t>"DefaultConnection"</w:t>
       </w:r>
       <w:r>
         <w:rPr>
@@ -1630,66 +1356,6 @@
             <wp:extent cx="5612130" cy="3181985"/>
             <wp:effectExtent l="0" t="0" r="7620" b="0"/>
             <wp:docPr id="11" name="Imagen 11"/>
-            <wp:cNvGraphicFramePr>
-              <a:graphicFrameLocks xmlns:a="http://schemas.openxmlformats.org/drawingml/2006/main" noChangeAspect="1"/>
-            </wp:cNvGraphicFramePr>
-            <a:graphic xmlns:a="http://schemas.openxmlformats.org/drawingml/2006/main">
-              <a:graphicData uri="http://schemas.openxmlformats.org/drawingml/2006/picture">
-                <pic:pic xmlns:pic="http://schemas.openxmlformats.org/drawingml/2006/picture">
-                  <pic:nvPicPr>
-                    <pic:cNvPr id="1" name=""/>
-                    <pic:cNvPicPr/>
-                  </pic:nvPicPr>
-                  <pic:blipFill>
-                    <a:blip r:embed="rId13"/>
-                    <a:stretch>
-                      <a:fillRect/>
-                    </a:stretch>
-                  </pic:blipFill>
-                  <pic:spPr>
-                    <a:xfrm>
-                      <a:off x="0" y="0"/>
-                      <a:ext cx="5612130" cy="3181985"/>
-                    </a:xfrm>
-                    <a:prstGeom prst="rect">
-                      <a:avLst/>
-                    </a:prstGeom>
-                  </pic:spPr>
-                </pic:pic>
-              </a:graphicData>
-            </a:graphic>
-          </wp:inline>
-        </w:drawing>
-      </w:r>
-    </w:p>
-    <w:p>
-      <w:pPr>
-        <w:rPr>
-          <w:lang w:val="es-MX"/>
-        </w:rPr>
-      </w:pPr>
-      <w:r>
-        <w:rPr>
-          <w:lang w:val="es-MX"/>
-        </w:rPr>
-        <w:t>Y el paquete</w:t>
-      </w:r>
-    </w:p>
-    <w:p>
-      <w:pPr>
-        <w:rPr>
-          <w:lang w:val="es-MX"/>
-        </w:rPr>
-      </w:pPr>
-      <w:r>
-        <w:rPr>
-          <w:noProof/>
-        </w:rPr>
-        <w:drawing>
-          <wp:inline distT="0" distB="0" distL="0" distR="0" wp14:anchorId="2D68B5E2" wp14:editId="2C86C186">
-            <wp:extent cx="5612130" cy="2715895"/>
-            <wp:effectExtent l="0" t="0" r="7620" b="8255"/>
-            <wp:docPr id="12" name="Imagen 12"/>
             <wp:cNvGraphicFramePr>
               <a:graphicFrameLocks xmlns:a="http://schemas.openxmlformats.org/drawingml/2006/main" noChangeAspect="1"/>
             </wp:cNvGraphicFramePr>
@@ -1709,6 +1375,66 @@
                   <pic:spPr>
                     <a:xfrm>
                       <a:off x="0" y="0"/>
+                      <a:ext cx="5612130" cy="3181985"/>
+                    </a:xfrm>
+                    <a:prstGeom prst="rect">
+                      <a:avLst/>
+                    </a:prstGeom>
+                  </pic:spPr>
+                </pic:pic>
+              </a:graphicData>
+            </a:graphic>
+          </wp:inline>
+        </w:drawing>
+      </w:r>
+    </w:p>
+    <w:p>
+      <w:pPr>
+        <w:rPr>
+          <w:lang w:val="es-MX"/>
+        </w:rPr>
+      </w:pPr>
+      <w:r>
+        <w:rPr>
+          <w:lang w:val="es-MX"/>
+        </w:rPr>
+        <w:t>Y el paquete</w:t>
+      </w:r>
+    </w:p>
+    <w:p>
+      <w:pPr>
+        <w:rPr>
+          <w:lang w:val="es-MX"/>
+        </w:rPr>
+      </w:pPr>
+      <w:r>
+        <w:rPr>
+          <w:noProof/>
+        </w:rPr>
+        <w:drawing>
+          <wp:inline distT="0" distB="0" distL="0" distR="0" wp14:anchorId="2D68B5E2" wp14:editId="2C86C186">
+            <wp:extent cx="5612130" cy="2715895"/>
+            <wp:effectExtent l="0" t="0" r="7620" b="8255"/>
+            <wp:docPr id="12" name="Imagen 12"/>
+            <wp:cNvGraphicFramePr>
+              <a:graphicFrameLocks xmlns:a="http://schemas.openxmlformats.org/drawingml/2006/main" noChangeAspect="1"/>
+            </wp:cNvGraphicFramePr>
+            <a:graphic xmlns:a="http://schemas.openxmlformats.org/drawingml/2006/main">
+              <a:graphicData uri="http://schemas.openxmlformats.org/drawingml/2006/picture">
+                <pic:pic xmlns:pic="http://schemas.openxmlformats.org/drawingml/2006/picture">
+                  <pic:nvPicPr>
+                    <pic:cNvPr id="1" name=""/>
+                    <pic:cNvPicPr/>
+                  </pic:nvPicPr>
+                  <pic:blipFill>
+                    <a:blip r:embed="rId15"/>
+                    <a:stretch>
+                      <a:fillRect/>
+                    </a:stretch>
+                  </pic:blipFill>
+                  <pic:spPr>
+                    <a:xfrm>
+                      <a:off x="0" y="0"/>
                       <a:ext cx="5612130" cy="2715895"/>
                     </a:xfrm>
                     <a:prstGeom prst="rect">
@@ -1780,21 +1506,7 @@
         <w:rPr>
           <w:lang w:val="es-MX"/>
         </w:rPr>
-        <w:t xml:space="preserve">Ene </w:t>
-      </w:r>
-      <w:proofErr w:type="spellStart"/>
-      <w:r>
-        <w:rPr>
-          <w:lang w:val="es-MX"/>
-        </w:rPr>
-        <w:t>rl</w:t>
-      </w:r>
-      <w:proofErr w:type="spellEnd"/>
-      <w:r>
-        <w:rPr>
-          <w:lang w:val="es-MX"/>
-        </w:rPr>
-        <w:t xml:space="preserve"> archivo</w:t>
+        <w:t>Ene rl archivo</w:t>
       </w:r>
       <w:r>
         <w:rPr>
@@ -1802,7 +1514,6 @@
         </w:rPr>
         <w:t xml:space="preserve"> </w:t>
       </w:r>
-      <w:proofErr w:type="spellStart"/>
       <w:r>
         <w:rPr>
           <w:b/>
@@ -1811,7 +1522,6 @@
         </w:rPr>
         <w:t>Startup.cs</w:t>
       </w:r>
-      <w:proofErr w:type="spellEnd"/>
     </w:p>
     <w:p>
       <w:pPr>
@@ -1826,7 +1536,6 @@
           <w:szCs w:val="19"/>
         </w:rPr>
       </w:pPr>
-      <w:proofErr w:type="spellStart"/>
       <w:r>
         <w:rPr>
           <w:rFonts w:ascii="Consolas" w:hAnsi="Consolas" w:cs="Consolas"/>
@@ -1837,57 +1546,15 @@
         <w:lastRenderedPageBreak/>
         <w:t>public</w:t>
       </w:r>
-      <w:proofErr w:type="spellEnd"/>
-      <w:r>
-        <w:rPr>
-          <w:rFonts w:ascii="Consolas" w:hAnsi="Consolas" w:cs="Consolas"/>
-          <w:color w:val="000000"/>
-          <w:sz w:val="19"/>
-          <w:szCs w:val="19"/>
-        </w:rPr>
-        <w:t xml:space="preserve"> </w:t>
-      </w:r>
-      <w:proofErr w:type="spellStart"/>
-      <w:r>
-        <w:rPr>
-          <w:rFonts w:ascii="Consolas" w:hAnsi="Consolas" w:cs="Consolas"/>
-          <w:color w:val="000000"/>
-          <w:sz w:val="19"/>
-          <w:szCs w:val="19"/>
-        </w:rPr>
-        <w:t>IConfiguration</w:t>
-      </w:r>
-      <w:proofErr w:type="spellEnd"/>
-      <w:r>
-        <w:rPr>
-          <w:rFonts w:ascii="Consolas" w:hAnsi="Consolas" w:cs="Consolas"/>
-          <w:color w:val="000000"/>
-          <w:sz w:val="19"/>
-          <w:szCs w:val="19"/>
-        </w:rPr>
-        <w:t xml:space="preserve"> </w:t>
-      </w:r>
-      <w:proofErr w:type="spellStart"/>
-      <w:r>
-        <w:rPr>
-          <w:rFonts w:ascii="Consolas" w:hAnsi="Consolas" w:cs="Consolas"/>
-          <w:color w:val="000000"/>
-          <w:sz w:val="19"/>
-          <w:szCs w:val="19"/>
-        </w:rPr>
-        <w:t>Configuration</w:t>
-      </w:r>
-      <w:proofErr w:type="spellEnd"/>
-      <w:r>
-        <w:rPr>
-          <w:rFonts w:ascii="Consolas" w:hAnsi="Consolas" w:cs="Consolas"/>
-          <w:color w:val="000000"/>
-          <w:sz w:val="19"/>
-          <w:szCs w:val="19"/>
-        </w:rPr>
-        <w:t xml:space="preserve"> { </w:t>
-      </w:r>
-      <w:proofErr w:type="spellStart"/>
+      <w:r>
+        <w:rPr>
+          <w:rFonts w:ascii="Consolas" w:hAnsi="Consolas" w:cs="Consolas"/>
+          <w:color w:val="000000"/>
+          <w:sz w:val="19"/>
+          <w:szCs w:val="19"/>
+        </w:rPr>
+        <w:t xml:space="preserve"> IConfiguration Configuration { </w:t>
+      </w:r>
       <w:r>
         <w:rPr>
           <w:rFonts w:ascii="Consolas" w:hAnsi="Consolas" w:cs="Consolas"/>
@@ -1897,7 +1564,6 @@
         </w:rPr>
         <w:t>get</w:t>
       </w:r>
-      <w:proofErr w:type="spellEnd"/>
       <w:r>
         <w:rPr>
           <w:rFonts w:ascii="Consolas" w:hAnsi="Consolas" w:cs="Consolas"/>
@@ -1951,287 +1617,7 @@
           <w:sz w:val="19"/>
           <w:szCs w:val="19"/>
         </w:rPr>
-        <w:t xml:space="preserve">// </w:t>
-      </w:r>
-      <w:proofErr w:type="spellStart"/>
-      <w:r>
-        <w:rPr>
-          <w:rFonts w:ascii="Consolas" w:hAnsi="Consolas" w:cs="Consolas"/>
-          <w:color w:val="008000"/>
-          <w:sz w:val="19"/>
-          <w:szCs w:val="19"/>
-        </w:rPr>
-        <w:t>This</w:t>
-      </w:r>
-      <w:proofErr w:type="spellEnd"/>
-      <w:r>
-        <w:rPr>
-          <w:rFonts w:ascii="Consolas" w:hAnsi="Consolas" w:cs="Consolas"/>
-          <w:color w:val="008000"/>
-          <w:sz w:val="19"/>
-          <w:szCs w:val="19"/>
-        </w:rPr>
-        <w:t xml:space="preserve"> </w:t>
-      </w:r>
-      <w:proofErr w:type="spellStart"/>
-      <w:r>
-        <w:rPr>
-          <w:rFonts w:ascii="Consolas" w:hAnsi="Consolas" w:cs="Consolas"/>
-          <w:color w:val="008000"/>
-          <w:sz w:val="19"/>
-          <w:szCs w:val="19"/>
-        </w:rPr>
-        <w:t>method</w:t>
-      </w:r>
-      <w:proofErr w:type="spellEnd"/>
-      <w:r>
-        <w:rPr>
-          <w:rFonts w:ascii="Consolas" w:hAnsi="Consolas" w:cs="Consolas"/>
-          <w:color w:val="008000"/>
-          <w:sz w:val="19"/>
-          <w:szCs w:val="19"/>
-        </w:rPr>
-        <w:t xml:space="preserve"> </w:t>
-      </w:r>
-      <w:proofErr w:type="spellStart"/>
-      <w:r>
-        <w:rPr>
-          <w:rFonts w:ascii="Consolas" w:hAnsi="Consolas" w:cs="Consolas"/>
-          <w:color w:val="008000"/>
-          <w:sz w:val="19"/>
-          <w:szCs w:val="19"/>
-        </w:rPr>
-        <w:t>gets</w:t>
-      </w:r>
-      <w:proofErr w:type="spellEnd"/>
-      <w:r>
-        <w:rPr>
-          <w:rFonts w:ascii="Consolas" w:hAnsi="Consolas" w:cs="Consolas"/>
-          <w:color w:val="008000"/>
-          <w:sz w:val="19"/>
-          <w:szCs w:val="19"/>
-        </w:rPr>
-        <w:t xml:space="preserve"> </w:t>
-      </w:r>
-      <w:proofErr w:type="spellStart"/>
-      <w:r>
-        <w:rPr>
-          <w:rFonts w:ascii="Consolas" w:hAnsi="Consolas" w:cs="Consolas"/>
-          <w:color w:val="008000"/>
-          <w:sz w:val="19"/>
-          <w:szCs w:val="19"/>
-        </w:rPr>
-        <w:t>called</w:t>
-      </w:r>
-      <w:proofErr w:type="spellEnd"/>
-      <w:r>
-        <w:rPr>
-          <w:rFonts w:ascii="Consolas" w:hAnsi="Consolas" w:cs="Consolas"/>
-          <w:color w:val="008000"/>
-          <w:sz w:val="19"/>
-          <w:szCs w:val="19"/>
-        </w:rPr>
-        <w:t xml:space="preserve"> </w:t>
-      </w:r>
-      <w:proofErr w:type="spellStart"/>
-      <w:r>
-        <w:rPr>
-          <w:rFonts w:ascii="Consolas" w:hAnsi="Consolas" w:cs="Consolas"/>
-          <w:color w:val="008000"/>
-          <w:sz w:val="19"/>
-          <w:szCs w:val="19"/>
-        </w:rPr>
-        <w:t>by</w:t>
-      </w:r>
-      <w:proofErr w:type="spellEnd"/>
-      <w:r>
-        <w:rPr>
-          <w:rFonts w:ascii="Consolas" w:hAnsi="Consolas" w:cs="Consolas"/>
-          <w:color w:val="008000"/>
-          <w:sz w:val="19"/>
-          <w:szCs w:val="19"/>
-        </w:rPr>
-        <w:t xml:space="preserve"> </w:t>
-      </w:r>
-      <w:proofErr w:type="spellStart"/>
-      <w:r>
-        <w:rPr>
-          <w:rFonts w:ascii="Consolas" w:hAnsi="Consolas" w:cs="Consolas"/>
-          <w:color w:val="008000"/>
-          <w:sz w:val="19"/>
-          <w:szCs w:val="19"/>
-        </w:rPr>
-        <w:t>the</w:t>
-      </w:r>
-      <w:proofErr w:type="spellEnd"/>
-      <w:r>
-        <w:rPr>
-          <w:rFonts w:ascii="Consolas" w:hAnsi="Consolas" w:cs="Consolas"/>
-          <w:color w:val="008000"/>
-          <w:sz w:val="19"/>
-          <w:szCs w:val="19"/>
-        </w:rPr>
-        <w:t xml:space="preserve"> </w:t>
-      </w:r>
-      <w:proofErr w:type="spellStart"/>
-      <w:r>
-        <w:rPr>
-          <w:rFonts w:ascii="Consolas" w:hAnsi="Consolas" w:cs="Consolas"/>
-          <w:color w:val="008000"/>
-          <w:sz w:val="19"/>
-          <w:szCs w:val="19"/>
-        </w:rPr>
-        <w:t>runtime</w:t>
-      </w:r>
-      <w:proofErr w:type="spellEnd"/>
-      <w:r>
-        <w:rPr>
-          <w:rFonts w:ascii="Consolas" w:hAnsi="Consolas" w:cs="Consolas"/>
-          <w:color w:val="008000"/>
-          <w:sz w:val="19"/>
-          <w:szCs w:val="19"/>
-        </w:rPr>
-        <w:t xml:space="preserve">. Use </w:t>
-      </w:r>
-      <w:proofErr w:type="spellStart"/>
-      <w:r>
-        <w:rPr>
-          <w:rFonts w:ascii="Consolas" w:hAnsi="Consolas" w:cs="Consolas"/>
-          <w:color w:val="008000"/>
-          <w:sz w:val="19"/>
-          <w:szCs w:val="19"/>
-        </w:rPr>
-        <w:t>this</w:t>
-      </w:r>
-      <w:proofErr w:type="spellEnd"/>
-      <w:r>
-        <w:rPr>
-          <w:rFonts w:ascii="Consolas" w:hAnsi="Consolas" w:cs="Consolas"/>
-          <w:color w:val="008000"/>
-          <w:sz w:val="19"/>
-          <w:szCs w:val="19"/>
-        </w:rPr>
-        <w:t xml:space="preserve"> </w:t>
-      </w:r>
-      <w:proofErr w:type="spellStart"/>
-      <w:r>
-        <w:rPr>
-          <w:rFonts w:ascii="Consolas" w:hAnsi="Consolas" w:cs="Consolas"/>
-          <w:color w:val="008000"/>
-          <w:sz w:val="19"/>
-          <w:szCs w:val="19"/>
-        </w:rPr>
-        <w:t>method</w:t>
-      </w:r>
-      <w:proofErr w:type="spellEnd"/>
-      <w:r>
-        <w:rPr>
-          <w:rFonts w:ascii="Consolas" w:hAnsi="Consolas" w:cs="Consolas"/>
-          <w:color w:val="008000"/>
-          <w:sz w:val="19"/>
-          <w:szCs w:val="19"/>
-        </w:rPr>
-        <w:t xml:space="preserve"> </w:t>
-      </w:r>
-      <w:proofErr w:type="spellStart"/>
-      <w:r>
-        <w:rPr>
-          <w:rFonts w:ascii="Consolas" w:hAnsi="Consolas" w:cs="Consolas"/>
-          <w:color w:val="008000"/>
-          <w:sz w:val="19"/>
-          <w:szCs w:val="19"/>
-        </w:rPr>
-        <w:t>to</w:t>
-      </w:r>
-      <w:proofErr w:type="spellEnd"/>
-      <w:r>
-        <w:rPr>
-          <w:rFonts w:ascii="Consolas" w:hAnsi="Consolas" w:cs="Consolas"/>
-          <w:color w:val="008000"/>
-          <w:sz w:val="19"/>
-          <w:szCs w:val="19"/>
-        </w:rPr>
-        <w:t xml:space="preserve"> </w:t>
-      </w:r>
-      <w:proofErr w:type="spellStart"/>
-      <w:r>
-        <w:rPr>
-          <w:rFonts w:ascii="Consolas" w:hAnsi="Consolas" w:cs="Consolas"/>
-          <w:color w:val="008000"/>
-          <w:sz w:val="19"/>
-          <w:szCs w:val="19"/>
-        </w:rPr>
-        <w:t>add</w:t>
-      </w:r>
-      <w:proofErr w:type="spellEnd"/>
-      <w:r>
-        <w:rPr>
-          <w:rFonts w:ascii="Consolas" w:hAnsi="Consolas" w:cs="Consolas"/>
-          <w:color w:val="008000"/>
-          <w:sz w:val="19"/>
-          <w:szCs w:val="19"/>
-        </w:rPr>
-        <w:t xml:space="preserve"> </w:t>
-      </w:r>
-      <w:proofErr w:type="spellStart"/>
-      <w:r>
-        <w:rPr>
-          <w:rFonts w:ascii="Consolas" w:hAnsi="Consolas" w:cs="Consolas"/>
-          <w:color w:val="008000"/>
-          <w:sz w:val="19"/>
-          <w:szCs w:val="19"/>
-        </w:rPr>
-        <w:t>services</w:t>
-      </w:r>
-      <w:proofErr w:type="spellEnd"/>
-      <w:r>
-        <w:rPr>
-          <w:rFonts w:ascii="Consolas" w:hAnsi="Consolas" w:cs="Consolas"/>
-          <w:color w:val="008000"/>
-          <w:sz w:val="19"/>
-          <w:szCs w:val="19"/>
-        </w:rPr>
-        <w:t xml:space="preserve"> </w:t>
-      </w:r>
-      <w:proofErr w:type="spellStart"/>
-      <w:r>
-        <w:rPr>
-          <w:rFonts w:ascii="Consolas" w:hAnsi="Consolas" w:cs="Consolas"/>
-          <w:color w:val="008000"/>
-          <w:sz w:val="19"/>
-          <w:szCs w:val="19"/>
-        </w:rPr>
-        <w:t>to</w:t>
-      </w:r>
-      <w:proofErr w:type="spellEnd"/>
-      <w:r>
-        <w:rPr>
-          <w:rFonts w:ascii="Consolas" w:hAnsi="Consolas" w:cs="Consolas"/>
-          <w:color w:val="008000"/>
-          <w:sz w:val="19"/>
-          <w:szCs w:val="19"/>
-        </w:rPr>
-        <w:t xml:space="preserve"> </w:t>
-      </w:r>
-      <w:proofErr w:type="spellStart"/>
-      <w:r>
-        <w:rPr>
-          <w:rFonts w:ascii="Consolas" w:hAnsi="Consolas" w:cs="Consolas"/>
-          <w:color w:val="008000"/>
-          <w:sz w:val="19"/>
-          <w:szCs w:val="19"/>
-        </w:rPr>
-        <w:t>the</w:t>
-      </w:r>
-      <w:proofErr w:type="spellEnd"/>
-      <w:r>
-        <w:rPr>
-          <w:rFonts w:ascii="Consolas" w:hAnsi="Consolas" w:cs="Consolas"/>
-          <w:color w:val="008000"/>
-          <w:sz w:val="19"/>
-          <w:szCs w:val="19"/>
-        </w:rPr>
-        <w:t xml:space="preserve"> container.</w:t>
+        <w:t>// This method gets called by the runtime. Use this method to add services to the container.</w:t>
       </w:r>
     </w:p>
     <w:p>
@@ -2256,7 +1642,6 @@
         </w:rPr>
         <w:t xml:space="preserve">        </w:t>
       </w:r>
-      <w:proofErr w:type="spellStart"/>
       <w:r>
         <w:rPr>
           <w:rFonts w:ascii="Consolas" w:hAnsi="Consolas" w:cs="Consolas"/>
@@ -2266,7 +1651,6 @@
         </w:rPr>
         <w:t>public</w:t>
       </w:r>
-      <w:proofErr w:type="spellEnd"/>
       <w:r>
         <w:rPr>
           <w:rFonts w:ascii="Consolas" w:hAnsi="Consolas" w:cs="Consolas"/>
@@ -2276,7 +1660,6 @@
         </w:rPr>
         <w:t xml:space="preserve"> </w:t>
       </w:r>
-      <w:proofErr w:type="spellStart"/>
       <w:r>
         <w:rPr>
           <w:rFonts w:ascii="Consolas" w:hAnsi="Consolas" w:cs="Consolas"/>
@@ -2286,75 +1669,14 @@
         </w:rPr>
         <w:t>void</w:t>
       </w:r>
-      <w:proofErr w:type="spellEnd"/>
-      <w:r>
-        <w:rPr>
-          <w:rFonts w:ascii="Consolas" w:hAnsi="Consolas" w:cs="Consolas"/>
-          <w:color w:val="000000"/>
-          <w:sz w:val="19"/>
-          <w:szCs w:val="19"/>
-        </w:rPr>
-        <w:t xml:space="preserve"> </w:t>
-      </w:r>
-      <w:proofErr w:type="spellStart"/>
-      <w:r>
-        <w:rPr>
-          <w:rFonts w:ascii="Consolas" w:hAnsi="Consolas" w:cs="Consolas"/>
-          <w:color w:val="000000"/>
-          <w:sz w:val="19"/>
-          <w:szCs w:val="19"/>
-        </w:rPr>
-        <w:t>ConfigureServices</w:t>
-      </w:r>
-      <w:proofErr w:type="spellEnd"/>
-      <w:r>
-        <w:rPr>
-          <w:rFonts w:ascii="Consolas" w:hAnsi="Consolas" w:cs="Consolas"/>
-          <w:color w:val="000000"/>
-          <w:sz w:val="19"/>
-          <w:szCs w:val="19"/>
-        </w:rPr>
-        <w:t>(</w:t>
-      </w:r>
-      <w:proofErr w:type="spellStart"/>
-      <w:r>
-        <w:rPr>
-          <w:rFonts w:ascii="Consolas" w:hAnsi="Consolas" w:cs="Consolas"/>
-          <w:color w:val="000000"/>
-          <w:sz w:val="19"/>
-          <w:szCs w:val="19"/>
-        </w:rPr>
-        <w:t>IServiceCollection</w:t>
-      </w:r>
-      <w:proofErr w:type="spellEnd"/>
-      <w:r>
-        <w:rPr>
-          <w:rFonts w:ascii="Consolas" w:hAnsi="Consolas" w:cs="Consolas"/>
-          <w:color w:val="000000"/>
-          <w:sz w:val="19"/>
-          <w:szCs w:val="19"/>
-        </w:rPr>
-        <w:t xml:space="preserve"> </w:t>
-      </w:r>
-      <w:proofErr w:type="spellStart"/>
-      <w:r>
-        <w:rPr>
-          <w:rFonts w:ascii="Consolas" w:hAnsi="Consolas" w:cs="Consolas"/>
-          <w:color w:val="000000"/>
-          <w:sz w:val="19"/>
-          <w:szCs w:val="19"/>
-        </w:rPr>
-        <w:t>services</w:t>
-      </w:r>
-      <w:proofErr w:type="spellEnd"/>
-      <w:r>
-        <w:rPr>
-          <w:rFonts w:ascii="Consolas" w:hAnsi="Consolas" w:cs="Consolas"/>
-          <w:color w:val="000000"/>
-          <w:sz w:val="19"/>
-          <w:szCs w:val="19"/>
-        </w:rPr>
-        <w:t>)</w:t>
+      <w:r>
+        <w:rPr>
+          <w:rFonts w:ascii="Consolas" w:hAnsi="Consolas" w:cs="Consolas"/>
+          <w:color w:val="000000"/>
+          <w:sz w:val="19"/>
+          <w:szCs w:val="19"/>
+        </w:rPr>
+        <w:t xml:space="preserve"> ConfigureServices(IServiceCollection services)</w:t>
       </w:r>
     </w:p>
     <w:p>
@@ -2400,27 +1722,7 @@
           <w:sz w:val="19"/>
           <w:szCs w:val="19"/>
         </w:rPr>
-        <w:t xml:space="preserve">            </w:t>
-      </w:r>
-      <w:proofErr w:type="spellStart"/>
-      <w:r>
-        <w:rPr>
-          <w:rFonts w:ascii="Consolas" w:hAnsi="Consolas" w:cs="Consolas"/>
-          <w:color w:val="000000"/>
-          <w:sz w:val="19"/>
-          <w:szCs w:val="19"/>
-        </w:rPr>
-        <w:t>services.AddControllersWithViews</w:t>
-      </w:r>
-      <w:proofErr w:type="spellEnd"/>
-      <w:r>
-        <w:rPr>
-          <w:rFonts w:ascii="Consolas" w:hAnsi="Consolas" w:cs="Consolas"/>
-          <w:color w:val="000000"/>
-          <w:sz w:val="19"/>
-          <w:szCs w:val="19"/>
-        </w:rPr>
-        <w:t>();</w:t>
+        <w:t xml:space="preserve">            services.AddControllersWithViews();</w:t>
       </w:r>
     </w:p>
     <w:p>
@@ -2452,27 +1754,7 @@
           <w:sz w:val="19"/>
           <w:szCs w:val="19"/>
         </w:rPr>
-        <w:t>//</w:t>
-      </w:r>
-      <w:proofErr w:type="spellStart"/>
-      <w:r>
-        <w:rPr>
-          <w:rFonts w:ascii="Consolas" w:hAnsi="Consolas" w:cs="Consolas"/>
-          <w:color w:val="008000"/>
-          <w:sz w:val="19"/>
-          <w:szCs w:val="19"/>
-        </w:rPr>
-        <w:t>inyeccion</w:t>
-      </w:r>
-      <w:proofErr w:type="spellEnd"/>
-      <w:r>
-        <w:rPr>
-          <w:rFonts w:ascii="Consolas" w:hAnsi="Consolas" w:cs="Consolas"/>
-          <w:color w:val="008000"/>
-          <w:sz w:val="19"/>
-          <w:szCs w:val="19"/>
-        </w:rPr>
-        <w:t xml:space="preserve"> de dependencias   de la base de datos</w:t>
+        <w:t>//inyeccion de dependencias   de la base de datos</w:t>
       </w:r>
     </w:p>
     <w:p>
@@ -2495,47 +1777,7 @@
           <w:sz w:val="19"/>
           <w:szCs w:val="19"/>
         </w:rPr>
-        <w:t xml:space="preserve">            </w:t>
-      </w:r>
-      <w:proofErr w:type="spellStart"/>
-      <w:r>
-        <w:rPr>
-          <w:rFonts w:ascii="Consolas" w:hAnsi="Consolas" w:cs="Consolas"/>
-          <w:color w:val="000000"/>
-          <w:sz w:val="19"/>
-          <w:szCs w:val="19"/>
-        </w:rPr>
-        <w:t>services.AddDbContext</w:t>
-      </w:r>
-      <w:proofErr w:type="spellEnd"/>
-      <w:r>
-        <w:rPr>
-          <w:rFonts w:ascii="Consolas" w:hAnsi="Consolas" w:cs="Consolas"/>
-          <w:color w:val="000000"/>
-          <w:sz w:val="19"/>
-          <w:szCs w:val="19"/>
-        </w:rPr>
-        <w:t>&lt;</w:t>
-      </w:r>
-      <w:proofErr w:type="spellStart"/>
-      <w:r>
-        <w:rPr>
-          <w:rFonts w:ascii="Consolas" w:hAnsi="Consolas" w:cs="Consolas"/>
-          <w:color w:val="000000"/>
-          <w:sz w:val="19"/>
-          <w:szCs w:val="19"/>
-        </w:rPr>
-        <w:t>DataContext</w:t>
-      </w:r>
-      <w:proofErr w:type="spellEnd"/>
-      <w:r>
-        <w:rPr>
-          <w:rFonts w:ascii="Consolas" w:hAnsi="Consolas" w:cs="Consolas"/>
-          <w:color w:val="000000"/>
-          <w:sz w:val="19"/>
-          <w:szCs w:val="19"/>
-        </w:rPr>
-        <w:t>&gt;(x =&gt;</w:t>
+        <w:t xml:space="preserve">            services.AddDbContext&lt;DataContext&gt;(x =&gt;</w:t>
       </w:r>
     </w:p>
     <w:p>
@@ -2729,7 +1971,7 @@
                     </pic:cNvPicPr>
                   </pic:nvPicPr>
                   <pic:blipFill>
-                    <a:blip r:embed="rId15">
+                    <a:blip r:embed="rId16">
                       <a:extLst>
                         <a:ext uri="{28A0092B-C50C-407E-A947-70E740481C1C}">
                           <a14:useLocalDpi xmlns:a14="http://schemas.microsoft.com/office/drawing/2010/main" val="0"/>
@@ -2898,39 +2140,8 @@
           <w:szCs w:val="19"/>
         </w:rPr>
         <w:lastRenderedPageBreak/>
-        <w:t xml:space="preserve">Y se agregan todos los </w:t>
-      </w:r>
-      <w:proofErr w:type="spellStart"/>
-      <w:r>
-        <w:rPr>
-          <w:rFonts w:ascii="Consolas" w:hAnsi="Consolas" w:cs="Consolas"/>
-          <w:color w:val="000000"/>
-          <w:sz w:val="19"/>
-          <w:szCs w:val="19"/>
-        </w:rPr>
-        <w:t>available</w:t>
-      </w:r>
-      <w:proofErr w:type="spellEnd"/>
-      <w:r>
-        <w:rPr>
-          <w:rFonts w:ascii="Consolas" w:hAnsi="Consolas" w:cs="Consolas"/>
-          <w:color w:val="000000"/>
-          <w:sz w:val="19"/>
-          <w:szCs w:val="19"/>
-        </w:rPr>
-        <w:t xml:space="preserve"> </w:t>
-      </w:r>
-      <w:proofErr w:type="spellStart"/>
-      <w:r>
-        <w:rPr>
-          <w:rFonts w:ascii="Consolas" w:hAnsi="Consolas" w:cs="Consolas"/>
-          <w:color w:val="000000"/>
-          <w:sz w:val="19"/>
-          <w:szCs w:val="19"/>
-        </w:rPr>
-        <w:t>fixers</w:t>
-      </w:r>
-      <w:proofErr w:type="spellEnd"/>
+        <w:t>Y se agregan todos los available fixers</w:t>
+      </w:r>
     </w:p>
     <w:p>
       <w:pPr>
@@ -2947,53 +2158,6 @@
             <wp:extent cx="5612130" cy="4064000"/>
             <wp:effectExtent l="0" t="0" r="7620" b="0"/>
             <wp:docPr id="14" name="Imagen 14"/>
-            <wp:cNvGraphicFramePr>
-              <a:graphicFrameLocks xmlns:a="http://schemas.openxmlformats.org/drawingml/2006/main" noChangeAspect="1"/>
-            </wp:cNvGraphicFramePr>
-            <a:graphic xmlns:a="http://schemas.openxmlformats.org/drawingml/2006/main">
-              <a:graphicData uri="http://schemas.openxmlformats.org/drawingml/2006/picture">
-                <pic:pic xmlns:pic="http://schemas.openxmlformats.org/drawingml/2006/picture">
-                  <pic:nvPicPr>
-                    <pic:cNvPr id="1" name=""/>
-                    <pic:cNvPicPr/>
-                  </pic:nvPicPr>
-                  <pic:blipFill>
-                    <a:blip r:embed="rId16"/>
-                    <a:stretch>
-                      <a:fillRect/>
-                    </a:stretch>
-                  </pic:blipFill>
-                  <pic:spPr>
-                    <a:xfrm>
-                      <a:off x="0" y="0"/>
-                      <a:ext cx="5612130" cy="4064000"/>
-                    </a:xfrm>
-                    <a:prstGeom prst="rect">
-                      <a:avLst/>
-                    </a:prstGeom>
-                  </pic:spPr>
-                </pic:pic>
-              </a:graphicData>
-            </a:graphic>
-          </wp:inline>
-        </w:drawing>
-      </w:r>
-    </w:p>
-    <w:p>
-      <w:pPr>
-        <w:rPr>
-          <w:lang w:val="es-MX"/>
-        </w:rPr>
-      </w:pPr>
-      <w:r>
-        <w:rPr>
-          <w:noProof/>
-        </w:rPr>
-        <w:drawing>
-          <wp:inline distT="0" distB="0" distL="0" distR="0" wp14:anchorId="7BCCEA26" wp14:editId="2A696C0F">
-            <wp:extent cx="5612130" cy="3156585"/>
-            <wp:effectExtent l="0" t="0" r="7620" b="5715"/>
-            <wp:docPr id="15" name="Imagen 15"/>
             <wp:cNvGraphicFramePr>
               <a:graphicFrameLocks xmlns:a="http://schemas.openxmlformats.org/drawingml/2006/main" noChangeAspect="1"/>
             </wp:cNvGraphicFramePr>
@@ -3013,6 +2177,53 @@
                   <pic:spPr>
                     <a:xfrm>
                       <a:off x="0" y="0"/>
+                      <a:ext cx="5612130" cy="4064000"/>
+                    </a:xfrm>
+                    <a:prstGeom prst="rect">
+                      <a:avLst/>
+                    </a:prstGeom>
+                  </pic:spPr>
+                </pic:pic>
+              </a:graphicData>
+            </a:graphic>
+          </wp:inline>
+        </w:drawing>
+      </w:r>
+    </w:p>
+    <w:p>
+      <w:pPr>
+        <w:rPr>
+          <w:lang w:val="es-MX"/>
+        </w:rPr>
+      </w:pPr>
+      <w:r>
+        <w:rPr>
+          <w:noProof/>
+        </w:rPr>
+        <w:drawing>
+          <wp:inline distT="0" distB="0" distL="0" distR="0" wp14:anchorId="7BCCEA26" wp14:editId="2A696C0F">
+            <wp:extent cx="5612130" cy="3156585"/>
+            <wp:effectExtent l="0" t="0" r="7620" b="5715"/>
+            <wp:docPr id="15" name="Imagen 15"/>
+            <wp:cNvGraphicFramePr>
+              <a:graphicFrameLocks xmlns:a="http://schemas.openxmlformats.org/drawingml/2006/main" noChangeAspect="1"/>
+            </wp:cNvGraphicFramePr>
+            <a:graphic xmlns:a="http://schemas.openxmlformats.org/drawingml/2006/main">
+              <a:graphicData uri="http://schemas.openxmlformats.org/drawingml/2006/picture">
+                <pic:pic xmlns:pic="http://schemas.openxmlformats.org/drawingml/2006/picture">
+                  <pic:nvPicPr>
+                    <pic:cNvPr id="1" name=""/>
+                    <pic:cNvPicPr/>
+                  </pic:nvPicPr>
+                  <pic:blipFill>
+                    <a:blip r:embed="rId18"/>
+                    <a:stretch>
+                      <a:fillRect/>
+                    </a:stretch>
+                  </pic:blipFill>
+                  <pic:spPr>
+                    <a:xfrm>
+                      <a:off x="0" y="0"/>
                       <a:ext cx="5612130" cy="3156585"/>
                     </a:xfrm>
                     <a:prstGeom prst="rect">
@@ -3038,34 +2249,14 @@
         </w:rPr>
         <w:t xml:space="preserve">En el </w:t>
       </w:r>
-      <w:proofErr w:type="spellStart"/>
       <w:r>
         <w:rPr>
           <w:b/>
           <w:bCs/>
           <w:lang w:val="es-MX"/>
         </w:rPr>
-        <w:t>package</w:t>
-      </w:r>
-      <w:proofErr w:type="spellEnd"/>
-      <w:r>
-        <w:rPr>
-          <w:b/>
-          <w:bCs/>
-          <w:lang w:val="es-MX"/>
-        </w:rPr>
-        <w:t xml:space="preserve"> Manager </w:t>
-      </w:r>
-      <w:proofErr w:type="spellStart"/>
-      <w:r>
-        <w:rPr>
-          <w:b/>
-          <w:bCs/>
-          <w:lang w:val="es-MX"/>
-        </w:rPr>
-        <w:t>Console</w:t>
-      </w:r>
-      <w:proofErr w:type="spellEnd"/>
+        <w:t>package Manager Console</w:t>
+      </w:r>
       <w:r>
         <w:rPr>
           <w:lang w:val="es-MX"/>
@@ -3103,7 +2294,7 @@
                     </pic:cNvPicPr>
                   </pic:nvPicPr>
                   <pic:blipFill>
-                    <a:blip r:embed="rId18">
+                    <a:blip r:embed="rId19">
                       <a:extLst>
                         <a:ext uri="{28A0092B-C50C-407E-A947-70E740481C1C}">
                           <a14:useLocalDpi xmlns:a14="http://schemas.microsoft.com/office/drawing/2010/main" val="0"/>
@@ -3145,27 +2336,7 @@
         <w:rPr>
           <w:lang w:val="es-MX"/>
         </w:rPr>
-        <w:t xml:space="preserve">Nota </w:t>
-      </w:r>
-      <w:r>
-        <w:rPr>
-          <w:lang w:val="es-MX"/>
-        </w:rPr>
-        <w:t xml:space="preserve">en </w:t>
-      </w:r>
-      <w:proofErr w:type="spellStart"/>
-      <w:r>
-        <w:rPr>
-          <w:lang w:val="es-MX"/>
-        </w:rPr>
-        <w:t>Deault</w:t>
-      </w:r>
-      <w:proofErr w:type="spellEnd"/>
-      <w:r>
-        <w:rPr>
-          <w:lang w:val="es-MX"/>
-        </w:rPr>
-        <w:t xml:space="preserve"> Project debe estar el api</w:t>
+        <w:t>Nota en Deault Project debe estar el api</w:t>
       </w:r>
     </w:p>
     <w:p>
@@ -3183,157 +2354,6 @@
             <wp:extent cx="5612130" cy="1539240"/>
             <wp:effectExtent l="0" t="0" r="7620" b="3810"/>
             <wp:docPr id="17" name="Imagen 17"/>
-            <wp:cNvGraphicFramePr>
-              <a:graphicFrameLocks xmlns:a="http://schemas.openxmlformats.org/drawingml/2006/main" noChangeAspect="1"/>
-            </wp:cNvGraphicFramePr>
-            <a:graphic xmlns:a="http://schemas.openxmlformats.org/drawingml/2006/main">
-              <a:graphicData uri="http://schemas.openxmlformats.org/drawingml/2006/picture">
-                <pic:pic xmlns:pic="http://schemas.openxmlformats.org/drawingml/2006/picture">
-                  <pic:nvPicPr>
-                    <pic:cNvPr id="1" name=""/>
-                    <pic:cNvPicPr/>
-                  </pic:nvPicPr>
-                  <pic:blipFill>
-                    <a:blip r:embed="rId19"/>
-                    <a:stretch>
-                      <a:fillRect/>
-                    </a:stretch>
-                  </pic:blipFill>
-                  <pic:spPr>
-                    <a:xfrm>
-                      <a:off x="0" y="0"/>
-                      <a:ext cx="5612130" cy="1539240"/>
-                    </a:xfrm>
-                    <a:prstGeom prst="rect">
-                      <a:avLst/>
-                    </a:prstGeom>
-                  </pic:spPr>
-                </pic:pic>
-              </a:graphicData>
-            </a:graphic>
-          </wp:inline>
-        </w:drawing>
-      </w:r>
-    </w:p>
-    <w:p>
-      <w:pPr>
-        <w:rPr>
-          <w:rFonts w:ascii="Consolas" w:hAnsi="Consolas" w:cs="Consolas"/>
-          <w:b/>
-          <w:bCs/>
-          <w:color w:val="000000"/>
-          <w:sz w:val="19"/>
-          <w:szCs w:val="19"/>
-        </w:rPr>
-      </w:pPr>
-      <w:proofErr w:type="spellStart"/>
-      <w:r>
-        <w:rPr>
-          <w:rFonts w:ascii="Consolas" w:hAnsi="Consolas" w:cs="Consolas"/>
-          <w:b/>
-          <w:bCs/>
-          <w:color w:val="000000"/>
-          <w:sz w:val="19"/>
-          <w:szCs w:val="19"/>
-        </w:rPr>
-        <w:t>add-migration</w:t>
-      </w:r>
-      <w:proofErr w:type="spellEnd"/>
-      <w:r>
-        <w:rPr>
-          <w:rFonts w:ascii="Consolas" w:hAnsi="Consolas" w:cs="Consolas"/>
-          <w:b/>
-          <w:bCs/>
-          <w:color w:val="000000"/>
-          <w:sz w:val="19"/>
-          <w:szCs w:val="19"/>
-        </w:rPr>
-        <w:t xml:space="preserve"> </w:t>
-      </w:r>
-      <w:proofErr w:type="spellStart"/>
-      <w:r>
-        <w:rPr>
-          <w:rFonts w:ascii="Consolas" w:hAnsi="Consolas" w:cs="Consolas"/>
-          <w:b/>
-          <w:bCs/>
-          <w:color w:val="000000"/>
-          <w:sz w:val="19"/>
-          <w:szCs w:val="19"/>
-        </w:rPr>
-        <w:t>Observacion</w:t>
-      </w:r>
-      <w:proofErr w:type="spellEnd"/>
-    </w:p>
-    <w:p>
-      <w:pPr>
-        <w:rPr>
-          <w:rFonts w:ascii="Consolas" w:hAnsi="Consolas" w:cs="Consolas"/>
-          <w:color w:val="000000"/>
-          <w:sz w:val="19"/>
-          <w:szCs w:val="19"/>
-        </w:rPr>
-      </w:pPr>
-      <w:r>
-        <w:rPr>
-          <w:rFonts w:ascii="Consolas" w:hAnsi="Consolas" w:cs="Consolas"/>
-          <w:color w:val="000000"/>
-          <w:sz w:val="19"/>
-          <w:szCs w:val="19"/>
-        </w:rPr>
-        <w:t xml:space="preserve">Luego se corre el comando  </w:t>
-      </w:r>
-      <w:proofErr w:type="spellStart"/>
-      <w:r>
-        <w:rPr>
-          <w:rFonts w:ascii="Consolas" w:hAnsi="Consolas" w:cs="Consolas"/>
-          <w:b/>
-          <w:bCs/>
-          <w:color w:val="000000"/>
-          <w:sz w:val="19"/>
-          <w:szCs w:val="19"/>
-        </w:rPr>
-        <w:t>update-database</w:t>
-      </w:r>
-      <w:proofErr w:type="spellEnd"/>
-      <w:r>
-        <w:rPr>
-          <w:rFonts w:ascii="Consolas" w:hAnsi="Consolas" w:cs="Consolas"/>
-          <w:color w:val="000000"/>
-          <w:sz w:val="19"/>
-          <w:szCs w:val="19"/>
-        </w:rPr>
-        <w:t xml:space="preserve"> para crear la </w:t>
-      </w:r>
-      <w:proofErr w:type="spellStart"/>
-      <w:r>
-        <w:rPr>
-          <w:rFonts w:ascii="Consolas" w:hAnsi="Consolas" w:cs="Consolas"/>
-          <w:color w:val="000000"/>
-          <w:sz w:val="19"/>
-          <w:szCs w:val="19"/>
-        </w:rPr>
-        <w:t>bd</w:t>
-      </w:r>
-      <w:proofErr w:type="spellEnd"/>
-    </w:p>
-    <w:p>
-      <w:pPr>
-        <w:rPr>
-          <w:rFonts w:ascii="Consolas" w:hAnsi="Consolas" w:cs="Consolas"/>
-          <w:color w:val="000000"/>
-          <w:sz w:val="19"/>
-          <w:szCs w:val="19"/>
-        </w:rPr>
-      </w:pPr>
-      <w:r>
-        <w:rPr>
-          <w:noProof/>
-        </w:rPr>
-        <w:drawing>
-          <wp:inline distT="0" distB="0" distL="0" distR="0" wp14:anchorId="1DC73DD9" wp14:editId="6654D9A0">
-            <wp:extent cx="5612130" cy="1666875"/>
-            <wp:effectExtent l="0" t="0" r="7620" b="9525"/>
-            <wp:docPr id="18" name="Imagen 18"/>
             <wp:cNvGraphicFramePr>
               <a:graphicFrameLocks xmlns:a="http://schemas.openxmlformats.org/drawingml/2006/main" noChangeAspect="1"/>
             </wp:cNvGraphicFramePr>
@@ -3353,7 +2373,7 @@
                   <pic:spPr>
                     <a:xfrm>
                       <a:off x="0" y="0"/>
-                      <a:ext cx="5612130" cy="1666875"/>
+                      <a:ext cx="5612130" cy="1539240"/>
                     </a:xfrm>
                     <a:prstGeom prst="rect">
                       <a:avLst/>
@@ -3369,59 +2389,94 @@
     <w:p>
       <w:pPr>
         <w:rPr>
+          <w:rFonts w:ascii="Consolas" w:hAnsi="Consolas" w:cs="Consolas"/>
+          <w:b/>
+          <w:bCs/>
+          <w:color w:val="000000"/>
+          <w:sz w:val="19"/>
+          <w:szCs w:val="19"/>
+        </w:rPr>
+      </w:pPr>
+      <w:r>
+        <w:rPr>
+          <w:rFonts w:ascii="Consolas" w:hAnsi="Consolas" w:cs="Consolas"/>
+          <w:b/>
+          <w:bCs/>
+          <w:color w:val="000000"/>
+          <w:sz w:val="19"/>
+          <w:szCs w:val="19"/>
+        </w:rPr>
+        <w:t xml:space="preserve">add-migration </w:t>
+      </w:r>
+      <w:r>
+        <w:rPr>
+          <w:rFonts w:ascii="Consolas" w:hAnsi="Consolas" w:cs="Consolas"/>
+          <w:b/>
+          <w:bCs/>
+          <w:color w:val="000000"/>
+          <w:sz w:val="19"/>
+          <w:szCs w:val="19"/>
+        </w:rPr>
+        <w:t>Observacion</w:t>
+      </w:r>
+    </w:p>
+    <w:p>
+      <w:pPr>
+        <w:rPr>
+          <w:rFonts w:ascii="Consolas" w:hAnsi="Consolas" w:cs="Consolas"/>
+          <w:color w:val="000000"/>
+          <w:sz w:val="19"/>
+          <w:szCs w:val="19"/>
+        </w:rPr>
+      </w:pPr>
+      <w:r>
+        <w:rPr>
+          <w:rFonts w:ascii="Consolas" w:hAnsi="Consolas" w:cs="Consolas"/>
+          <w:color w:val="000000"/>
+          <w:sz w:val="19"/>
+          <w:szCs w:val="19"/>
+        </w:rPr>
+        <w:t xml:space="preserve">Luego se corre el comando  </w:t>
+      </w:r>
+      <w:r>
+        <w:rPr>
+          <w:rFonts w:ascii="Consolas" w:hAnsi="Consolas" w:cs="Consolas"/>
+          <w:b/>
+          <w:bCs/>
+          <w:color w:val="000000"/>
+          <w:sz w:val="19"/>
+          <w:szCs w:val="19"/>
+        </w:rPr>
+        <w:t>update-database</w:t>
+      </w:r>
+      <w:r>
+        <w:rPr>
+          <w:rFonts w:ascii="Consolas" w:hAnsi="Consolas" w:cs="Consolas"/>
+          <w:color w:val="000000"/>
+          <w:sz w:val="19"/>
+          <w:szCs w:val="19"/>
+        </w:rPr>
+        <w:t xml:space="preserve"> para crear la bd</w:t>
+      </w:r>
+    </w:p>
+    <w:p>
+      <w:pPr>
+        <w:rPr>
+          <w:rFonts w:ascii="Consolas" w:hAnsi="Consolas" w:cs="Consolas"/>
+          <w:color w:val="000000"/>
+          <w:sz w:val="19"/>
+          <w:szCs w:val="19"/>
+        </w:rPr>
+      </w:pPr>
+      <w:r>
+        <w:rPr>
           <w:noProof/>
         </w:rPr>
-      </w:pPr>
-      <w:r>
-        <w:rPr>
-          <w:lang w:val="es-MX"/>
-        </w:rPr>
-        <w:lastRenderedPageBreak/>
-        <w:t xml:space="preserve">Y en los objetos de </w:t>
-      </w:r>
-      <w:proofErr w:type="spellStart"/>
-      <w:r>
-        <w:rPr>
-          <w:lang w:val="es-MX"/>
-        </w:rPr>
-        <w:t>sql</w:t>
-      </w:r>
-      <w:proofErr w:type="spellEnd"/>
-      <w:r>
-        <w:rPr>
-          <w:lang w:val="es-MX"/>
-        </w:rPr>
-        <w:t xml:space="preserve"> server aparece la </w:t>
-      </w:r>
-      <w:proofErr w:type="spellStart"/>
-      <w:r>
-        <w:rPr>
-          <w:lang w:val="es-MX"/>
-        </w:rPr>
-        <w:t>bd</w:t>
-      </w:r>
-      <w:proofErr w:type="spellEnd"/>
-      <w:r>
-        <w:rPr>
-          <w:noProof/>
-        </w:rPr>
-        <w:t xml:space="preserve"> </w:t>
-      </w:r>
-      <w:r>
-        <w:rPr>
-          <w:noProof/>
-        </w:rPr>
-        <w:t>con la tabla creada</w:t>
-      </w:r>
-      <w:r>
-        <w:rPr>
-          <w:noProof/>
-        </w:rPr>
         <w:drawing>
-          <wp:inline distT="0" distB="0" distL="0" distR="0" wp14:anchorId="7542BFBC" wp14:editId="1CC27BB8">
-            <wp:extent cx="3867150" cy="5162550"/>
-            <wp:effectExtent l="0" t="0" r="0" b="0"/>
-            <wp:docPr id="20" name="Imagen 20"/>
+          <wp:inline distT="0" distB="0" distL="0" distR="0" wp14:anchorId="1DC73DD9" wp14:editId="6654D9A0">
+            <wp:extent cx="5612130" cy="1666875"/>
+            <wp:effectExtent l="0" t="0" r="7620" b="9525"/>
+            <wp:docPr id="18" name="Imagen 18"/>
             <wp:cNvGraphicFramePr>
               <a:graphicFrameLocks xmlns:a="http://schemas.openxmlformats.org/drawingml/2006/main" noChangeAspect="1"/>
             </wp:cNvGraphicFramePr>
@@ -3441,7 +2496,7 @@
                   <pic:spPr>
                     <a:xfrm>
                       <a:off x="0" y="0"/>
-                      <a:ext cx="3867150" cy="5162550"/>
+                      <a:ext cx="5612130" cy="1666875"/>
                     </a:xfrm>
                     <a:prstGeom prst="rect">
                       <a:avLst/>
@@ -3462,27 +2517,32 @@
       </w:pPr>
       <w:r>
         <w:rPr>
+          <w:lang w:val="es-MX"/>
+        </w:rPr>
+        <w:lastRenderedPageBreak/>
+        <w:t>Y en los objetos de sql server aparece la bd</w:t>
+      </w:r>
+      <w:r>
+        <w:rPr>
           <w:noProof/>
         </w:rPr>
-        <w:t>Se crea el controlador para vehiclestype</w:t>
-      </w:r>
-    </w:p>
-    <w:p>
-      <w:pPr>
-        <w:rPr>
-          <w:lang w:val="es-MX"/>
-        </w:rPr>
-      </w:pPr>
+        <w:t xml:space="preserve"> </w:t>
+      </w:r>
       <w:r>
         <w:rPr>
           <w:noProof/>
         </w:rPr>
-        <w:lastRenderedPageBreak/>
+        <w:t>con la tabla creada</w:t>
+      </w:r>
+      <w:r>
+        <w:rPr>
+          <w:noProof/>
+        </w:rPr>
         <w:drawing>
-          <wp:inline distT="0" distB="0" distL="0" distR="0" wp14:anchorId="02DB91FD" wp14:editId="69A2FD60">
-            <wp:extent cx="5612130" cy="2888615"/>
-            <wp:effectExtent l="0" t="0" r="7620" b="6985"/>
-            <wp:docPr id="21" name="Imagen 21"/>
+          <wp:inline distT="0" distB="0" distL="0" distR="0" wp14:anchorId="7542BFBC" wp14:editId="1CC27BB8">
+            <wp:extent cx="3867150" cy="5162550"/>
+            <wp:effectExtent l="0" t="0" r="0" b="0"/>
+            <wp:docPr id="20" name="Imagen 20"/>
             <wp:cNvGraphicFramePr>
               <a:graphicFrameLocks xmlns:a="http://schemas.openxmlformats.org/drawingml/2006/main" noChangeAspect="1"/>
             </wp:cNvGraphicFramePr>
@@ -3502,7 +2562,7 @@
                   <pic:spPr>
                     <a:xfrm>
                       <a:off x="0" y="0"/>
-                      <a:ext cx="5612130" cy="2888615"/>
+                      <a:ext cx="3867150" cy="5162550"/>
                     </a:xfrm>
                     <a:prstGeom prst="rect">
                       <a:avLst/>
@@ -3518,25 +2578,32 @@
     <w:p>
       <w:pPr>
         <w:rPr>
-          <w:lang w:val="es-MX"/>
-        </w:rPr>
-      </w:pPr>
-    </w:p>
-    <w:p>
-      <w:pPr>
-        <w:rPr>
-          <w:lang w:val="es-MX"/>
-        </w:rPr>
-      </w:pPr>
-      <w:r>
-        <w:rPr>
           <w:noProof/>
         </w:rPr>
+      </w:pPr>
+      <w:r>
+        <w:rPr>
+          <w:noProof/>
+        </w:rPr>
+        <w:t>Se crea el controlador para vehiclestype</w:t>
+      </w:r>
+    </w:p>
+    <w:p>
+      <w:pPr>
+        <w:rPr>
+          <w:lang w:val="es-MX"/>
+        </w:rPr>
+      </w:pPr>
+      <w:r>
+        <w:rPr>
+          <w:noProof/>
+        </w:rPr>
+        <w:lastRenderedPageBreak/>
         <w:drawing>
-          <wp:inline distT="0" distB="0" distL="0" distR="0" wp14:anchorId="1C48D5A8" wp14:editId="32092C6A">
-            <wp:extent cx="5612130" cy="3551555"/>
-            <wp:effectExtent l="0" t="0" r="7620" b="0"/>
-            <wp:docPr id="22" name="Imagen 22"/>
+          <wp:inline distT="0" distB="0" distL="0" distR="0" wp14:anchorId="02DB91FD" wp14:editId="69A2FD60">
+            <wp:extent cx="5612130" cy="2888615"/>
+            <wp:effectExtent l="0" t="0" r="7620" b="6985"/>
+            <wp:docPr id="21" name="Imagen 21"/>
             <wp:cNvGraphicFramePr>
               <a:graphicFrameLocks xmlns:a="http://schemas.openxmlformats.org/drawingml/2006/main" noChangeAspect="1"/>
             </wp:cNvGraphicFramePr>
@@ -3556,7 +2623,7 @@
                   <pic:spPr>
                     <a:xfrm>
                       <a:off x="0" y="0"/>
-                      <a:ext cx="5612130" cy="3551555"/>
+                      <a:ext cx="5612130" cy="2888615"/>
                     </a:xfrm>
                     <a:prstGeom prst="rect">
                       <a:avLst/>
@@ -3582,58 +2649,15 @@
           <w:lang w:val="es-MX"/>
         </w:rPr>
       </w:pPr>
-    </w:p>
-    <w:p>
-      <w:pPr>
-        <w:rPr>
-          <w:lang w:val="es-MX"/>
-        </w:rPr>
-      </w:pPr>
-    </w:p>
-    <w:p>
-      <w:pPr>
-        <w:rPr>
-          <w:lang w:val="es-MX"/>
-        </w:rPr>
-      </w:pPr>
-    </w:p>
-    <w:p>
-      <w:pPr>
-        <w:rPr>
-          <w:lang w:val="es-MX"/>
-        </w:rPr>
-      </w:pPr>
-      <w:r>
-        <w:rPr>
-          <w:lang w:val="es-MX"/>
-        </w:rPr>
-        <w:lastRenderedPageBreak/>
-        <w:t>Se modifica el archivo _</w:t>
-      </w:r>
-      <w:proofErr w:type="spellStart"/>
-      <w:r>
-        <w:rPr>
-          <w:lang w:val="es-MX"/>
-        </w:rPr>
-        <w:t>Layout.cshtml</w:t>
-      </w:r>
-      <w:proofErr w:type="spellEnd"/>
-    </w:p>
-    <w:p>
-      <w:pPr>
-        <w:rPr>
-          <w:lang w:val="es-MX"/>
-        </w:rPr>
-      </w:pPr>
       <w:r>
         <w:rPr>
           <w:noProof/>
         </w:rPr>
         <w:drawing>
-          <wp:inline distT="0" distB="0" distL="0" distR="0" wp14:anchorId="499273FB" wp14:editId="12784AB0">
-            <wp:extent cx="3695700" cy="6867525"/>
-            <wp:effectExtent l="0" t="0" r="0" b="9525"/>
-            <wp:docPr id="23" name="Imagen 23"/>
+          <wp:inline distT="0" distB="0" distL="0" distR="0" wp14:anchorId="1C48D5A8" wp14:editId="32092C6A">
+            <wp:extent cx="5612130" cy="3551555"/>
+            <wp:effectExtent l="0" t="0" r="7620" b="0"/>
+            <wp:docPr id="22" name="Imagen 22"/>
             <wp:cNvGraphicFramePr>
               <a:graphicFrameLocks xmlns:a="http://schemas.openxmlformats.org/drawingml/2006/main" noChangeAspect="1"/>
             </wp:cNvGraphicFramePr>
@@ -3653,6 +2677,95 @@
                   <pic:spPr>
                     <a:xfrm>
                       <a:off x="0" y="0"/>
+                      <a:ext cx="5612130" cy="3551555"/>
+                    </a:xfrm>
+                    <a:prstGeom prst="rect">
+                      <a:avLst/>
+                    </a:prstGeom>
+                  </pic:spPr>
+                </pic:pic>
+              </a:graphicData>
+            </a:graphic>
+          </wp:inline>
+        </w:drawing>
+      </w:r>
+    </w:p>
+    <w:p>
+      <w:pPr>
+        <w:rPr>
+          <w:lang w:val="es-MX"/>
+        </w:rPr>
+      </w:pPr>
+    </w:p>
+    <w:p>
+      <w:pPr>
+        <w:rPr>
+          <w:lang w:val="es-MX"/>
+        </w:rPr>
+      </w:pPr>
+    </w:p>
+    <w:p>
+      <w:pPr>
+        <w:rPr>
+          <w:lang w:val="es-MX"/>
+        </w:rPr>
+      </w:pPr>
+    </w:p>
+    <w:p>
+      <w:pPr>
+        <w:rPr>
+          <w:lang w:val="es-MX"/>
+        </w:rPr>
+      </w:pPr>
+    </w:p>
+    <w:p>
+      <w:pPr>
+        <w:rPr>
+          <w:lang w:val="es-MX"/>
+        </w:rPr>
+      </w:pPr>
+      <w:r>
+        <w:rPr>
+          <w:lang w:val="es-MX"/>
+        </w:rPr>
+        <w:lastRenderedPageBreak/>
+        <w:t>Se modifica el archivo _Layout.cshtml</w:t>
+      </w:r>
+    </w:p>
+    <w:p>
+      <w:pPr>
+        <w:rPr>
+          <w:lang w:val="es-MX"/>
+        </w:rPr>
+      </w:pPr>
+      <w:r>
+        <w:rPr>
+          <w:noProof/>
+        </w:rPr>
+        <w:drawing>
+          <wp:inline distT="0" distB="0" distL="0" distR="0" wp14:anchorId="499273FB" wp14:editId="12784AB0">
+            <wp:extent cx="3695700" cy="6867525"/>
+            <wp:effectExtent l="0" t="0" r="0" b="9525"/>
+            <wp:docPr id="23" name="Imagen 23"/>
+            <wp:cNvGraphicFramePr>
+              <a:graphicFrameLocks xmlns:a="http://schemas.openxmlformats.org/drawingml/2006/main" noChangeAspect="1"/>
+            </wp:cNvGraphicFramePr>
+            <a:graphic xmlns:a="http://schemas.openxmlformats.org/drawingml/2006/main">
+              <a:graphicData uri="http://schemas.openxmlformats.org/drawingml/2006/picture">
+                <pic:pic xmlns:pic="http://schemas.openxmlformats.org/drawingml/2006/picture">
+                  <pic:nvPicPr>
+                    <pic:cNvPr id="1" name=""/>
+                    <pic:cNvPicPr/>
+                  </pic:nvPicPr>
+                  <pic:blipFill>
+                    <a:blip r:embed="rId25"/>
+                    <a:stretch>
+                      <a:fillRect/>
+                    </a:stretch>
+                  </pic:blipFill>
+                  <pic:spPr>
+                    <a:xfrm>
+                      <a:off x="0" y="0"/>
                       <a:ext cx="3695700" cy="6867525"/>
                     </a:xfrm>
                     <a:prstGeom prst="rect">
@@ -3668,10 +2781,290 @@
     </w:p>
     <w:p>
       <w:pPr>
-        <w:rPr>
-          <w:lang w:val="es-MX"/>
-        </w:rPr>
-      </w:pPr>
+        <w:pStyle w:val="Prrafodelista"/>
+        <w:numPr>
+          <w:ilvl w:val="0"/>
+          <w:numId w:val="1"/>
+        </w:numPr>
+        <w:rPr>
+          <w:lang w:val="es-MX"/>
+        </w:rPr>
+      </w:pPr>
+      <w:r>
+        <w:rPr>
+          <w:lang w:val="es-MX"/>
+        </w:rPr>
+        <w:t xml:space="preserve">se crea la entity </w:t>
+      </w:r>
+    </w:p>
+    <w:p>
+      <w:pPr>
+        <w:pStyle w:val="Prrafodelista"/>
+        <w:numPr>
+          <w:ilvl w:val="0"/>
+          <w:numId w:val="1"/>
+        </w:numPr>
+        <w:rPr>
+          <w:lang w:val="es-MX"/>
+        </w:rPr>
+      </w:pPr>
+      <w:r>
+        <w:rPr>
+          <w:lang w:val="es-MX"/>
+        </w:rPr>
+        <w:t>Se incluye la clase en el datacontext</w:t>
+      </w:r>
+      <w:r>
+        <w:rPr>
+          <w:lang w:val="es-MX"/>
+        </w:rPr>
+        <w:t xml:space="preserve"> y se crea la llave única</w:t>
+      </w:r>
+    </w:p>
+    <w:p>
+      <w:pPr>
+        <w:pStyle w:val="Prrafodelista"/>
+        <w:numPr>
+          <w:ilvl w:val="0"/>
+          <w:numId w:val="1"/>
+        </w:numPr>
+        <w:rPr>
+          <w:lang w:val="es-MX"/>
+        </w:rPr>
+      </w:pPr>
+      <w:r>
+        <w:rPr>
+          <w:lang w:val="es-MX"/>
+        </w:rPr>
+        <w:t xml:space="preserve">Se corre el comando </w:t>
+      </w:r>
+      <w:bookmarkStart w:id="0" w:name="_Hlk81418762"/>
+      <w:r>
+        <w:rPr>
+          <w:lang w:val="es-MX"/>
+        </w:rPr>
+        <w:t xml:space="preserve">add-migration </w:t>
+      </w:r>
+      <w:bookmarkEnd w:id="0"/>
+      <w:r>
+        <w:rPr>
+          <w:lang w:val="es-MX"/>
+        </w:rPr>
+        <w:t>Observacion</w:t>
+      </w:r>
+    </w:p>
+    <w:p>
+      <w:pPr>
+        <w:pStyle w:val="Prrafodelista"/>
+        <w:numPr>
+          <w:ilvl w:val="0"/>
+          <w:numId w:val="1"/>
+        </w:numPr>
+        <w:rPr>
+          <w:lang w:val="es-MX"/>
+        </w:rPr>
+      </w:pPr>
+      <w:r>
+        <w:rPr>
+          <w:lang w:val="es-MX"/>
+        </w:rPr>
+        <w:t xml:space="preserve">Se actualiza la bd </w:t>
+      </w:r>
+      <w:r>
+        <w:rPr>
+          <w:rFonts w:ascii="Consolas" w:hAnsi="Consolas" w:cs="Consolas"/>
+          <w:b/>
+          <w:bCs/>
+          <w:color w:val="000000"/>
+          <w:sz w:val="19"/>
+          <w:szCs w:val="19"/>
+        </w:rPr>
+        <w:t>update-database</w:t>
+      </w:r>
+    </w:p>
+    <w:p>
+      <w:pPr>
+        <w:pStyle w:val="Prrafodelista"/>
+        <w:numPr>
+          <w:ilvl w:val="0"/>
+          <w:numId w:val="1"/>
+        </w:numPr>
+        <w:rPr>
+          <w:lang w:val="es-MX"/>
+        </w:rPr>
+      </w:pPr>
+      <w:r>
+        <w:rPr>
+          <w:rFonts w:ascii="Consolas" w:hAnsi="Consolas" w:cs="Consolas"/>
+          <w:b/>
+          <w:bCs/>
+          <w:color w:val="000000"/>
+          <w:sz w:val="19"/>
+          <w:szCs w:val="19"/>
+        </w:rPr>
+        <w:t>Se crea el controlador</w:t>
+      </w:r>
+    </w:p>
+    <w:p>
+      <w:pPr>
+        <w:pStyle w:val="Prrafodelista"/>
+        <w:numPr>
+          <w:ilvl w:val="0"/>
+          <w:numId w:val="1"/>
+        </w:numPr>
+        <w:rPr>
+          <w:lang w:val="es-MX"/>
+        </w:rPr>
+      </w:pPr>
+      <w:r>
+        <w:rPr>
+          <w:rFonts w:ascii="Consolas" w:hAnsi="Consolas" w:cs="Consolas"/>
+          <w:b/>
+          <w:bCs/>
+          <w:color w:val="000000"/>
+          <w:sz w:val="19"/>
+          <w:szCs w:val="19"/>
+        </w:rPr>
+        <w:lastRenderedPageBreak/>
+        <w:t>Se crea el index</w:t>
+      </w:r>
+    </w:p>
+    <w:p>
+      <w:pPr>
+        <w:pStyle w:val="Prrafodelista"/>
+        <w:numPr>
+          <w:ilvl w:val="0"/>
+          <w:numId w:val="1"/>
+        </w:numPr>
+        <w:rPr>
+          <w:lang w:val="es-MX"/>
+        </w:rPr>
+      </w:pPr>
+      <w:r>
+        <w:rPr>
+          <w:rFonts w:ascii="Consolas" w:hAnsi="Consolas" w:cs="Consolas"/>
+          <w:b/>
+          <w:bCs/>
+          <w:color w:val="000000"/>
+          <w:sz w:val="19"/>
+          <w:szCs w:val="19"/>
+        </w:rPr>
+        <w:t xml:space="preserve">Agregarla pagina al </w:t>
+      </w:r>
+      <w:r>
+        <w:rPr>
+          <w:rFonts w:ascii="Consolas" w:hAnsi="Consolas" w:cs="Consolas"/>
+          <w:b/>
+          <w:bCs/>
+          <w:color w:val="000000"/>
+          <w:sz w:val="19"/>
+          <w:szCs w:val="19"/>
+        </w:rPr>
+        <w:t xml:space="preserve">menú en el </w:t>
+      </w:r>
+      <w:r>
+        <w:rPr>
+          <w:rFonts w:ascii="Consolas" w:hAnsi="Consolas" w:cs="Consolas"/>
+          <w:b/>
+          <w:bCs/>
+          <w:color w:val="000000"/>
+          <w:sz w:val="19"/>
+          <w:szCs w:val="19"/>
+        </w:rPr>
+        <w:t>_Layout.</w:t>
+      </w:r>
+    </w:p>
+    <w:p>
+      <w:pPr>
+        <w:pStyle w:val="Prrafodelista"/>
+        <w:numPr>
+          <w:ilvl w:val="0"/>
+          <w:numId w:val="1"/>
+        </w:numPr>
+        <w:rPr>
+          <w:lang w:val="es-MX"/>
+        </w:rPr>
+      </w:pPr>
+      <w:r>
+        <w:rPr>
+          <w:rFonts w:ascii="Consolas" w:hAnsi="Consolas" w:cs="Consolas"/>
+          <w:b/>
+          <w:bCs/>
+          <w:color w:val="000000"/>
+          <w:sz w:val="19"/>
+          <w:szCs w:val="19"/>
+        </w:rPr>
+        <w:t>Se crea el créate</w:t>
+      </w:r>
+    </w:p>
+    <w:p>
+      <w:pPr>
+        <w:pStyle w:val="Prrafodelista"/>
+        <w:numPr>
+          <w:ilvl w:val="0"/>
+          <w:numId w:val="1"/>
+        </w:numPr>
+        <w:rPr>
+          <w:lang w:val="es-MX"/>
+        </w:rPr>
+      </w:pPr>
+      <w:r>
+        <w:rPr>
+          <w:rFonts w:ascii="Consolas" w:hAnsi="Consolas" w:cs="Consolas"/>
+          <w:b/>
+          <w:bCs/>
+          <w:color w:val="000000"/>
+          <w:sz w:val="19"/>
+          <w:szCs w:val="19"/>
+        </w:rPr>
+        <w:t>Se crea la vista parcial</w:t>
+      </w:r>
+    </w:p>
+    <w:p>
+      <w:pPr>
+        <w:pStyle w:val="Prrafodelista"/>
+        <w:numPr>
+          <w:ilvl w:val="0"/>
+          <w:numId w:val="1"/>
+        </w:numPr>
+        <w:rPr>
+          <w:lang w:val="es-MX"/>
+        </w:rPr>
+      </w:pPr>
+      <w:r>
+        <w:rPr>
+          <w:rFonts w:ascii="Consolas" w:hAnsi="Consolas" w:cs="Consolas"/>
+          <w:b/>
+          <w:bCs/>
+          <w:color w:val="000000"/>
+          <w:sz w:val="19"/>
+          <w:szCs w:val="19"/>
+        </w:rPr>
+        <w:t>Se crea el editar</w:t>
+      </w:r>
+    </w:p>
+    <w:p>
+      <w:pPr>
+        <w:pStyle w:val="Prrafodelista"/>
+        <w:numPr>
+          <w:ilvl w:val="0"/>
+          <w:numId w:val="1"/>
+        </w:numPr>
+        <w:rPr>
+          <w:lang w:val="es-MX"/>
+        </w:rPr>
+      </w:pPr>
+      <w:r>
+        <w:rPr>
+          <w:rFonts w:ascii="Consolas" w:hAnsi="Consolas" w:cs="Consolas"/>
+          <w:b/>
+          <w:bCs/>
+          <w:color w:val="000000"/>
+          <w:sz w:val="19"/>
+          <w:szCs w:val="19"/>
+        </w:rPr>
+        <w:t>Se crea el borrar</w:t>
+      </w:r>
     </w:p>
     <w:sectPr>
       <w:pgSz w:w="12240" w:h="15840"/>
@@ -3681,6 +3074,127 @@
     </w:sectPr>
   </w:body>
 </w:document>
+</file>
+
+<file path=word/numbering.xml><?xml version="1.0" encoding="utf-8"?>
+<w:numbering xmlns:wpc="http://schemas.microsoft.com/office/word/2010/wordprocessingCanvas" xmlns:cx="http://schemas.microsoft.com/office/drawing/2014/chartex" xmlns:cx1="http://schemas.microsoft.com/office/drawing/2015/9/8/chartex" xmlns:cx2="http://schemas.microsoft.com/office/drawing/2015/10/21/chartex" xmlns:cx3="http://schemas.microsoft.com/office/drawing/2016/5/9/chartex" xmlns:cx4="http://schemas.microsoft.com/office/drawing/2016/5/10/chartex" xmlns:cx5="http://schemas.microsoft.com/office/drawing/2016/5/11/chartex" xmlns:cx6="http://schemas.microsoft.com/office/drawing/2016/5/12/chartex" xmlns:cx7="http://schemas.microsoft.com/office/drawing/2016/5/13/chartex" xmlns:cx8="http://schemas.microsoft.com/office/drawing/2016/5/14/chartex" xmlns:mc="http://schemas.openxmlformats.org/markup-compatibility/2006" xmlns:aink="http://schemas.microsoft.com/office/drawing/2016/ink" xmlns:am3d="http://schemas.microsoft.com/office/drawing/2017/model3d" xmlns:o="urn:schemas-microsoft-com:office:office" xmlns:r="http://schemas.openxmlformats.org/officeDocument/2006/relationships" xmlns:m="http://schemas.openxmlformats.org/officeDocument/2006/math" xmlns:v="urn:schemas-microsoft-com:vml" xmlns:wp14="http://schemas.microsoft.com/office/word/2010/wordprocessingDrawing" xmlns:wp="http://schemas.openxmlformats.org/drawingml/2006/wordprocessingDrawing" xmlns:w10="urn:schemas-microsoft-com:office:word" xmlns:w="http://schemas.openxmlformats.org/wordprocessingml/2006/main" xmlns:w14="http://schemas.microsoft.com/office/word/2010/wordml" xmlns:w15="http://schemas.microsoft.com/office/word/2012/wordml" xmlns:w16cex="http://schemas.microsoft.com/office/word/2018/wordml/cex" xmlns:w16cid="http://schemas.microsoft.com/office/word/2016/wordml/cid" xmlns:w16="http://schemas.microsoft.com/office/word/2018/wordml" xmlns:w16sdtdh="http://schemas.microsoft.com/office/word/2020/wordml/sdtdatahash" xmlns:w16se="http://schemas.microsoft.com/office/word/2015/wordml/symex" xmlns:wpg="http://schemas.microsoft.com/office/word/2010/wordprocessingGroup" xmlns:wpi="http://schemas.microsoft.com/office/word/2010/wordprocessingInk" xmlns:wne="http://schemas.microsoft.com/office/word/2006/wordml" xmlns:wps="http://schemas.microsoft.com/office/word/2010/wordprocessingShape" mc:Ignorable="w14 w15 w16se w16cid w16 w16cex w16sdtdh wp14">
+  <w:abstractNum w:abstractNumId="0" w15:restartNumberingAfterBreak="0">
+    <w:nsid w:val="014867F0"/>
+    <w:multiLevelType w:val="hybridMultilevel"/>
+    <w:tmpl w:val="5E16F386"/>
+    <w:lvl w:ilvl="0" w:tplc="240A0001">
+      <w:start w:val="1"/>
+      <w:numFmt w:val="bullet"/>
+      <w:lvlText w:val=""/>
+      <w:lvlJc w:val="left"/>
+      <w:pPr>
+        <w:ind w:left="720" w:hanging="360"/>
+      </w:pPr>
+      <w:rPr>
+        <w:rFonts w:ascii="Symbol" w:hAnsi="Symbol" w:hint="default"/>
+      </w:rPr>
+    </w:lvl>
+    <w:lvl w:ilvl="1" w:tplc="240A0003" w:tentative="1">
+      <w:start w:val="1"/>
+      <w:numFmt w:val="bullet"/>
+      <w:lvlText w:val="o"/>
+      <w:lvlJc w:val="left"/>
+      <w:pPr>
+        <w:ind w:left="1440" w:hanging="360"/>
+      </w:pPr>
+      <w:rPr>
+        <w:rFonts w:ascii="Courier New" w:hAnsi="Courier New" w:cs="Courier New" w:hint="default"/>
+      </w:rPr>
+    </w:lvl>
+    <w:lvl w:ilvl="2" w:tplc="240A0005" w:tentative="1">
+      <w:start w:val="1"/>
+      <w:numFmt w:val="bullet"/>
+      <w:lvlText w:val=""/>
+      <w:lvlJc w:val="left"/>
+      <w:pPr>
+        <w:ind w:left="2160" w:hanging="360"/>
+      </w:pPr>
+      <w:rPr>
+        <w:rFonts w:ascii="Wingdings" w:hAnsi="Wingdings" w:hint="default"/>
+      </w:rPr>
+    </w:lvl>
+    <w:lvl w:ilvl="3" w:tplc="240A0001" w:tentative="1">
+      <w:start w:val="1"/>
+      <w:numFmt w:val="bullet"/>
+      <w:lvlText w:val=""/>
+      <w:lvlJc w:val="left"/>
+      <w:pPr>
+        <w:ind w:left="2880" w:hanging="360"/>
+      </w:pPr>
+      <w:rPr>
+        <w:rFonts w:ascii="Symbol" w:hAnsi="Symbol" w:hint="default"/>
+      </w:rPr>
+    </w:lvl>
+    <w:lvl w:ilvl="4" w:tplc="240A0003" w:tentative="1">
+      <w:start w:val="1"/>
+      <w:numFmt w:val="bullet"/>
+      <w:lvlText w:val="o"/>
+      <w:lvlJc w:val="left"/>
+      <w:pPr>
+        <w:ind w:left="3600" w:hanging="360"/>
+      </w:pPr>
+      <w:rPr>
+        <w:rFonts w:ascii="Courier New" w:hAnsi="Courier New" w:cs="Courier New" w:hint="default"/>
+      </w:rPr>
+    </w:lvl>
+    <w:lvl w:ilvl="5" w:tplc="240A0005" w:tentative="1">
+      <w:start w:val="1"/>
+      <w:numFmt w:val="bullet"/>
+      <w:lvlText w:val=""/>
+      <w:lvlJc w:val="left"/>
+      <w:pPr>
+        <w:ind w:left="4320" w:hanging="360"/>
+      </w:pPr>
+      <w:rPr>
+        <w:rFonts w:ascii="Wingdings" w:hAnsi="Wingdings" w:hint="default"/>
+      </w:rPr>
+    </w:lvl>
+    <w:lvl w:ilvl="6" w:tplc="240A0001" w:tentative="1">
+      <w:start w:val="1"/>
+      <w:numFmt w:val="bullet"/>
+      <w:lvlText w:val=""/>
+      <w:lvlJc w:val="left"/>
+      <w:pPr>
+        <w:ind w:left="5040" w:hanging="360"/>
+      </w:pPr>
+      <w:rPr>
+        <w:rFonts w:ascii="Symbol" w:hAnsi="Symbol" w:hint="default"/>
+      </w:rPr>
+    </w:lvl>
+    <w:lvl w:ilvl="7" w:tplc="240A0003" w:tentative="1">
+      <w:start w:val="1"/>
+      <w:numFmt w:val="bullet"/>
+      <w:lvlText w:val="o"/>
+      <w:lvlJc w:val="left"/>
+      <w:pPr>
+        <w:ind w:left="5760" w:hanging="360"/>
+      </w:pPr>
+      <w:rPr>
+        <w:rFonts w:ascii="Courier New" w:hAnsi="Courier New" w:cs="Courier New" w:hint="default"/>
+      </w:rPr>
+    </w:lvl>
+    <w:lvl w:ilvl="8" w:tplc="240A0005" w:tentative="1">
+      <w:start w:val="1"/>
+      <w:numFmt w:val="bullet"/>
+      <w:lvlText w:val=""/>
+      <w:lvlJc w:val="left"/>
+      <w:pPr>
+        <w:ind w:left="6480" w:hanging="360"/>
+      </w:pPr>
+      <w:rPr>
+        <w:rFonts w:ascii="Wingdings" w:hAnsi="Wingdings" w:hint="default"/>
+      </w:rPr>
+    </w:lvl>
+  </w:abstractNum>
+  <w:num w:numId="1">
+    <w:abstractNumId w:val="0"/>
+  </w:num>
+</w:numbering>
 </file>
 
 <file path=word/styles.xml><?xml version="1.0" encoding="utf-8"?>
@@ -4109,6 +3623,17 @@
     <w:semiHidden/>
     <w:unhideWhenUsed/>
   </w:style>
+  <w:style w:type="paragraph" w:styleId="Prrafodelista">
+    <w:name w:val="List Paragraph"/>
+    <w:basedOn w:val="Normal"/>
+    <w:uiPriority w:val="34"/>
+    <w:qFormat/>
+    <w:rsid w:val="0030759F"/>
+    <w:pPr>
+      <w:ind w:left="720"/>
+      <w:contextualSpacing/>
+    </w:pPr>
+  </w:style>
 </w:styles>
 </file>
 

</xml_diff>

<commit_message>
se agregan las tablas de manejo de usuarios
</commit_message>
<xml_diff>
--- a/Vehicles.docx
+++ b/Vehicles.docx
@@ -189,21 +189,7 @@
         <w:rPr>
           <w:lang w:val="es-MX"/>
         </w:rPr>
-        <w:t xml:space="preserve">Se crea up proyecto de tipo </w:t>
-      </w:r>
-      <w:proofErr w:type="spellStart"/>
-      <w:r>
-        <w:rPr>
-          <w:lang w:val="es-MX"/>
-        </w:rPr>
-        <w:t>Class</w:t>
-      </w:r>
-      <w:proofErr w:type="spellEnd"/>
-      <w:r>
-        <w:rPr>
-          <w:lang w:val="es-MX"/>
-        </w:rPr>
-        <w:t xml:space="preserve"> Library para clases compartidas</w:t>
+        <w:t>Se crea up proyecto de tipo Class Library para clases compartidas</w:t>
       </w:r>
     </w:p>
     <w:p>
@@ -466,35 +452,7 @@
         <w:rPr>
           <w:lang w:val="es-MX"/>
         </w:rPr>
-        <w:t xml:space="preserve">La base de datos s e crea con </w:t>
-      </w:r>
-      <w:proofErr w:type="spellStart"/>
-      <w:r>
-        <w:rPr>
-          <w:lang w:val="es-MX"/>
-        </w:rPr>
-        <w:t>identity</w:t>
-      </w:r>
-      <w:proofErr w:type="spellEnd"/>
-      <w:r>
-        <w:rPr>
-          <w:lang w:val="es-MX"/>
-        </w:rPr>
-        <w:t xml:space="preserve"> </w:t>
-      </w:r>
-      <w:proofErr w:type="spellStart"/>
-      <w:r>
-        <w:rPr>
-          <w:lang w:val="es-MX"/>
-        </w:rPr>
-        <w:t>framework</w:t>
-      </w:r>
-      <w:proofErr w:type="spellEnd"/>
-      <w:r>
-        <w:rPr>
-          <w:lang w:val="es-MX"/>
-        </w:rPr>
-        <w:t xml:space="preserve"> </w:t>
+        <w:t xml:space="preserve">La base de datos s e crea con identity framework </w:t>
       </w:r>
     </w:p>
     <w:p>
@@ -573,7 +531,6 @@
         </w:rPr>
         <w:t xml:space="preserve">Se crea la clase </w:t>
       </w:r>
-      <w:proofErr w:type="spellStart"/>
       <w:r>
         <w:rPr>
           <w:rFonts w:ascii="Consolas" w:hAnsi="Consolas" w:cs="Consolas"/>
@@ -583,7 +540,6 @@
         </w:rPr>
         <w:t>VehiclesType</w:t>
       </w:r>
-      <w:proofErr w:type="spellEnd"/>
     </w:p>
     <w:p>
       <w:pPr>
@@ -674,24 +630,8 @@
           <w:lang w:val="es-MX"/>
         </w:rPr>
         <w:lastRenderedPageBreak/>
-        <w:t xml:space="preserve">Se crea la clase para conectar a la </w:t>
-      </w:r>
-      <w:proofErr w:type="spellStart"/>
-      <w:r>
-        <w:rPr>
-          <w:lang w:val="es-MX"/>
-        </w:rPr>
-        <w:t>bd</w:t>
-      </w:r>
-      <w:proofErr w:type="spellEnd"/>
-      <w:r>
-        <w:rPr>
-          <w:lang w:val="es-MX"/>
-        </w:rPr>
-        <w:t xml:space="preserve"> </w:t>
-      </w:r>
-      <w:proofErr w:type="spellStart"/>
-      <w:proofErr w:type="gramStart"/>
+        <w:t xml:space="preserve">Se crea la clase para conectar a la bd </w:t>
+      </w:r>
       <w:r>
         <w:rPr>
           <w:rFonts w:ascii="Consolas" w:hAnsi="Consolas" w:cs="Consolas"/>
@@ -701,36 +641,14 @@
         </w:rPr>
         <w:t>DataContext</w:t>
       </w:r>
-      <w:proofErr w:type="spellEnd"/>
-      <w:r>
-        <w:rPr>
-          <w:rFonts w:ascii="Consolas" w:hAnsi="Consolas" w:cs="Consolas"/>
-          <w:color w:val="000000"/>
-          <w:sz w:val="19"/>
-          <w:szCs w:val="19"/>
-        </w:rPr>
-        <w:t xml:space="preserve"> :</w:t>
-      </w:r>
-      <w:proofErr w:type="spellStart"/>
-      <w:r>
-        <w:rPr>
-          <w:rFonts w:ascii="Consolas" w:hAnsi="Consolas" w:cs="Consolas"/>
-          <w:color w:val="000000"/>
-          <w:sz w:val="19"/>
-          <w:szCs w:val="19"/>
-        </w:rPr>
-        <w:t>DbContext</w:t>
-      </w:r>
-      <w:proofErr w:type="spellEnd"/>
-      <w:proofErr w:type="gramEnd"/>
-      <w:r>
-        <w:rPr>
-          <w:rFonts w:ascii="Consolas" w:hAnsi="Consolas" w:cs="Consolas"/>
-          <w:color w:val="000000"/>
-          <w:sz w:val="19"/>
-          <w:szCs w:val="19"/>
-        </w:rPr>
-        <w:t xml:space="preserve"> </w:t>
+      <w:r>
+        <w:rPr>
+          <w:rFonts w:ascii="Consolas" w:hAnsi="Consolas" w:cs="Consolas"/>
+          <w:color w:val="000000"/>
+          <w:sz w:val="19"/>
+          <w:szCs w:val="19"/>
+        </w:rPr>
+        <w:t xml:space="preserve"> :DbContext </w:t>
       </w:r>
     </w:p>
     <w:p>
@@ -748,7 +666,6 @@
         </w:rPr>
         <w:t xml:space="preserve">E instalar el paquete de </w:t>
       </w:r>
-      <w:proofErr w:type="spellStart"/>
       <w:r>
         <w:rPr>
           <w:rFonts w:ascii="Consolas" w:hAnsi="Consolas" w:cs="Consolas"/>
@@ -758,7 +675,6 @@
         </w:rPr>
         <w:t>entityframeworkCore</w:t>
       </w:r>
-      <w:proofErr w:type="spellEnd"/>
     </w:p>
     <w:p>
       <w:pPr>
@@ -852,16 +768,8 @@
         <w:rPr>
           <w:lang w:val="es-MX"/>
         </w:rPr>
-        <w:t xml:space="preserve">Se modifica el archivo y se agrega la conexión a la </w:t>
-      </w:r>
-      <w:proofErr w:type="spellStart"/>
-      <w:r>
-        <w:rPr>
-          <w:lang w:val="es-MX"/>
-        </w:rPr>
-        <w:t>bd</w:t>
-      </w:r>
-      <w:proofErr w:type="spellEnd"/>
+        <w:t>Se modifica el archivo y se agrega la conexión a la bd</w:t>
+      </w:r>
     </w:p>
     <w:p>
       <w:pPr>
@@ -915,27 +823,7 @@
           <w:sz w:val="19"/>
           <w:szCs w:val="19"/>
         </w:rPr>
-        <w:t>"</w:t>
-      </w:r>
-      <w:proofErr w:type="spellStart"/>
-      <w:r>
-        <w:rPr>
-          <w:rFonts w:ascii="Consolas" w:hAnsi="Consolas" w:cs="Consolas"/>
-          <w:color w:val="2E75B6"/>
-          <w:sz w:val="19"/>
-          <w:szCs w:val="19"/>
-        </w:rPr>
-        <w:t>Logging</w:t>
-      </w:r>
-      <w:proofErr w:type="spellEnd"/>
-      <w:r>
-        <w:rPr>
-          <w:rFonts w:ascii="Consolas" w:hAnsi="Consolas" w:cs="Consolas"/>
-          <w:color w:val="2E75B6"/>
-          <w:sz w:val="19"/>
-          <w:szCs w:val="19"/>
-        </w:rPr>
-        <w:t>"</w:t>
+        <w:t>"Logging"</w:t>
       </w:r>
       <w:r>
         <w:rPr>
@@ -976,27 +864,7 @@
           <w:sz w:val="19"/>
           <w:szCs w:val="19"/>
         </w:rPr>
-        <w:t>"</w:t>
-      </w:r>
-      <w:proofErr w:type="spellStart"/>
-      <w:r>
-        <w:rPr>
-          <w:rFonts w:ascii="Consolas" w:hAnsi="Consolas" w:cs="Consolas"/>
-          <w:color w:val="2E75B6"/>
-          <w:sz w:val="19"/>
-          <w:szCs w:val="19"/>
-        </w:rPr>
-        <w:t>LogLevel</w:t>
-      </w:r>
-      <w:proofErr w:type="spellEnd"/>
-      <w:r>
-        <w:rPr>
-          <w:rFonts w:ascii="Consolas" w:hAnsi="Consolas" w:cs="Consolas"/>
-          <w:color w:val="2E75B6"/>
-          <w:sz w:val="19"/>
-          <w:szCs w:val="19"/>
-        </w:rPr>
-        <w:t>"</w:t>
+        <w:t>"LogLevel"</w:t>
       </w:r>
       <w:r>
         <w:rPr>
@@ -1055,27 +923,7 @@
           <w:sz w:val="19"/>
           <w:szCs w:val="19"/>
         </w:rPr>
-        <w:t>"</w:t>
-      </w:r>
-      <w:proofErr w:type="spellStart"/>
-      <w:r>
-        <w:rPr>
-          <w:rFonts w:ascii="Consolas" w:hAnsi="Consolas" w:cs="Consolas"/>
-          <w:color w:val="A31515"/>
-          <w:sz w:val="19"/>
-          <w:szCs w:val="19"/>
-        </w:rPr>
-        <w:t>Information</w:t>
-      </w:r>
-      <w:proofErr w:type="spellEnd"/>
-      <w:r>
-        <w:rPr>
-          <w:rFonts w:ascii="Consolas" w:hAnsi="Consolas" w:cs="Consolas"/>
-          <w:color w:val="A31515"/>
-          <w:sz w:val="19"/>
-          <w:szCs w:val="19"/>
-        </w:rPr>
-        <w:t>"</w:t>
+        <w:t>"Information"</w:t>
       </w:r>
       <w:r>
         <w:rPr>
@@ -1134,27 +982,7 @@
           <w:sz w:val="19"/>
           <w:szCs w:val="19"/>
         </w:rPr>
-        <w:t>"</w:t>
-      </w:r>
-      <w:proofErr w:type="spellStart"/>
-      <w:r>
-        <w:rPr>
-          <w:rFonts w:ascii="Consolas" w:hAnsi="Consolas" w:cs="Consolas"/>
-          <w:color w:val="A31515"/>
-          <w:sz w:val="19"/>
-          <w:szCs w:val="19"/>
-        </w:rPr>
-        <w:t>Warning</w:t>
-      </w:r>
-      <w:proofErr w:type="spellEnd"/>
-      <w:r>
-        <w:rPr>
-          <w:rFonts w:ascii="Consolas" w:hAnsi="Consolas" w:cs="Consolas"/>
-          <w:color w:val="A31515"/>
-          <w:sz w:val="19"/>
-          <w:szCs w:val="19"/>
-        </w:rPr>
-        <w:t>"</w:t>
+        <w:t>"Warning"</w:t>
       </w:r>
       <w:r>
         <w:rPr>
@@ -1195,29 +1023,7 @@
           <w:sz w:val="19"/>
           <w:szCs w:val="19"/>
         </w:rPr>
-        <w:t>"</w:t>
-      </w:r>
-      <w:proofErr w:type="spellStart"/>
-      <w:proofErr w:type="gramStart"/>
-      <w:r>
-        <w:rPr>
-          <w:rFonts w:ascii="Consolas" w:hAnsi="Consolas" w:cs="Consolas"/>
-          <w:color w:val="2E75B6"/>
-          <w:sz w:val="19"/>
-          <w:szCs w:val="19"/>
-        </w:rPr>
-        <w:t>Microsoft.Hosting.Lifetime</w:t>
-      </w:r>
-      <w:proofErr w:type="spellEnd"/>
-      <w:proofErr w:type="gramEnd"/>
-      <w:r>
-        <w:rPr>
-          <w:rFonts w:ascii="Consolas" w:hAnsi="Consolas" w:cs="Consolas"/>
-          <w:color w:val="2E75B6"/>
-          <w:sz w:val="19"/>
-          <w:szCs w:val="19"/>
-        </w:rPr>
-        <w:t>"</w:t>
+        <w:t>"Microsoft.Hosting.Lifetime"</w:t>
       </w:r>
       <w:r>
         <w:rPr>
@@ -1235,27 +1041,7 @@
           <w:sz w:val="19"/>
           <w:szCs w:val="19"/>
         </w:rPr>
-        <w:t>"</w:t>
-      </w:r>
-      <w:proofErr w:type="spellStart"/>
-      <w:r>
-        <w:rPr>
-          <w:rFonts w:ascii="Consolas" w:hAnsi="Consolas" w:cs="Consolas"/>
-          <w:color w:val="A31515"/>
-          <w:sz w:val="19"/>
-          <w:szCs w:val="19"/>
-        </w:rPr>
-        <w:t>Information</w:t>
-      </w:r>
-      <w:proofErr w:type="spellEnd"/>
-      <w:r>
-        <w:rPr>
-          <w:rFonts w:ascii="Consolas" w:hAnsi="Consolas" w:cs="Consolas"/>
-          <w:color w:val="A31515"/>
-          <w:sz w:val="19"/>
-          <w:szCs w:val="19"/>
-        </w:rPr>
-        <w:t>"</w:t>
+        <w:t>"Information"</w:t>
       </w:r>
     </w:p>
     <w:p>
@@ -1333,27 +1119,7 @@
           <w:sz w:val="19"/>
           <w:szCs w:val="19"/>
         </w:rPr>
-        <w:t>"</w:t>
-      </w:r>
-      <w:proofErr w:type="spellStart"/>
-      <w:r>
-        <w:rPr>
-          <w:rFonts w:ascii="Consolas" w:hAnsi="Consolas" w:cs="Consolas"/>
-          <w:color w:val="2E75B6"/>
-          <w:sz w:val="19"/>
-          <w:szCs w:val="19"/>
-        </w:rPr>
-        <w:t>AllowedHosts</w:t>
-      </w:r>
-      <w:proofErr w:type="spellEnd"/>
-      <w:r>
-        <w:rPr>
-          <w:rFonts w:ascii="Consolas" w:hAnsi="Consolas" w:cs="Consolas"/>
-          <w:color w:val="2E75B6"/>
-          <w:sz w:val="19"/>
-          <w:szCs w:val="19"/>
-        </w:rPr>
-        <w:t>"</w:t>
+        <w:t>"AllowedHosts"</w:t>
       </w:r>
       <w:r>
         <w:rPr>
@@ -1415,29 +1181,7 @@
           <w:szCs w:val="19"/>
           <w:highlight w:val="yellow"/>
         </w:rPr>
-        <w:t>"</w:t>
-      </w:r>
-      <w:proofErr w:type="spellStart"/>
-      <w:r>
-        <w:rPr>
-          <w:rFonts w:ascii="Consolas" w:hAnsi="Consolas" w:cs="Consolas"/>
-          <w:color w:val="2E75B6"/>
-          <w:sz w:val="19"/>
-          <w:szCs w:val="19"/>
-          <w:highlight w:val="yellow"/>
-        </w:rPr>
-        <w:t>ConnectionStrings</w:t>
-      </w:r>
-      <w:proofErr w:type="spellEnd"/>
-      <w:r>
-        <w:rPr>
-          <w:rFonts w:ascii="Consolas" w:hAnsi="Consolas" w:cs="Consolas"/>
-          <w:color w:val="2E75B6"/>
-          <w:sz w:val="19"/>
-          <w:szCs w:val="19"/>
-          <w:highlight w:val="yellow"/>
-        </w:rPr>
-        <w:t>"</w:t>
+        <w:t>"ConnectionStrings"</w:t>
       </w:r>
       <w:r>
         <w:rPr>
@@ -1482,71 +1226,27 @@
           <w:szCs w:val="19"/>
           <w:highlight w:val="yellow"/>
         </w:rPr>
-        <w:t>"</w:t>
-      </w:r>
-      <w:proofErr w:type="spellStart"/>
-      <w:r>
-        <w:rPr>
-          <w:rFonts w:ascii="Consolas" w:hAnsi="Consolas" w:cs="Consolas"/>
-          <w:color w:val="2E75B6"/>
+        <w:t>"DefaultConnection"</w:t>
+      </w:r>
+      <w:r>
+        <w:rPr>
+          <w:rFonts w:ascii="Consolas" w:hAnsi="Consolas" w:cs="Consolas"/>
+          <w:color w:val="000000"/>
           <w:sz w:val="19"/>
           <w:szCs w:val="19"/>
           <w:highlight w:val="yellow"/>
         </w:rPr>
-        <w:t>DefaultConnection</w:t>
-      </w:r>
-      <w:proofErr w:type="spellEnd"/>
-      <w:r>
-        <w:rPr>
-          <w:rFonts w:ascii="Consolas" w:hAnsi="Consolas" w:cs="Consolas"/>
-          <w:color w:val="2E75B6"/>
+        <w:t xml:space="preserve">: </w:t>
+      </w:r>
+      <w:r>
+        <w:rPr>
+          <w:rFonts w:ascii="Consolas" w:hAnsi="Consolas" w:cs="Consolas"/>
+          <w:color w:val="A31515"/>
           <w:sz w:val="19"/>
           <w:szCs w:val="19"/>
           <w:highlight w:val="yellow"/>
         </w:rPr>
-        <w:t>"</w:t>
-      </w:r>
-      <w:r>
-        <w:rPr>
-          <w:rFonts w:ascii="Consolas" w:hAnsi="Consolas" w:cs="Consolas"/>
-          <w:color w:val="000000"/>
-          <w:sz w:val="19"/>
-          <w:szCs w:val="19"/>
-          <w:highlight w:val="yellow"/>
-        </w:rPr>
-        <w:t xml:space="preserve">: </w:t>
-      </w:r>
-      <w:r>
-        <w:rPr>
-          <w:rFonts w:ascii="Consolas" w:hAnsi="Consolas" w:cs="Consolas"/>
-          <w:color w:val="A31515"/>
-          <w:sz w:val="19"/>
-          <w:szCs w:val="19"/>
-          <w:highlight w:val="yellow"/>
-        </w:rPr>
-        <w:t>"Server=(localdb)</w:t>
-      </w:r>
-      <w:proofErr w:type="gramStart"/>
-      <w:r>
-        <w:rPr>
-          <w:rFonts w:ascii="Consolas" w:hAnsi="Consolas" w:cs="Consolas"/>
-          <w:color w:val="A31515"/>
-          <w:sz w:val="19"/>
-          <w:szCs w:val="19"/>
-          <w:highlight w:val="yellow"/>
-        </w:rPr>
-        <w:t>\\MSSQLLocalDB;Database</w:t>
-      </w:r>
-      <w:proofErr w:type="gramEnd"/>
-      <w:r>
-        <w:rPr>
-          <w:rFonts w:ascii="Consolas" w:hAnsi="Consolas" w:cs="Consolas"/>
-          <w:color w:val="A31515"/>
-          <w:sz w:val="19"/>
-          <w:szCs w:val="19"/>
-          <w:highlight w:val="yellow"/>
-        </w:rPr>
-        <w:t>=Vehicle;Trusted_Connection=True;MultipleActiveResultSets=true"</w:t>
+        <w:t>"Server=(localdb)\\MSSQLLocalDB;Database=Vehicle;Trusted_Connection=True;MultipleActiveResultSets=true"</w:t>
       </w:r>
     </w:p>
     <w:p>
@@ -1806,21 +1506,7 @@
         <w:rPr>
           <w:lang w:val="es-MX"/>
         </w:rPr>
-        <w:t xml:space="preserve">Ene </w:t>
-      </w:r>
-      <w:proofErr w:type="spellStart"/>
-      <w:r>
-        <w:rPr>
-          <w:lang w:val="es-MX"/>
-        </w:rPr>
-        <w:t>rl</w:t>
-      </w:r>
-      <w:proofErr w:type="spellEnd"/>
-      <w:r>
-        <w:rPr>
-          <w:lang w:val="es-MX"/>
-        </w:rPr>
-        <w:t xml:space="preserve"> archivo</w:t>
+        <w:t>Ene rl archivo</w:t>
       </w:r>
       <w:r>
         <w:rPr>
@@ -1828,7 +1514,6 @@
         </w:rPr>
         <w:t xml:space="preserve"> </w:t>
       </w:r>
-      <w:proofErr w:type="spellStart"/>
       <w:r>
         <w:rPr>
           <w:b/>
@@ -1837,7 +1522,6 @@
         </w:rPr>
         <w:t>Startup.cs</w:t>
       </w:r>
-      <w:proofErr w:type="spellEnd"/>
     </w:p>
     <w:p>
       <w:pPr>
@@ -1852,7 +1536,6 @@
           <w:szCs w:val="19"/>
         </w:rPr>
       </w:pPr>
-      <w:proofErr w:type="spellStart"/>
       <w:r>
         <w:rPr>
           <w:rFonts w:ascii="Consolas" w:hAnsi="Consolas" w:cs="Consolas"/>
@@ -1863,67 +1546,15 @@
         <w:lastRenderedPageBreak/>
         <w:t>public</w:t>
       </w:r>
-      <w:proofErr w:type="spellEnd"/>
-      <w:r>
-        <w:rPr>
-          <w:rFonts w:ascii="Consolas" w:hAnsi="Consolas" w:cs="Consolas"/>
-          <w:color w:val="000000"/>
-          <w:sz w:val="19"/>
-          <w:szCs w:val="19"/>
-        </w:rPr>
-        <w:t xml:space="preserve"> </w:t>
-      </w:r>
-      <w:proofErr w:type="spellStart"/>
-      <w:r>
-        <w:rPr>
-          <w:rFonts w:ascii="Consolas" w:hAnsi="Consolas" w:cs="Consolas"/>
-          <w:color w:val="000000"/>
-          <w:sz w:val="19"/>
-          <w:szCs w:val="19"/>
-        </w:rPr>
-        <w:t>IConfiguration</w:t>
-      </w:r>
-      <w:proofErr w:type="spellEnd"/>
-      <w:r>
-        <w:rPr>
-          <w:rFonts w:ascii="Consolas" w:hAnsi="Consolas" w:cs="Consolas"/>
-          <w:color w:val="000000"/>
-          <w:sz w:val="19"/>
-          <w:szCs w:val="19"/>
-        </w:rPr>
-        <w:t xml:space="preserve"> </w:t>
-      </w:r>
-      <w:proofErr w:type="spellStart"/>
-      <w:r>
-        <w:rPr>
-          <w:rFonts w:ascii="Consolas" w:hAnsi="Consolas" w:cs="Consolas"/>
-          <w:color w:val="000000"/>
-          <w:sz w:val="19"/>
-          <w:szCs w:val="19"/>
-        </w:rPr>
-        <w:t>Configuration</w:t>
-      </w:r>
-      <w:proofErr w:type="spellEnd"/>
-      <w:r>
-        <w:rPr>
-          <w:rFonts w:ascii="Consolas" w:hAnsi="Consolas" w:cs="Consolas"/>
-          <w:color w:val="000000"/>
-          <w:sz w:val="19"/>
-          <w:szCs w:val="19"/>
-        </w:rPr>
-        <w:t xml:space="preserve"> </w:t>
-      </w:r>
-      <w:proofErr w:type="gramStart"/>
-      <w:r>
-        <w:rPr>
-          <w:rFonts w:ascii="Consolas" w:hAnsi="Consolas" w:cs="Consolas"/>
-          <w:color w:val="000000"/>
-          <w:sz w:val="19"/>
-          <w:szCs w:val="19"/>
-        </w:rPr>
-        <w:t xml:space="preserve">{ </w:t>
-      </w:r>
-      <w:proofErr w:type="spellStart"/>
+      <w:r>
+        <w:rPr>
+          <w:rFonts w:ascii="Consolas" w:hAnsi="Consolas" w:cs="Consolas"/>
+          <w:color w:val="000000"/>
+          <w:sz w:val="19"/>
+          <w:szCs w:val="19"/>
+        </w:rPr>
+        <w:t xml:space="preserve"> IConfiguration Configuration { </w:t>
+      </w:r>
       <w:r>
         <w:rPr>
           <w:rFonts w:ascii="Consolas" w:hAnsi="Consolas" w:cs="Consolas"/>
@@ -1933,8 +1564,6 @@
         </w:rPr>
         <w:t>get</w:t>
       </w:r>
-      <w:proofErr w:type="spellEnd"/>
-      <w:proofErr w:type="gramEnd"/>
       <w:r>
         <w:rPr>
           <w:rFonts w:ascii="Consolas" w:hAnsi="Consolas" w:cs="Consolas"/>
@@ -1988,287 +1617,7 @@
           <w:sz w:val="19"/>
           <w:szCs w:val="19"/>
         </w:rPr>
-        <w:t xml:space="preserve">// </w:t>
-      </w:r>
-      <w:proofErr w:type="spellStart"/>
-      <w:r>
-        <w:rPr>
-          <w:rFonts w:ascii="Consolas" w:hAnsi="Consolas" w:cs="Consolas"/>
-          <w:color w:val="008000"/>
-          <w:sz w:val="19"/>
-          <w:szCs w:val="19"/>
-        </w:rPr>
-        <w:t>This</w:t>
-      </w:r>
-      <w:proofErr w:type="spellEnd"/>
-      <w:r>
-        <w:rPr>
-          <w:rFonts w:ascii="Consolas" w:hAnsi="Consolas" w:cs="Consolas"/>
-          <w:color w:val="008000"/>
-          <w:sz w:val="19"/>
-          <w:szCs w:val="19"/>
-        </w:rPr>
-        <w:t xml:space="preserve"> </w:t>
-      </w:r>
-      <w:proofErr w:type="spellStart"/>
-      <w:r>
-        <w:rPr>
-          <w:rFonts w:ascii="Consolas" w:hAnsi="Consolas" w:cs="Consolas"/>
-          <w:color w:val="008000"/>
-          <w:sz w:val="19"/>
-          <w:szCs w:val="19"/>
-        </w:rPr>
-        <w:t>method</w:t>
-      </w:r>
-      <w:proofErr w:type="spellEnd"/>
-      <w:r>
-        <w:rPr>
-          <w:rFonts w:ascii="Consolas" w:hAnsi="Consolas" w:cs="Consolas"/>
-          <w:color w:val="008000"/>
-          <w:sz w:val="19"/>
-          <w:szCs w:val="19"/>
-        </w:rPr>
-        <w:t xml:space="preserve"> </w:t>
-      </w:r>
-      <w:proofErr w:type="spellStart"/>
-      <w:r>
-        <w:rPr>
-          <w:rFonts w:ascii="Consolas" w:hAnsi="Consolas" w:cs="Consolas"/>
-          <w:color w:val="008000"/>
-          <w:sz w:val="19"/>
-          <w:szCs w:val="19"/>
-        </w:rPr>
-        <w:t>gets</w:t>
-      </w:r>
-      <w:proofErr w:type="spellEnd"/>
-      <w:r>
-        <w:rPr>
-          <w:rFonts w:ascii="Consolas" w:hAnsi="Consolas" w:cs="Consolas"/>
-          <w:color w:val="008000"/>
-          <w:sz w:val="19"/>
-          <w:szCs w:val="19"/>
-        </w:rPr>
-        <w:t xml:space="preserve"> </w:t>
-      </w:r>
-      <w:proofErr w:type="spellStart"/>
-      <w:r>
-        <w:rPr>
-          <w:rFonts w:ascii="Consolas" w:hAnsi="Consolas" w:cs="Consolas"/>
-          <w:color w:val="008000"/>
-          <w:sz w:val="19"/>
-          <w:szCs w:val="19"/>
-        </w:rPr>
-        <w:t>called</w:t>
-      </w:r>
-      <w:proofErr w:type="spellEnd"/>
-      <w:r>
-        <w:rPr>
-          <w:rFonts w:ascii="Consolas" w:hAnsi="Consolas" w:cs="Consolas"/>
-          <w:color w:val="008000"/>
-          <w:sz w:val="19"/>
-          <w:szCs w:val="19"/>
-        </w:rPr>
-        <w:t xml:space="preserve"> </w:t>
-      </w:r>
-      <w:proofErr w:type="spellStart"/>
-      <w:r>
-        <w:rPr>
-          <w:rFonts w:ascii="Consolas" w:hAnsi="Consolas" w:cs="Consolas"/>
-          <w:color w:val="008000"/>
-          <w:sz w:val="19"/>
-          <w:szCs w:val="19"/>
-        </w:rPr>
-        <w:t>by</w:t>
-      </w:r>
-      <w:proofErr w:type="spellEnd"/>
-      <w:r>
-        <w:rPr>
-          <w:rFonts w:ascii="Consolas" w:hAnsi="Consolas" w:cs="Consolas"/>
-          <w:color w:val="008000"/>
-          <w:sz w:val="19"/>
-          <w:szCs w:val="19"/>
-        </w:rPr>
-        <w:t xml:space="preserve"> </w:t>
-      </w:r>
-      <w:proofErr w:type="spellStart"/>
-      <w:r>
-        <w:rPr>
-          <w:rFonts w:ascii="Consolas" w:hAnsi="Consolas" w:cs="Consolas"/>
-          <w:color w:val="008000"/>
-          <w:sz w:val="19"/>
-          <w:szCs w:val="19"/>
-        </w:rPr>
-        <w:t>the</w:t>
-      </w:r>
-      <w:proofErr w:type="spellEnd"/>
-      <w:r>
-        <w:rPr>
-          <w:rFonts w:ascii="Consolas" w:hAnsi="Consolas" w:cs="Consolas"/>
-          <w:color w:val="008000"/>
-          <w:sz w:val="19"/>
-          <w:szCs w:val="19"/>
-        </w:rPr>
-        <w:t xml:space="preserve"> </w:t>
-      </w:r>
-      <w:proofErr w:type="spellStart"/>
-      <w:r>
-        <w:rPr>
-          <w:rFonts w:ascii="Consolas" w:hAnsi="Consolas" w:cs="Consolas"/>
-          <w:color w:val="008000"/>
-          <w:sz w:val="19"/>
-          <w:szCs w:val="19"/>
-        </w:rPr>
-        <w:t>runtime</w:t>
-      </w:r>
-      <w:proofErr w:type="spellEnd"/>
-      <w:r>
-        <w:rPr>
-          <w:rFonts w:ascii="Consolas" w:hAnsi="Consolas" w:cs="Consolas"/>
-          <w:color w:val="008000"/>
-          <w:sz w:val="19"/>
-          <w:szCs w:val="19"/>
-        </w:rPr>
-        <w:t xml:space="preserve">. Use </w:t>
-      </w:r>
-      <w:proofErr w:type="spellStart"/>
-      <w:r>
-        <w:rPr>
-          <w:rFonts w:ascii="Consolas" w:hAnsi="Consolas" w:cs="Consolas"/>
-          <w:color w:val="008000"/>
-          <w:sz w:val="19"/>
-          <w:szCs w:val="19"/>
-        </w:rPr>
-        <w:t>this</w:t>
-      </w:r>
-      <w:proofErr w:type="spellEnd"/>
-      <w:r>
-        <w:rPr>
-          <w:rFonts w:ascii="Consolas" w:hAnsi="Consolas" w:cs="Consolas"/>
-          <w:color w:val="008000"/>
-          <w:sz w:val="19"/>
-          <w:szCs w:val="19"/>
-        </w:rPr>
-        <w:t xml:space="preserve"> </w:t>
-      </w:r>
-      <w:proofErr w:type="spellStart"/>
-      <w:r>
-        <w:rPr>
-          <w:rFonts w:ascii="Consolas" w:hAnsi="Consolas" w:cs="Consolas"/>
-          <w:color w:val="008000"/>
-          <w:sz w:val="19"/>
-          <w:szCs w:val="19"/>
-        </w:rPr>
-        <w:t>method</w:t>
-      </w:r>
-      <w:proofErr w:type="spellEnd"/>
-      <w:r>
-        <w:rPr>
-          <w:rFonts w:ascii="Consolas" w:hAnsi="Consolas" w:cs="Consolas"/>
-          <w:color w:val="008000"/>
-          <w:sz w:val="19"/>
-          <w:szCs w:val="19"/>
-        </w:rPr>
-        <w:t xml:space="preserve"> </w:t>
-      </w:r>
-      <w:proofErr w:type="spellStart"/>
-      <w:r>
-        <w:rPr>
-          <w:rFonts w:ascii="Consolas" w:hAnsi="Consolas" w:cs="Consolas"/>
-          <w:color w:val="008000"/>
-          <w:sz w:val="19"/>
-          <w:szCs w:val="19"/>
-        </w:rPr>
-        <w:t>to</w:t>
-      </w:r>
-      <w:proofErr w:type="spellEnd"/>
-      <w:r>
-        <w:rPr>
-          <w:rFonts w:ascii="Consolas" w:hAnsi="Consolas" w:cs="Consolas"/>
-          <w:color w:val="008000"/>
-          <w:sz w:val="19"/>
-          <w:szCs w:val="19"/>
-        </w:rPr>
-        <w:t xml:space="preserve"> </w:t>
-      </w:r>
-      <w:proofErr w:type="spellStart"/>
-      <w:r>
-        <w:rPr>
-          <w:rFonts w:ascii="Consolas" w:hAnsi="Consolas" w:cs="Consolas"/>
-          <w:color w:val="008000"/>
-          <w:sz w:val="19"/>
-          <w:szCs w:val="19"/>
-        </w:rPr>
-        <w:t>add</w:t>
-      </w:r>
-      <w:proofErr w:type="spellEnd"/>
-      <w:r>
-        <w:rPr>
-          <w:rFonts w:ascii="Consolas" w:hAnsi="Consolas" w:cs="Consolas"/>
-          <w:color w:val="008000"/>
-          <w:sz w:val="19"/>
-          <w:szCs w:val="19"/>
-        </w:rPr>
-        <w:t xml:space="preserve"> </w:t>
-      </w:r>
-      <w:proofErr w:type="spellStart"/>
-      <w:r>
-        <w:rPr>
-          <w:rFonts w:ascii="Consolas" w:hAnsi="Consolas" w:cs="Consolas"/>
-          <w:color w:val="008000"/>
-          <w:sz w:val="19"/>
-          <w:szCs w:val="19"/>
-        </w:rPr>
-        <w:t>services</w:t>
-      </w:r>
-      <w:proofErr w:type="spellEnd"/>
-      <w:r>
-        <w:rPr>
-          <w:rFonts w:ascii="Consolas" w:hAnsi="Consolas" w:cs="Consolas"/>
-          <w:color w:val="008000"/>
-          <w:sz w:val="19"/>
-          <w:szCs w:val="19"/>
-        </w:rPr>
-        <w:t xml:space="preserve"> </w:t>
-      </w:r>
-      <w:proofErr w:type="spellStart"/>
-      <w:r>
-        <w:rPr>
-          <w:rFonts w:ascii="Consolas" w:hAnsi="Consolas" w:cs="Consolas"/>
-          <w:color w:val="008000"/>
-          <w:sz w:val="19"/>
-          <w:szCs w:val="19"/>
-        </w:rPr>
-        <w:t>to</w:t>
-      </w:r>
-      <w:proofErr w:type="spellEnd"/>
-      <w:r>
-        <w:rPr>
-          <w:rFonts w:ascii="Consolas" w:hAnsi="Consolas" w:cs="Consolas"/>
-          <w:color w:val="008000"/>
-          <w:sz w:val="19"/>
-          <w:szCs w:val="19"/>
-        </w:rPr>
-        <w:t xml:space="preserve"> </w:t>
-      </w:r>
-      <w:proofErr w:type="spellStart"/>
-      <w:r>
-        <w:rPr>
-          <w:rFonts w:ascii="Consolas" w:hAnsi="Consolas" w:cs="Consolas"/>
-          <w:color w:val="008000"/>
-          <w:sz w:val="19"/>
-          <w:szCs w:val="19"/>
-        </w:rPr>
-        <w:t>the</w:t>
-      </w:r>
-      <w:proofErr w:type="spellEnd"/>
-      <w:r>
-        <w:rPr>
-          <w:rFonts w:ascii="Consolas" w:hAnsi="Consolas" w:cs="Consolas"/>
-          <w:color w:val="008000"/>
-          <w:sz w:val="19"/>
-          <w:szCs w:val="19"/>
-        </w:rPr>
-        <w:t xml:space="preserve"> container.</w:t>
+        <w:t>// This method gets called by the runtime. Use this method to add services to the container.</w:t>
       </w:r>
     </w:p>
     <w:p>
@@ -2293,7 +1642,6 @@
         </w:rPr>
         <w:t xml:space="preserve">        </w:t>
       </w:r>
-      <w:proofErr w:type="spellStart"/>
       <w:r>
         <w:rPr>
           <w:rFonts w:ascii="Consolas" w:hAnsi="Consolas" w:cs="Consolas"/>
@@ -2303,7 +1651,6 @@
         </w:rPr>
         <w:t>public</w:t>
       </w:r>
-      <w:proofErr w:type="spellEnd"/>
       <w:r>
         <w:rPr>
           <w:rFonts w:ascii="Consolas" w:hAnsi="Consolas" w:cs="Consolas"/>
@@ -2313,7 +1660,6 @@
         </w:rPr>
         <w:t xml:space="preserve"> </w:t>
       </w:r>
-      <w:proofErr w:type="spellStart"/>
       <w:r>
         <w:rPr>
           <w:rFonts w:ascii="Consolas" w:hAnsi="Consolas" w:cs="Consolas"/>
@@ -2323,77 +1669,14 @@
         </w:rPr>
         <w:t>void</w:t>
       </w:r>
-      <w:proofErr w:type="spellEnd"/>
-      <w:r>
-        <w:rPr>
-          <w:rFonts w:ascii="Consolas" w:hAnsi="Consolas" w:cs="Consolas"/>
-          <w:color w:val="000000"/>
-          <w:sz w:val="19"/>
-          <w:szCs w:val="19"/>
-        </w:rPr>
-        <w:t xml:space="preserve"> </w:t>
-      </w:r>
-      <w:proofErr w:type="spellStart"/>
-      <w:proofErr w:type="gramStart"/>
-      <w:r>
-        <w:rPr>
-          <w:rFonts w:ascii="Consolas" w:hAnsi="Consolas" w:cs="Consolas"/>
-          <w:color w:val="000000"/>
-          <w:sz w:val="19"/>
-          <w:szCs w:val="19"/>
-        </w:rPr>
-        <w:t>ConfigureServices</w:t>
-      </w:r>
-      <w:proofErr w:type="spellEnd"/>
-      <w:r>
-        <w:rPr>
-          <w:rFonts w:ascii="Consolas" w:hAnsi="Consolas" w:cs="Consolas"/>
-          <w:color w:val="000000"/>
-          <w:sz w:val="19"/>
-          <w:szCs w:val="19"/>
-        </w:rPr>
-        <w:t>(</w:t>
-      </w:r>
-      <w:proofErr w:type="spellStart"/>
-      <w:proofErr w:type="gramEnd"/>
-      <w:r>
-        <w:rPr>
-          <w:rFonts w:ascii="Consolas" w:hAnsi="Consolas" w:cs="Consolas"/>
-          <w:color w:val="000000"/>
-          <w:sz w:val="19"/>
-          <w:szCs w:val="19"/>
-        </w:rPr>
-        <w:t>IServiceCollection</w:t>
-      </w:r>
-      <w:proofErr w:type="spellEnd"/>
-      <w:r>
-        <w:rPr>
-          <w:rFonts w:ascii="Consolas" w:hAnsi="Consolas" w:cs="Consolas"/>
-          <w:color w:val="000000"/>
-          <w:sz w:val="19"/>
-          <w:szCs w:val="19"/>
-        </w:rPr>
-        <w:t xml:space="preserve"> </w:t>
-      </w:r>
-      <w:proofErr w:type="spellStart"/>
-      <w:r>
-        <w:rPr>
-          <w:rFonts w:ascii="Consolas" w:hAnsi="Consolas" w:cs="Consolas"/>
-          <w:color w:val="000000"/>
-          <w:sz w:val="19"/>
-          <w:szCs w:val="19"/>
-        </w:rPr>
-        <w:t>services</w:t>
-      </w:r>
-      <w:proofErr w:type="spellEnd"/>
-      <w:r>
-        <w:rPr>
-          <w:rFonts w:ascii="Consolas" w:hAnsi="Consolas" w:cs="Consolas"/>
-          <w:color w:val="000000"/>
-          <w:sz w:val="19"/>
-          <w:szCs w:val="19"/>
-        </w:rPr>
-        <w:t>)</w:t>
+      <w:r>
+        <w:rPr>
+          <w:rFonts w:ascii="Consolas" w:hAnsi="Consolas" w:cs="Consolas"/>
+          <w:color w:val="000000"/>
+          <w:sz w:val="19"/>
+          <w:szCs w:val="19"/>
+        </w:rPr>
+        <w:t xml:space="preserve"> ConfigureServices(IServiceCollection services)</w:t>
       </w:r>
     </w:p>
     <w:p>
@@ -2439,29 +1722,7 @@
           <w:sz w:val="19"/>
           <w:szCs w:val="19"/>
         </w:rPr>
-        <w:t xml:space="preserve">            </w:t>
-      </w:r>
-      <w:proofErr w:type="spellStart"/>
-      <w:proofErr w:type="gramStart"/>
-      <w:r>
-        <w:rPr>
-          <w:rFonts w:ascii="Consolas" w:hAnsi="Consolas" w:cs="Consolas"/>
-          <w:color w:val="000000"/>
-          <w:sz w:val="19"/>
-          <w:szCs w:val="19"/>
-        </w:rPr>
-        <w:t>services.AddControllersWithViews</w:t>
-      </w:r>
-      <w:proofErr w:type="spellEnd"/>
-      <w:proofErr w:type="gramEnd"/>
-      <w:r>
-        <w:rPr>
-          <w:rFonts w:ascii="Consolas" w:hAnsi="Consolas" w:cs="Consolas"/>
-          <w:color w:val="000000"/>
-          <w:sz w:val="19"/>
-          <w:szCs w:val="19"/>
-        </w:rPr>
-        <w:t>();</w:t>
+        <w:t xml:space="preserve">            services.AddControllersWithViews();</w:t>
       </w:r>
     </w:p>
     <w:p>
@@ -2493,27 +1754,7 @@
           <w:sz w:val="19"/>
           <w:szCs w:val="19"/>
         </w:rPr>
-        <w:t>//</w:t>
-      </w:r>
-      <w:proofErr w:type="spellStart"/>
-      <w:r>
-        <w:rPr>
-          <w:rFonts w:ascii="Consolas" w:hAnsi="Consolas" w:cs="Consolas"/>
-          <w:color w:val="008000"/>
-          <w:sz w:val="19"/>
-          <w:szCs w:val="19"/>
-        </w:rPr>
-        <w:t>inyeccion</w:t>
-      </w:r>
-      <w:proofErr w:type="spellEnd"/>
-      <w:r>
-        <w:rPr>
-          <w:rFonts w:ascii="Consolas" w:hAnsi="Consolas" w:cs="Consolas"/>
-          <w:color w:val="008000"/>
-          <w:sz w:val="19"/>
-          <w:szCs w:val="19"/>
-        </w:rPr>
-        <w:t xml:space="preserve"> de dependencias   de la base de datos</w:t>
+        <w:t>//inyeccion de dependencias   de la base de datos</w:t>
       </w:r>
     </w:p>
     <w:p>
@@ -2536,49 +1777,7 @@
           <w:sz w:val="19"/>
           <w:szCs w:val="19"/>
         </w:rPr>
-        <w:t xml:space="preserve">            </w:t>
-      </w:r>
-      <w:proofErr w:type="spellStart"/>
-      <w:proofErr w:type="gramStart"/>
-      <w:r>
-        <w:rPr>
-          <w:rFonts w:ascii="Consolas" w:hAnsi="Consolas" w:cs="Consolas"/>
-          <w:color w:val="000000"/>
-          <w:sz w:val="19"/>
-          <w:szCs w:val="19"/>
-        </w:rPr>
-        <w:t>services.AddDbContext</w:t>
-      </w:r>
-      <w:proofErr w:type="spellEnd"/>
-      <w:proofErr w:type="gramEnd"/>
-      <w:r>
-        <w:rPr>
-          <w:rFonts w:ascii="Consolas" w:hAnsi="Consolas" w:cs="Consolas"/>
-          <w:color w:val="000000"/>
-          <w:sz w:val="19"/>
-          <w:szCs w:val="19"/>
-        </w:rPr>
-        <w:t>&lt;</w:t>
-      </w:r>
-      <w:proofErr w:type="spellStart"/>
-      <w:r>
-        <w:rPr>
-          <w:rFonts w:ascii="Consolas" w:hAnsi="Consolas" w:cs="Consolas"/>
-          <w:color w:val="000000"/>
-          <w:sz w:val="19"/>
-          <w:szCs w:val="19"/>
-        </w:rPr>
-        <w:t>DataContext</w:t>
-      </w:r>
-      <w:proofErr w:type="spellEnd"/>
-      <w:r>
-        <w:rPr>
-          <w:rFonts w:ascii="Consolas" w:hAnsi="Consolas" w:cs="Consolas"/>
-          <w:color w:val="000000"/>
-          <w:sz w:val="19"/>
-          <w:szCs w:val="19"/>
-        </w:rPr>
-        <w:t>&gt;(x =&gt;</w:t>
+        <w:t xml:space="preserve">            services.AddDbContext&lt;DataContext&gt;(x =&gt;</w:t>
       </w:r>
     </w:p>
     <w:p>
@@ -2637,29 +1836,7 @@
           <w:szCs w:val="19"/>
           <w:highlight w:val="yellow"/>
         </w:rPr>
-        <w:t xml:space="preserve">               x.</w:t>
-      </w:r>
-      <w:proofErr w:type="gramStart"/>
-      <w:r>
-        <w:rPr>
-          <w:rFonts w:ascii="Consolas" w:hAnsi="Consolas" w:cs="Consolas"/>
-          <w:color w:val="000000"/>
-          <w:sz w:val="19"/>
-          <w:szCs w:val="19"/>
-          <w:highlight w:val="yellow"/>
-        </w:rPr>
-        <w:t>UseSqlServer(</w:t>
-      </w:r>
-      <w:proofErr w:type="gramEnd"/>
-      <w:r>
-        <w:rPr>
-          <w:rFonts w:ascii="Consolas" w:hAnsi="Consolas" w:cs="Consolas"/>
-          <w:color w:val="000000"/>
-          <w:sz w:val="19"/>
-          <w:szCs w:val="19"/>
-          <w:highlight w:val="yellow"/>
-        </w:rPr>
-        <w:t>Configuration.GetConnectionString(</w:t>
+        <w:t xml:space="preserve">               x.UseSqlServer(Configuration.GetConnectionString(</w:t>
       </w:r>
       <w:r>
         <w:rPr>
@@ -2963,39 +2140,8 @@
           <w:szCs w:val="19"/>
         </w:rPr>
         <w:lastRenderedPageBreak/>
-        <w:t xml:space="preserve">Y se agregan todos los </w:t>
-      </w:r>
-      <w:proofErr w:type="spellStart"/>
-      <w:r>
-        <w:rPr>
-          <w:rFonts w:ascii="Consolas" w:hAnsi="Consolas" w:cs="Consolas"/>
-          <w:color w:val="000000"/>
-          <w:sz w:val="19"/>
-          <w:szCs w:val="19"/>
-        </w:rPr>
-        <w:t>available</w:t>
-      </w:r>
-      <w:proofErr w:type="spellEnd"/>
-      <w:r>
-        <w:rPr>
-          <w:rFonts w:ascii="Consolas" w:hAnsi="Consolas" w:cs="Consolas"/>
-          <w:color w:val="000000"/>
-          <w:sz w:val="19"/>
-          <w:szCs w:val="19"/>
-        </w:rPr>
-        <w:t xml:space="preserve"> </w:t>
-      </w:r>
-      <w:proofErr w:type="spellStart"/>
-      <w:r>
-        <w:rPr>
-          <w:rFonts w:ascii="Consolas" w:hAnsi="Consolas" w:cs="Consolas"/>
-          <w:color w:val="000000"/>
-          <w:sz w:val="19"/>
-          <w:szCs w:val="19"/>
-        </w:rPr>
-        <w:t>fixers</w:t>
-      </w:r>
-      <w:proofErr w:type="spellEnd"/>
+        <w:t>Y se agregan todos los available fixers</w:t>
+      </w:r>
     </w:p>
     <w:p>
       <w:pPr>
@@ -3103,34 +2249,14 @@
         </w:rPr>
         <w:t xml:space="preserve">En el </w:t>
       </w:r>
-      <w:proofErr w:type="spellStart"/>
       <w:r>
         <w:rPr>
           <w:b/>
           <w:bCs/>
           <w:lang w:val="es-MX"/>
         </w:rPr>
-        <w:t>package</w:t>
-      </w:r>
-      <w:proofErr w:type="spellEnd"/>
-      <w:r>
-        <w:rPr>
-          <w:b/>
-          <w:bCs/>
-          <w:lang w:val="es-MX"/>
-        </w:rPr>
-        <w:t xml:space="preserve"> Manager </w:t>
-      </w:r>
-      <w:proofErr w:type="spellStart"/>
-      <w:r>
-        <w:rPr>
-          <w:b/>
-          <w:bCs/>
-          <w:lang w:val="es-MX"/>
-        </w:rPr>
-        <w:t>Console</w:t>
-      </w:r>
-      <w:proofErr w:type="spellEnd"/>
+        <w:t>package Manager Console</w:t>
+      </w:r>
       <w:r>
         <w:rPr>
           <w:lang w:val="es-MX"/>
@@ -3210,21 +2336,7 @@
         <w:rPr>
           <w:lang w:val="es-MX"/>
         </w:rPr>
-        <w:t xml:space="preserve">Nota en </w:t>
-      </w:r>
-      <w:proofErr w:type="spellStart"/>
-      <w:r>
-        <w:rPr>
-          <w:lang w:val="es-MX"/>
-        </w:rPr>
-        <w:t>Deault</w:t>
-      </w:r>
-      <w:proofErr w:type="spellEnd"/>
-      <w:r>
-        <w:rPr>
-          <w:lang w:val="es-MX"/>
-        </w:rPr>
-        <w:t xml:space="preserve"> Project debe estar el api</w:t>
+        <w:t>Nota en Deault Project debe estar el api</w:t>
       </w:r>
     </w:p>
     <w:p>
@@ -3285,7 +2397,6 @@
           <w:szCs w:val="19"/>
         </w:rPr>
       </w:pPr>
-      <w:proofErr w:type="spellStart"/>
       <w:r>
         <w:rPr>
           <w:rFonts w:ascii="Consolas" w:hAnsi="Consolas" w:cs="Consolas"/>
@@ -3295,9 +2406,8 @@
           <w:sz w:val="19"/>
           <w:szCs w:val="19"/>
         </w:rPr>
-        <w:t>add-migration</w:t>
-      </w:r>
-      <w:proofErr w:type="spellEnd"/>
+        <w:t xml:space="preserve">add-migration </w:t>
+      </w:r>
       <w:r>
         <w:rPr>
           <w:rFonts w:ascii="Consolas" w:hAnsi="Consolas" w:cs="Consolas"/>
@@ -3307,9 +2417,27 @@
           <w:sz w:val="19"/>
           <w:szCs w:val="19"/>
         </w:rPr>
-        <w:t xml:space="preserve"> </w:t>
-      </w:r>
-      <w:proofErr w:type="spellStart"/>
+        <w:t>Observacion</w:t>
+      </w:r>
+    </w:p>
+    <w:p>
+      <w:pPr>
+        <w:rPr>
+          <w:rFonts w:ascii="Consolas" w:hAnsi="Consolas" w:cs="Consolas"/>
+          <w:color w:val="000000"/>
+          <w:sz w:val="19"/>
+          <w:szCs w:val="19"/>
+        </w:rPr>
+      </w:pPr>
+      <w:r>
+        <w:rPr>
+          <w:rFonts w:ascii="Consolas" w:hAnsi="Consolas" w:cs="Consolas"/>
+          <w:color w:val="000000"/>
+          <w:sz w:val="19"/>
+          <w:szCs w:val="19"/>
+        </w:rPr>
+        <w:t xml:space="preserve">Luego se corre el comando  </w:t>
+      </w:r>
       <w:r>
         <w:rPr>
           <w:rFonts w:ascii="Consolas" w:hAnsi="Consolas" w:cs="Consolas"/>
@@ -3319,83 +2447,17 @@
           <w:sz w:val="19"/>
           <w:szCs w:val="19"/>
         </w:rPr>
-        <w:t>Observacion</w:t>
-      </w:r>
-      <w:proofErr w:type="spellEnd"/>
-    </w:p>
-    <w:p>
-      <w:pPr>
-        <w:rPr>
-          <w:rFonts w:ascii="Consolas" w:hAnsi="Consolas" w:cs="Consolas"/>
-          <w:color w:val="000000"/>
-          <w:sz w:val="19"/>
-          <w:szCs w:val="19"/>
-        </w:rPr>
-      </w:pPr>
-      <w:r>
-        <w:rPr>
-          <w:rFonts w:ascii="Consolas" w:hAnsi="Consolas" w:cs="Consolas"/>
-          <w:color w:val="000000"/>
-          <w:sz w:val="19"/>
-          <w:szCs w:val="19"/>
-        </w:rPr>
-        <w:t xml:space="preserve">Luego se corre el </w:t>
-      </w:r>
-      <w:proofErr w:type="gramStart"/>
-      <w:r>
-        <w:rPr>
-          <w:rFonts w:ascii="Consolas" w:hAnsi="Consolas" w:cs="Consolas"/>
-          <w:color w:val="000000"/>
-          <w:sz w:val="19"/>
-          <w:szCs w:val="19"/>
-        </w:rPr>
-        <w:t xml:space="preserve">comando  </w:t>
-      </w:r>
-      <w:proofErr w:type="spellStart"/>
-      <w:r>
-        <w:rPr>
-          <w:rFonts w:ascii="Consolas" w:hAnsi="Consolas" w:cs="Consolas"/>
-          <w:b/>
-          <w:bCs/>
-          <w:color w:val="000000"/>
-          <w:sz w:val="19"/>
-          <w:szCs w:val="19"/>
-        </w:rPr>
-        <w:t>update</w:t>
-      </w:r>
-      <w:proofErr w:type="gramEnd"/>
-      <w:r>
-        <w:rPr>
-          <w:rFonts w:ascii="Consolas" w:hAnsi="Consolas" w:cs="Consolas"/>
-          <w:b/>
-          <w:bCs/>
-          <w:color w:val="000000"/>
-          <w:sz w:val="19"/>
-          <w:szCs w:val="19"/>
-        </w:rPr>
-        <w:t>-database</w:t>
-      </w:r>
-      <w:proofErr w:type="spellEnd"/>
-      <w:r>
-        <w:rPr>
-          <w:rFonts w:ascii="Consolas" w:hAnsi="Consolas" w:cs="Consolas"/>
-          <w:color w:val="000000"/>
-          <w:sz w:val="19"/>
-          <w:szCs w:val="19"/>
-        </w:rPr>
-        <w:t xml:space="preserve"> para crear la </w:t>
-      </w:r>
-      <w:proofErr w:type="spellStart"/>
-      <w:r>
-        <w:rPr>
-          <w:rFonts w:ascii="Consolas" w:hAnsi="Consolas" w:cs="Consolas"/>
-          <w:color w:val="000000"/>
-          <w:sz w:val="19"/>
-          <w:szCs w:val="19"/>
-        </w:rPr>
-        <w:t>bd</w:t>
-      </w:r>
-      <w:proofErr w:type="spellEnd"/>
+        <w:t>update-database</w:t>
+      </w:r>
+      <w:r>
+        <w:rPr>
+          <w:rFonts w:ascii="Consolas" w:hAnsi="Consolas" w:cs="Consolas"/>
+          <w:color w:val="000000"/>
+          <w:sz w:val="19"/>
+          <w:szCs w:val="19"/>
+        </w:rPr>
+        <w:t xml:space="preserve"> para crear la bd</w:t>
+      </w:r>
     </w:p>
     <w:p>
       <w:pPr>
@@ -3458,30 +2520,8 @@
           <w:lang w:val="es-MX"/>
         </w:rPr>
         <w:lastRenderedPageBreak/>
-        <w:t xml:space="preserve">Y en los objetos de </w:t>
-      </w:r>
-      <w:proofErr w:type="spellStart"/>
-      <w:r>
-        <w:rPr>
-          <w:lang w:val="es-MX"/>
-        </w:rPr>
-        <w:t>sql</w:t>
-      </w:r>
-      <w:proofErr w:type="spellEnd"/>
-      <w:r>
-        <w:rPr>
-          <w:lang w:val="es-MX"/>
-        </w:rPr>
-        <w:t xml:space="preserve"> server aparece la </w:t>
-      </w:r>
-      <w:proofErr w:type="spellStart"/>
-      <w:r>
-        <w:rPr>
-          <w:lang w:val="es-MX"/>
-        </w:rPr>
-        <w:t>bd</w:t>
-      </w:r>
-      <w:proofErr w:type="spellEnd"/>
+        <w:t>Y en los objetos de sql server aparece la bd</w:t>
+      </w:r>
       <w:r>
         <w:rPr>
           <w:noProof/>
@@ -3689,16 +2729,8 @@
           <w:lang w:val="es-MX"/>
         </w:rPr>
         <w:lastRenderedPageBreak/>
-        <w:t>Se modifica el archivo _</w:t>
-      </w:r>
-      <w:proofErr w:type="spellStart"/>
-      <w:r>
-        <w:rPr>
-          <w:lang w:val="es-MX"/>
-        </w:rPr>
-        <w:t>Layout.cshtml</w:t>
-      </w:r>
-      <w:proofErr w:type="spellEnd"/>
+        <w:t>Se modifica el archivo _Layout.cshtml</w:t>
+      </w:r>
     </w:p>
     <w:p>
       <w:pPr>
@@ -3762,21 +2794,7 @@
         <w:rPr>
           <w:lang w:val="es-MX"/>
         </w:rPr>
-        <w:t xml:space="preserve">se crea la </w:t>
-      </w:r>
-      <w:proofErr w:type="spellStart"/>
-      <w:r>
-        <w:rPr>
-          <w:lang w:val="es-MX"/>
-        </w:rPr>
-        <w:t>entity</w:t>
-      </w:r>
-      <w:proofErr w:type="spellEnd"/>
-      <w:r>
-        <w:rPr>
-          <w:lang w:val="es-MX"/>
-        </w:rPr>
-        <w:t xml:space="preserve"> </w:t>
+        <w:t xml:space="preserve">se crea la entity </w:t>
       </w:r>
     </w:p>
     <w:p>
@@ -3794,16 +2812,8 @@
         <w:rPr>
           <w:lang w:val="es-MX"/>
         </w:rPr>
-        <w:t xml:space="preserve">Se incluye la clase en el </w:t>
-      </w:r>
-      <w:proofErr w:type="spellStart"/>
-      <w:r>
-        <w:rPr>
-          <w:lang w:val="es-MX"/>
-        </w:rPr>
-        <w:t>datacontext</w:t>
-      </w:r>
-      <w:proofErr w:type="spellEnd"/>
+        <w:t>Se incluye la clase en el datacontext</w:t>
+      </w:r>
       <w:r>
         <w:rPr>
           <w:lang w:val="es-MX"/>
@@ -3829,29 +2839,19 @@
         <w:t xml:space="preserve">Se corre el comando </w:t>
       </w:r>
       <w:bookmarkStart w:id="0" w:name="_Hlk81418762"/>
-      <w:proofErr w:type="spellStart"/>
-      <w:r>
-        <w:rPr>
-          <w:lang w:val="es-MX"/>
-        </w:rPr>
-        <w:t>add-migration</w:t>
-      </w:r>
-      <w:proofErr w:type="spellEnd"/>
-      <w:r>
-        <w:rPr>
-          <w:lang w:val="es-MX"/>
-        </w:rPr>
-        <w:t xml:space="preserve"> </w:t>
+      <w:r>
+        <w:rPr>
+          <w:lang w:val="es-MX"/>
+        </w:rPr>
+        <w:t xml:space="preserve">add-migration </w:t>
       </w:r>
       <w:bookmarkEnd w:id="0"/>
-      <w:proofErr w:type="spellStart"/>
       <w:r>
         <w:rPr>
           <w:lang w:val="es-MX"/>
         </w:rPr>
         <w:t>Observacion</w:t>
       </w:r>
-      <w:proofErr w:type="spellEnd"/>
     </w:p>
     <w:p>
       <w:pPr>
@@ -3868,23 +2868,8 @@
         <w:rPr>
           <w:lang w:val="es-MX"/>
         </w:rPr>
-        <w:t xml:space="preserve">Se actualiza la </w:t>
-      </w:r>
-      <w:proofErr w:type="spellStart"/>
-      <w:r>
-        <w:rPr>
-          <w:lang w:val="es-MX"/>
-        </w:rPr>
-        <w:t>bd</w:t>
-      </w:r>
-      <w:proofErr w:type="spellEnd"/>
-      <w:r>
-        <w:rPr>
-          <w:lang w:val="es-MX"/>
-        </w:rPr>
-        <w:t xml:space="preserve"> </w:t>
-      </w:r>
-      <w:proofErr w:type="spellStart"/>
+        <w:t xml:space="preserve">Se actualiza la bd </w:t>
+      </w:r>
       <w:r>
         <w:rPr>
           <w:rFonts w:ascii="Consolas" w:hAnsi="Consolas" w:cs="Consolas"/>
@@ -3896,7 +2881,6 @@
         </w:rPr>
         <w:t>update-database</w:t>
       </w:r>
-      <w:proofErr w:type="spellEnd"/>
     </w:p>
     <w:p>
       <w:pPr>
@@ -3942,21 +2926,8 @@
           <w:szCs w:val="19"/>
         </w:rPr>
         <w:lastRenderedPageBreak/>
-        <w:t xml:space="preserve">Se crea el </w:t>
-      </w:r>
-      <w:proofErr w:type="spellStart"/>
-      <w:r>
-        <w:rPr>
-          <w:rFonts w:ascii="Consolas" w:hAnsi="Consolas" w:cs="Consolas"/>
-          <w:b/>
-          <w:bCs/>
-          <w:color w:val="000000"/>
-          <w:sz w:val="19"/>
-          <w:szCs w:val="19"/>
-        </w:rPr>
-        <w:t>index</w:t>
-      </w:r>
-      <w:proofErr w:type="spellEnd"/>
+        <w:t>Se crea el index</w:t>
+      </w:r>
     </w:p>
     <w:p>
       <w:pPr>
@@ -3978,9 +2949,8 @@
           <w:sz w:val="19"/>
           <w:szCs w:val="19"/>
         </w:rPr>
-        <w:t xml:space="preserve">Agregarla </w:t>
-      </w:r>
-      <w:proofErr w:type="spellStart"/>
+        <w:t xml:space="preserve">Agregarla pagina al </w:t>
+      </w:r>
       <w:r>
         <w:rPr>
           <w:rFonts w:ascii="Consolas" w:hAnsi="Consolas" w:cs="Consolas"/>
@@ -3990,54 +2960,7 @@
           <w:sz w:val="19"/>
           <w:szCs w:val="19"/>
         </w:rPr>
-        <w:t>pagina</w:t>
-      </w:r>
-      <w:proofErr w:type="spellEnd"/>
-      <w:r>
-        <w:rPr>
-          <w:rFonts w:ascii="Consolas" w:hAnsi="Consolas" w:cs="Consolas"/>
-          <w:b/>
-          <w:bCs/>
-          <w:color w:val="000000"/>
-          <w:sz w:val="19"/>
-          <w:szCs w:val="19"/>
-        </w:rPr>
-        <w:t xml:space="preserve"> al </w:t>
-      </w:r>
-      <w:r>
-        <w:rPr>
-          <w:rFonts w:ascii="Consolas" w:hAnsi="Consolas" w:cs="Consolas"/>
-          <w:b/>
-          <w:bCs/>
-          <w:color w:val="000000"/>
-          <w:sz w:val="19"/>
-          <w:szCs w:val="19"/>
-        </w:rPr>
-        <w:t>menú en el _</w:t>
-      </w:r>
-      <w:proofErr w:type="spellStart"/>
-      <w:r>
-        <w:rPr>
-          <w:rFonts w:ascii="Consolas" w:hAnsi="Consolas" w:cs="Consolas"/>
-          <w:b/>
-          <w:bCs/>
-          <w:color w:val="000000"/>
-          <w:sz w:val="19"/>
-          <w:szCs w:val="19"/>
-        </w:rPr>
-        <w:t>Layout</w:t>
-      </w:r>
-      <w:proofErr w:type="spellEnd"/>
-      <w:r>
-        <w:rPr>
-          <w:rFonts w:ascii="Consolas" w:hAnsi="Consolas" w:cs="Consolas"/>
-          <w:b/>
-          <w:bCs/>
-          <w:color w:val="000000"/>
-          <w:sz w:val="19"/>
-          <w:szCs w:val="19"/>
-        </w:rPr>
-        <w:t>.</w:t>
+        <w:t>menú en el _Layout.</w:t>
       </w:r>
     </w:p>
     <w:p>
@@ -4145,6 +3068,12 @@
         </w:rPr>
         <w:t xml:space="preserve">Crear BD y poblarla </w:t>
       </w:r>
+      <w:r>
+        <w:rPr>
+          <w:lang w:val="es-MX"/>
+        </w:rPr>
+        <w:t>video 5</w:t>
+      </w:r>
     </w:p>
     <w:p>
       <w:pPr>
@@ -4166,7 +3095,6 @@
         </w:rPr>
         <w:t xml:space="preserve"> se crea la clase </w:t>
       </w:r>
-      <w:proofErr w:type="spellStart"/>
       <w:r>
         <w:rPr>
           <w:b/>
@@ -4175,7 +3103,6 @@
         </w:rPr>
         <w:t>SeedDb</w:t>
       </w:r>
-      <w:proofErr w:type="spellEnd"/>
       <w:r>
         <w:rPr>
           <w:b/>
@@ -4226,7 +3153,6 @@
         </w:rPr>
         <w:t xml:space="preserve"> con </w:t>
       </w:r>
-      <w:proofErr w:type="spellStart"/>
       <w:r>
         <w:rPr>
           <w:rFonts w:ascii="Consolas" w:hAnsi="Consolas" w:cs="Consolas"/>
@@ -4238,27 +3164,15 @@
         </w:rPr>
         <w:t>AddTransient</w:t>
       </w:r>
-      <w:proofErr w:type="spellEnd"/>
-      <w:r>
-        <w:rPr>
-          <w:rFonts w:ascii="Consolas" w:hAnsi="Consolas" w:cs="Consolas"/>
-          <w:color w:val="000000"/>
-          <w:sz w:val="19"/>
-          <w:szCs w:val="19"/>
-        </w:rPr>
-        <w:t xml:space="preserve"> porque se va a ejecutar una sola </w:t>
-      </w:r>
-      <w:proofErr w:type="spellStart"/>
-      <w:r>
-        <w:rPr>
-          <w:rFonts w:ascii="Consolas" w:hAnsi="Consolas" w:cs="Consolas"/>
-          <w:color w:val="000000"/>
-          <w:sz w:val="19"/>
-          <w:szCs w:val="19"/>
-        </w:rPr>
-        <w:t>ves</w:t>
-      </w:r>
-      <w:proofErr w:type="spellEnd"/>
+      <w:r>
+        <w:rPr>
+          <w:rFonts w:ascii="Consolas" w:hAnsi="Consolas" w:cs="Consolas"/>
+          <w:color w:val="000000"/>
+          <w:sz w:val="19"/>
+          <w:szCs w:val="19"/>
+        </w:rPr>
+        <w:t xml:space="preserve"> porque se va a ejecutar una sola ves</w:t>
+      </w:r>
       <w:r>
         <w:rPr>
           <w:rFonts w:ascii="Consolas" w:hAnsi="Consolas" w:cs="Consolas"/>
@@ -4282,29 +3196,8 @@
           <w:sz w:val="19"/>
           <w:szCs w:val="19"/>
         </w:rPr>
-        <w:t xml:space="preserve">Se modifica </w:t>
-      </w:r>
-      <w:proofErr w:type="spellStart"/>
-      <w:r>
-        <w:rPr>
-          <w:rFonts w:ascii="Consolas" w:hAnsi="Consolas" w:cs="Consolas"/>
-          <w:color w:val="000000"/>
-          <w:sz w:val="19"/>
-          <w:szCs w:val="19"/>
-        </w:rPr>
-        <w:t>program.cs</w:t>
-      </w:r>
-      <w:proofErr w:type="spellEnd"/>
-      <w:r>
-        <w:rPr>
-          <w:rFonts w:ascii="Consolas" w:hAnsi="Consolas" w:cs="Consolas"/>
-          <w:color w:val="000000"/>
-          <w:sz w:val="19"/>
-          <w:szCs w:val="19"/>
-        </w:rPr>
-        <w:t xml:space="preserve"> por que para inyectar </w:t>
-      </w:r>
-      <w:proofErr w:type="spellStart"/>
+        <w:t xml:space="preserve">Se modifica program.cs por que para inyectar </w:t>
+      </w:r>
       <w:r>
         <w:rPr>
           <w:b/>
@@ -4313,7 +3206,6 @@
         </w:rPr>
         <w:t>SeedDb</w:t>
       </w:r>
-      <w:proofErr w:type="spellEnd"/>
       <w:r>
         <w:rPr>
           <w:b/>
@@ -4326,22 +3218,718 @@
         <w:rPr>
           <w:lang w:val="es-MX"/>
         </w:rPr>
-        <w:t xml:space="preserve">cuando se ejecuta </w:t>
-      </w:r>
-      <w:proofErr w:type="spellStart"/>
-      <w:r>
-        <w:rPr>
-          <w:lang w:val="es-MX"/>
-        </w:rPr>
-        <w:t>aun</w:t>
-      </w:r>
-      <w:proofErr w:type="spellEnd"/>
-      <w:r>
-        <w:rPr>
-          <w:lang w:val="es-MX"/>
-        </w:rPr>
-        <w:t xml:space="preserve"> no están listas las inyecciones de dependencias</w:t>
-      </w:r>
+        <w:t>cuando se ejecuta aun no están listas las inyecciones de dependencias</w:t>
+      </w:r>
+    </w:p>
+    <w:p>
+      <w:pPr>
+        <w:rPr>
+          <w:lang w:val="es-MX"/>
+        </w:rPr>
+      </w:pPr>
+    </w:p>
+    <w:p>
+      <w:pPr>
+        <w:pStyle w:val="Ttulo1"/>
+        <w:rPr>
+          <w:lang w:val="es-MX"/>
+        </w:rPr>
+      </w:pPr>
+      <w:r>
+        <w:rPr>
+          <w:lang w:val="es-MX"/>
+        </w:rPr>
+        <w:t>Tablas de usuario video 6</w:t>
+      </w:r>
+    </w:p>
+    <w:p>
+      <w:pPr>
+        <w:rPr>
+          <w:rFonts w:ascii="Consolas" w:hAnsi="Consolas"/>
+          <w:color w:val="CF222E"/>
+          <w:sz w:val="18"/>
+          <w:szCs w:val="18"/>
+          <w:shd w:val="clear" w:color="auto" w:fill="FFFFFF"/>
+        </w:rPr>
+      </w:pPr>
+      <w:r>
+        <w:rPr>
+          <w:lang w:val="es-MX"/>
+        </w:rPr>
+        <w:t xml:space="preserve">Primero crear entidad Usuarios que va a </w:t>
+      </w:r>
+      <w:r>
+        <w:rPr>
+          <w:lang w:val="es-MX"/>
+        </w:rPr>
+        <w:t xml:space="preserve">heredar de </w:t>
+      </w:r>
+      <w:r>
+        <w:rPr>
+          <w:rFonts w:ascii="Consolas" w:hAnsi="Consolas"/>
+          <w:color w:val="CF222E"/>
+          <w:sz w:val="18"/>
+          <w:szCs w:val="18"/>
+          <w:shd w:val="clear" w:color="auto" w:fill="FFFFFF"/>
+        </w:rPr>
+        <w:t>IdentityUser</w:t>
+      </w:r>
+    </w:p>
+    <w:p>
+      <w:pPr>
+        <w:rPr>
+          <w:rFonts w:ascii="Consolas" w:hAnsi="Consolas"/>
+          <w:color w:val="CF222E"/>
+          <w:sz w:val="18"/>
+          <w:szCs w:val="18"/>
+          <w:shd w:val="clear" w:color="auto" w:fill="FFFFFF"/>
+        </w:rPr>
+      </w:pPr>
+      <w:r>
+        <w:rPr>
+          <w:rFonts w:ascii="Consolas" w:hAnsi="Consolas"/>
+          <w:color w:val="CF222E"/>
+          <w:sz w:val="18"/>
+          <w:szCs w:val="18"/>
+          <w:shd w:val="clear" w:color="auto" w:fill="FFFFFF"/>
+        </w:rPr>
+        <w:t xml:space="preserve">Para tablas relacionadas se debe crear el tipo icollection en la entidad relacionada </w:t>
+      </w:r>
+    </w:p>
+    <w:p>
+      <w:pPr>
+        <w:rPr>
+          <w:rFonts w:ascii="Consolas" w:hAnsi="Consolas" w:cs="Consolas"/>
+          <w:color w:val="000000"/>
+          <w:sz w:val="19"/>
+          <w:szCs w:val="19"/>
+        </w:rPr>
+      </w:pPr>
+      <w:r>
+        <w:rPr>
+          <w:rFonts w:ascii="Consolas" w:hAnsi="Consolas"/>
+          <w:color w:val="CF222E"/>
+          <w:sz w:val="18"/>
+          <w:szCs w:val="18"/>
+          <w:shd w:val="clear" w:color="auto" w:fill="FFFFFF"/>
+        </w:rPr>
+        <w:t>(</w:t>
+      </w:r>
+      <w:r>
+        <w:rPr>
+          <w:rFonts w:ascii="Consolas" w:hAnsi="Consolas"/>
+          <w:color w:val="CF222E"/>
+          <w:sz w:val="18"/>
+          <w:szCs w:val="18"/>
+          <w:shd w:val="clear" w:color="auto" w:fill="FFFFFF"/>
+        </w:rPr>
+        <w:t xml:space="preserve">Ver </w:t>
+      </w:r>
+      <w:r>
+        <w:rPr>
+          <w:rFonts w:ascii="Consolas" w:hAnsi="Consolas"/>
+          <w:color w:val="CF222E"/>
+          <w:sz w:val="18"/>
+          <w:szCs w:val="18"/>
+          <w:shd w:val="clear" w:color="auto" w:fill="FFFFFF"/>
+        </w:rPr>
+        <w:t xml:space="preserve">entidad </w:t>
+      </w:r>
+      <w:r>
+        <w:rPr>
+          <w:rFonts w:ascii="Consolas" w:hAnsi="Consolas" w:cs="Consolas"/>
+          <w:color w:val="000000"/>
+          <w:sz w:val="19"/>
+          <w:szCs w:val="19"/>
+        </w:rPr>
+        <w:t>DocumentType</w:t>
+      </w:r>
+      <w:r>
+        <w:rPr>
+          <w:rFonts w:ascii="Consolas" w:hAnsi="Consolas" w:cs="Consolas"/>
+          <w:color w:val="000000"/>
+          <w:sz w:val="19"/>
+          <w:szCs w:val="19"/>
+        </w:rPr>
+        <w:t xml:space="preserve"> </w:t>
+      </w:r>
+      <w:r>
+        <w:rPr>
+          <w:rFonts w:ascii="Consolas" w:hAnsi="Consolas" w:cs="Consolas"/>
+          <w:color w:val="0000FF"/>
+          <w:sz w:val="19"/>
+          <w:szCs w:val="19"/>
+        </w:rPr>
+        <w:t>public</w:t>
+      </w:r>
+      <w:r>
+        <w:rPr>
+          <w:rFonts w:ascii="Consolas" w:hAnsi="Consolas" w:cs="Consolas"/>
+          <w:color w:val="000000"/>
+          <w:sz w:val="19"/>
+          <w:szCs w:val="19"/>
+        </w:rPr>
+        <w:t xml:space="preserve"> ICollection&lt;User&gt; Users { </w:t>
+      </w:r>
+      <w:r>
+        <w:rPr>
+          <w:rFonts w:ascii="Consolas" w:hAnsi="Consolas" w:cs="Consolas"/>
+          <w:color w:val="0000FF"/>
+          <w:sz w:val="19"/>
+          <w:szCs w:val="19"/>
+        </w:rPr>
+        <w:t>get</w:t>
+      </w:r>
+      <w:r>
+        <w:rPr>
+          <w:rFonts w:ascii="Consolas" w:hAnsi="Consolas" w:cs="Consolas"/>
+          <w:color w:val="000000"/>
+          <w:sz w:val="19"/>
+          <w:szCs w:val="19"/>
+        </w:rPr>
+        <w:t xml:space="preserve">; </w:t>
+      </w:r>
+      <w:r>
+        <w:rPr>
+          <w:rFonts w:ascii="Consolas" w:hAnsi="Consolas" w:cs="Consolas"/>
+          <w:color w:val="0000FF"/>
+          <w:sz w:val="19"/>
+          <w:szCs w:val="19"/>
+        </w:rPr>
+        <w:t>set</w:t>
+      </w:r>
+      <w:r>
+        <w:rPr>
+          <w:rFonts w:ascii="Consolas" w:hAnsi="Consolas" w:cs="Consolas"/>
+          <w:color w:val="000000"/>
+          <w:sz w:val="19"/>
+          <w:szCs w:val="19"/>
+        </w:rPr>
+        <w:t>; }</w:t>
+      </w:r>
+      <w:r>
+        <w:rPr>
+          <w:rFonts w:ascii="Consolas" w:hAnsi="Consolas" w:cs="Consolas"/>
+          <w:color w:val="000000"/>
+          <w:sz w:val="19"/>
+          <w:szCs w:val="19"/>
+        </w:rPr>
+        <w:t>)</w:t>
+      </w:r>
+    </w:p>
+    <w:p>
+      <w:pPr>
+        <w:rPr>
+          <w:rFonts w:ascii="Consolas" w:hAnsi="Consolas" w:cs="Consolas"/>
+          <w:color w:val="000000"/>
+          <w:sz w:val="19"/>
+          <w:szCs w:val="19"/>
+        </w:rPr>
+      </w:pPr>
+    </w:p>
+    <w:p>
+      <w:pPr>
+        <w:rPr>
+          <w:rFonts w:ascii="Consolas" w:hAnsi="Consolas" w:cs="Consolas"/>
+          <w:color w:val="000000"/>
+          <w:sz w:val="19"/>
+          <w:szCs w:val="19"/>
+        </w:rPr>
+      </w:pPr>
+      <w:r>
+        <w:rPr>
+          <w:rFonts w:ascii="Consolas" w:hAnsi="Consolas" w:cs="Consolas"/>
+          <w:color w:val="000000"/>
+          <w:sz w:val="19"/>
+          <w:szCs w:val="19"/>
+        </w:rPr>
+        <w:t xml:space="preserve">Se agrega en cambia el data context de </w:t>
+      </w:r>
+      <w:r>
+        <w:rPr>
+          <w:rFonts w:ascii="Consolas" w:hAnsi="Consolas" w:cs="Consolas"/>
+          <w:color w:val="000000"/>
+          <w:sz w:val="19"/>
+          <w:szCs w:val="19"/>
+        </w:rPr>
+        <w:t xml:space="preserve"> </w:t>
+      </w:r>
+    </w:p>
+    <w:p>
+      <w:pPr>
+        <w:rPr>
+          <w:rFonts w:ascii="Consolas" w:hAnsi="Consolas" w:cs="Consolas"/>
+          <w:color w:val="000000"/>
+          <w:sz w:val="19"/>
+          <w:szCs w:val="19"/>
+        </w:rPr>
+      </w:pPr>
+      <w:r>
+        <w:rPr>
+          <w:rFonts w:ascii="Consolas" w:hAnsi="Consolas" w:cs="Consolas"/>
+          <w:color w:val="0000FF"/>
+          <w:sz w:val="19"/>
+          <w:szCs w:val="19"/>
+        </w:rPr>
+        <w:t>public</w:t>
+      </w:r>
+      <w:r>
+        <w:rPr>
+          <w:rFonts w:ascii="Consolas" w:hAnsi="Consolas" w:cs="Consolas"/>
+          <w:color w:val="000000"/>
+          <w:sz w:val="19"/>
+          <w:szCs w:val="19"/>
+        </w:rPr>
+        <w:t xml:space="preserve"> </w:t>
+      </w:r>
+      <w:r>
+        <w:rPr>
+          <w:rFonts w:ascii="Consolas" w:hAnsi="Consolas" w:cs="Consolas"/>
+          <w:color w:val="0000FF"/>
+          <w:sz w:val="19"/>
+          <w:szCs w:val="19"/>
+        </w:rPr>
+        <w:t>class</w:t>
+      </w:r>
+      <w:r>
+        <w:rPr>
+          <w:rFonts w:ascii="Consolas" w:hAnsi="Consolas" w:cs="Consolas"/>
+          <w:color w:val="000000"/>
+          <w:sz w:val="19"/>
+          <w:szCs w:val="19"/>
+        </w:rPr>
+        <w:t xml:space="preserve"> </w:t>
+      </w:r>
+      <w:r>
+        <w:rPr>
+          <w:rFonts w:ascii="Consolas" w:hAnsi="Consolas" w:cs="Consolas"/>
+          <w:color w:val="2B91AF"/>
+          <w:sz w:val="19"/>
+          <w:szCs w:val="19"/>
+        </w:rPr>
+        <w:t>DataContext</w:t>
+      </w:r>
+      <w:r>
+        <w:rPr>
+          <w:rFonts w:ascii="Consolas" w:hAnsi="Consolas" w:cs="Consolas"/>
+          <w:color w:val="000000"/>
+          <w:sz w:val="19"/>
+          <w:szCs w:val="19"/>
+        </w:rPr>
+        <w:t xml:space="preserve"> : DbContext</w:t>
+      </w:r>
+      <w:r>
+        <w:rPr>
+          <w:rFonts w:ascii="Consolas" w:hAnsi="Consolas" w:cs="Consolas"/>
+          <w:color w:val="000000"/>
+          <w:sz w:val="19"/>
+          <w:szCs w:val="19"/>
+        </w:rPr>
+        <w:t xml:space="preserve">  </w:t>
+      </w:r>
+    </w:p>
+    <w:p>
+      <w:pPr>
+        <w:rPr>
+          <w:rFonts w:ascii="Consolas" w:hAnsi="Consolas" w:cs="Consolas"/>
+          <w:color w:val="000000"/>
+          <w:sz w:val="19"/>
+          <w:szCs w:val="19"/>
+        </w:rPr>
+      </w:pPr>
+      <w:r>
+        <w:rPr>
+          <w:rFonts w:ascii="Consolas" w:hAnsi="Consolas" w:cs="Consolas"/>
+          <w:color w:val="000000"/>
+          <w:sz w:val="19"/>
+          <w:szCs w:val="19"/>
+        </w:rPr>
+        <w:t>a</w:t>
+      </w:r>
+    </w:p>
+    <w:p>
+      <w:pPr>
+        <w:rPr>
+          <w:rFonts w:ascii="Consolas" w:hAnsi="Consolas"/>
+          <w:color w:val="24292F"/>
+          <w:sz w:val="18"/>
+          <w:szCs w:val="18"/>
+          <w:shd w:val="clear" w:color="auto" w:fill="FFFFFF"/>
+        </w:rPr>
+      </w:pPr>
+      <w:r>
+        <w:rPr>
+          <w:rFonts w:ascii="Consolas" w:hAnsi="Consolas" w:cs="Consolas"/>
+          <w:color w:val="000000"/>
+          <w:sz w:val="19"/>
+          <w:szCs w:val="19"/>
+        </w:rPr>
+        <w:t xml:space="preserve"> </w:t>
+      </w:r>
+      <w:r>
+        <w:rPr>
+          <w:rStyle w:val="pl-k"/>
+          <w:rFonts w:ascii="Consolas" w:hAnsi="Consolas"/>
+          <w:sz w:val="18"/>
+          <w:szCs w:val="18"/>
+          <w:shd w:val="clear" w:color="auto" w:fill="FFFFFF"/>
+        </w:rPr>
+        <w:t>public</w:t>
+      </w:r>
+      <w:r>
+        <w:rPr>
+          <w:rFonts w:ascii="Consolas" w:hAnsi="Consolas"/>
+          <w:color w:val="24292F"/>
+          <w:sz w:val="18"/>
+          <w:szCs w:val="18"/>
+          <w:shd w:val="clear" w:color="auto" w:fill="FFFFFF"/>
+        </w:rPr>
+        <w:t xml:space="preserve"> </w:t>
+      </w:r>
+      <w:r>
+        <w:rPr>
+          <w:rStyle w:val="pl-k"/>
+          <w:rFonts w:ascii="Consolas" w:hAnsi="Consolas"/>
+          <w:sz w:val="18"/>
+          <w:szCs w:val="18"/>
+          <w:shd w:val="clear" w:color="auto" w:fill="FFFFFF"/>
+        </w:rPr>
+        <w:t>class</w:t>
+      </w:r>
+      <w:r>
+        <w:rPr>
+          <w:rFonts w:ascii="Consolas" w:hAnsi="Consolas"/>
+          <w:color w:val="24292F"/>
+          <w:sz w:val="18"/>
+          <w:szCs w:val="18"/>
+          <w:shd w:val="clear" w:color="auto" w:fill="FFFFFF"/>
+        </w:rPr>
+        <w:t xml:space="preserve"> </w:t>
+      </w:r>
+      <w:r>
+        <w:rPr>
+          <w:rStyle w:val="pl-token"/>
+          <w:rFonts w:ascii="Consolas" w:hAnsi="Consolas"/>
+          <w:sz w:val="18"/>
+          <w:szCs w:val="18"/>
+          <w:shd w:val="clear" w:color="auto" w:fill="FFFFFF"/>
+        </w:rPr>
+        <w:t>DataContext</w:t>
+      </w:r>
+      <w:r>
+        <w:rPr>
+          <w:rFonts w:ascii="Consolas" w:hAnsi="Consolas"/>
+          <w:color w:val="24292F"/>
+          <w:sz w:val="18"/>
+          <w:szCs w:val="18"/>
+          <w:shd w:val="clear" w:color="auto" w:fill="FFFFFF"/>
+        </w:rPr>
+        <w:t xml:space="preserve"> : </w:t>
+      </w:r>
+      <w:r>
+        <w:rPr>
+          <w:rStyle w:val="pl-k"/>
+          <w:rFonts w:ascii="Consolas" w:hAnsi="Consolas"/>
+          <w:sz w:val="18"/>
+          <w:szCs w:val="18"/>
+          <w:shd w:val="clear" w:color="auto" w:fill="FFFFFF"/>
+        </w:rPr>
+        <w:t>IdentityDbContext</w:t>
+      </w:r>
+      <w:r>
+        <w:rPr>
+          <w:rFonts w:ascii="Consolas" w:hAnsi="Consolas"/>
+          <w:color w:val="24292F"/>
+          <w:sz w:val="18"/>
+          <w:szCs w:val="18"/>
+          <w:shd w:val="clear" w:color="auto" w:fill="FFFFFF"/>
+        </w:rPr>
+        <w:t>&lt;</w:t>
+      </w:r>
+      <w:r>
+        <w:rPr>
+          <w:rStyle w:val="pl-k"/>
+          <w:rFonts w:ascii="Consolas" w:hAnsi="Consolas"/>
+          <w:sz w:val="18"/>
+          <w:szCs w:val="18"/>
+          <w:shd w:val="clear" w:color="auto" w:fill="FFFFFF"/>
+        </w:rPr>
+        <w:t>User</w:t>
+      </w:r>
+      <w:r>
+        <w:rPr>
+          <w:rFonts w:ascii="Consolas" w:hAnsi="Consolas"/>
+          <w:color w:val="24292F"/>
+          <w:sz w:val="18"/>
+          <w:szCs w:val="18"/>
+          <w:shd w:val="clear" w:color="auto" w:fill="FFFFFF"/>
+        </w:rPr>
+        <w:t>&gt;</w:t>
+      </w:r>
+    </w:p>
+    <w:p>
+      <w:pPr>
+        <w:rPr>
+          <w:rFonts w:ascii="Consolas" w:hAnsi="Consolas"/>
+          <w:color w:val="24292F"/>
+          <w:sz w:val="18"/>
+          <w:szCs w:val="18"/>
+          <w:shd w:val="clear" w:color="auto" w:fill="FFFFFF"/>
+        </w:rPr>
+      </w:pPr>
+      <w:r>
+        <w:rPr>
+          <w:rFonts w:ascii="Consolas" w:hAnsi="Consolas"/>
+          <w:color w:val="24292F"/>
+          <w:sz w:val="18"/>
+          <w:szCs w:val="18"/>
+          <w:shd w:val="clear" w:color="auto" w:fill="FFFFFF"/>
+        </w:rPr>
+        <w:t xml:space="preserve">se debe instalar </w:t>
+      </w:r>
+      <w:r>
+        <w:rPr>
+          <w:rFonts w:ascii="Consolas" w:hAnsi="Consolas"/>
+          <w:noProof/>
+          <w:color w:val="24292F"/>
+          <w:sz w:val="18"/>
+          <w:szCs w:val="18"/>
+          <w:shd w:val="clear" w:color="auto" w:fill="FFFFFF"/>
+        </w:rPr>
+        <w:drawing>
+          <wp:inline distT="0" distB="0" distL="0" distR="0" wp14:anchorId="04FD8C28" wp14:editId="531A8227">
+            <wp:extent cx="5600700" cy="1325880"/>
+            <wp:effectExtent l="0" t="0" r="0" b="7620"/>
+            <wp:docPr id="19" name="Imagen 19"/>
+            <wp:cNvGraphicFramePr>
+              <a:graphicFrameLocks xmlns:a="http://schemas.openxmlformats.org/drawingml/2006/main" noChangeAspect="1"/>
+            </wp:cNvGraphicFramePr>
+            <a:graphic xmlns:a="http://schemas.openxmlformats.org/drawingml/2006/main">
+              <a:graphicData uri="http://schemas.openxmlformats.org/drawingml/2006/picture">
+                <pic:pic xmlns:pic="http://schemas.openxmlformats.org/drawingml/2006/picture">
+                  <pic:nvPicPr>
+                    <pic:cNvPr id="0" name="Picture 1"/>
+                    <pic:cNvPicPr>
+                      <a:picLocks noChangeAspect="1" noChangeArrowheads="1"/>
+                    </pic:cNvPicPr>
+                  </pic:nvPicPr>
+                  <pic:blipFill>
+                    <a:blip r:embed="rId26">
+                      <a:extLst>
+                        <a:ext uri="{28A0092B-C50C-407E-A947-70E740481C1C}">
+                          <a14:useLocalDpi xmlns:a14="http://schemas.microsoft.com/office/drawing/2010/main" val="0"/>
+                        </a:ext>
+                      </a:extLst>
+                    </a:blip>
+                    <a:srcRect/>
+                    <a:stretch>
+                      <a:fillRect/>
+                    </a:stretch>
+                  </pic:blipFill>
+                  <pic:spPr bwMode="auto">
+                    <a:xfrm>
+                      <a:off x="0" y="0"/>
+                      <a:ext cx="5600700" cy="1325880"/>
+                    </a:xfrm>
+                    <a:prstGeom prst="rect">
+                      <a:avLst/>
+                    </a:prstGeom>
+                    <a:noFill/>
+                    <a:ln>
+                      <a:noFill/>
+                    </a:ln>
+                  </pic:spPr>
+                </pic:pic>
+              </a:graphicData>
+            </a:graphic>
+          </wp:inline>
+        </w:drawing>
+      </w:r>
+    </w:p>
+    <w:p>
+      <w:pPr>
+        <w:rPr>
+          <w:rFonts w:ascii="Consolas" w:hAnsi="Consolas"/>
+          <w:color w:val="24292F"/>
+          <w:sz w:val="18"/>
+          <w:szCs w:val="18"/>
+          <w:shd w:val="clear" w:color="auto" w:fill="FFFFFF"/>
+        </w:rPr>
+      </w:pPr>
+      <w:r>
+        <w:rPr>
+          <w:rFonts w:ascii="Consolas" w:hAnsi="Consolas"/>
+          <w:color w:val="24292F"/>
+          <w:sz w:val="18"/>
+          <w:szCs w:val="18"/>
+          <w:shd w:val="clear" w:color="auto" w:fill="FFFFFF"/>
+        </w:rPr>
+        <w:t>como los usuarios los maneja el framework se deben crear una interface para inyectarlos</w:t>
+      </w:r>
+    </w:p>
+    <w:p>
+      <w:r>
+        <w:rPr>
+          <w:rFonts w:ascii="Consolas" w:hAnsi="Consolas"/>
+          <w:color w:val="24292F"/>
+          <w:sz w:val="18"/>
+          <w:szCs w:val="18"/>
+          <w:shd w:val="clear" w:color="auto" w:fill="FFFFFF"/>
+        </w:rPr>
+        <w:t xml:space="preserve">para esto se crea la carpeta </w:t>
+      </w:r>
+      <w:hyperlink r:id="rId27" w:tooltip="Helpers" w:history="1">
+        <w:r>
+          <w:rPr>
+            <w:rStyle w:val="Hipervnculo"/>
+            <w:rFonts w:ascii="Segoe UI" w:hAnsi="Segoe UI" w:cs="Segoe UI"/>
+            <w:sz w:val="21"/>
+            <w:szCs w:val="21"/>
+            <w:shd w:val="clear" w:color="auto" w:fill="F6F8FA"/>
+          </w:rPr>
+          <w:t>Helpers</w:t>
+        </w:r>
+      </w:hyperlink>
+    </w:p>
+    <w:p>
+      <w:r>
+        <w:t xml:space="preserve">y una interface </w:t>
+      </w:r>
+      <w:hyperlink r:id="rId28" w:tooltip="IUserHelper.cs" w:history="1">
+        <w:r>
+          <w:rPr>
+            <w:rStyle w:val="Hipervnculo"/>
+            <w:rFonts w:ascii="Segoe UI" w:hAnsi="Segoe UI" w:cs="Segoe UI"/>
+            <w:sz w:val="21"/>
+            <w:szCs w:val="21"/>
+            <w:shd w:val="clear" w:color="auto" w:fill="F6F8FA"/>
+          </w:rPr>
+          <w:t>IUserHelper.cs</w:t>
+        </w:r>
+      </w:hyperlink>
+      <w:r>
+        <w:t>, siempre verificar que sea p</w:t>
+      </w:r>
+      <w:r>
+        <w:t>u</w:t>
+      </w:r>
+      <w:r>
+        <w:t>blic</w:t>
+      </w:r>
+    </w:p>
+    <w:p>
+      <w:pPr>
+        <w:rPr>
+          <w:rFonts w:ascii="Consolas" w:hAnsi="Consolas" w:cs="Consolas"/>
+          <w:color w:val="000000"/>
+          <w:sz w:val="19"/>
+          <w:szCs w:val="19"/>
+        </w:rPr>
+      </w:pPr>
+      <w:r>
+        <w:t>luego se debe implementar la interface</w:t>
+      </w:r>
+      <w:r>
+        <w:t xml:space="preserve"> con la clase </w:t>
+      </w:r>
+      <w:r>
+        <w:rPr>
+          <w:rFonts w:ascii="Consolas" w:hAnsi="Consolas" w:cs="Consolas"/>
+          <w:color w:val="0000FF"/>
+          <w:sz w:val="19"/>
+          <w:szCs w:val="19"/>
+        </w:rPr>
+        <w:t>public</w:t>
+      </w:r>
+      <w:r>
+        <w:rPr>
+          <w:rFonts w:ascii="Consolas" w:hAnsi="Consolas" w:cs="Consolas"/>
+          <w:color w:val="000000"/>
+          <w:sz w:val="19"/>
+          <w:szCs w:val="19"/>
+        </w:rPr>
+        <w:t xml:space="preserve"> </w:t>
+      </w:r>
+      <w:r>
+        <w:rPr>
+          <w:rFonts w:ascii="Consolas" w:hAnsi="Consolas" w:cs="Consolas"/>
+          <w:color w:val="0000FF"/>
+          <w:sz w:val="19"/>
+          <w:szCs w:val="19"/>
+        </w:rPr>
+        <w:t>class</w:t>
+      </w:r>
+      <w:r>
+        <w:rPr>
+          <w:rFonts w:ascii="Consolas" w:hAnsi="Consolas" w:cs="Consolas"/>
+          <w:color w:val="000000"/>
+          <w:sz w:val="19"/>
+          <w:szCs w:val="19"/>
+        </w:rPr>
+        <w:t xml:space="preserve"> </w:t>
+      </w:r>
+      <w:r>
+        <w:rPr>
+          <w:rFonts w:ascii="Consolas" w:hAnsi="Consolas" w:cs="Consolas"/>
+          <w:color w:val="2B91AF"/>
+          <w:sz w:val="19"/>
+          <w:szCs w:val="19"/>
+        </w:rPr>
+        <w:t>UserHelper</w:t>
+      </w:r>
+      <w:r>
+        <w:rPr>
+          <w:rFonts w:ascii="Consolas" w:hAnsi="Consolas" w:cs="Consolas"/>
+          <w:color w:val="000000"/>
+          <w:sz w:val="19"/>
+          <w:szCs w:val="19"/>
+        </w:rPr>
+        <w:t xml:space="preserve"> :IUserHelper</w:t>
+      </w:r>
+    </w:p>
+    <w:p>
+      <w:pPr>
+        <w:rPr>
+          <w:rFonts w:ascii="Consolas" w:hAnsi="Consolas" w:cs="Consolas"/>
+          <w:color w:val="000000"/>
+          <w:sz w:val="19"/>
+          <w:szCs w:val="19"/>
+        </w:rPr>
+      </w:pPr>
+    </w:p>
+    <w:p>
+      <w:pPr>
+        <w:rPr>
+          <w:rFonts w:ascii="Consolas" w:hAnsi="Consolas" w:cs="Consolas"/>
+          <w:color w:val="000000"/>
+          <w:sz w:val="19"/>
+          <w:szCs w:val="19"/>
+        </w:rPr>
+      </w:pPr>
+      <w:r>
+        <w:rPr>
+          <w:rFonts w:ascii="Consolas" w:hAnsi="Consolas" w:cs="Consolas"/>
+          <w:color w:val="000000"/>
+          <w:sz w:val="19"/>
+          <w:szCs w:val="19"/>
+        </w:rPr>
+        <w:lastRenderedPageBreak/>
+        <w:t>luego en el startup se agrega la configuración de usuarios</w:t>
+      </w:r>
+    </w:p>
+    <w:p>
+      <w:pPr>
+        <w:rPr>
+          <w:lang w:val="es-MX"/>
+        </w:rPr>
+      </w:pPr>
+    </w:p>
+    <w:p>
+      <w:pPr>
+        <w:rPr>
+          <w:lang w:val="es-MX"/>
+        </w:rPr>
+      </w:pPr>
     </w:p>
     <w:sectPr>
       <w:pgSz w:w="12240" w:h="15840"/>
@@ -4945,6 +4533,28 @@
       <w:szCs w:val="32"/>
     </w:rPr>
   </w:style>
+  <w:style w:type="character" w:customStyle="1" w:styleId="pl-k">
+    <w:name w:val="pl-k"/>
+    <w:basedOn w:val="Fuentedeprrafopredeter"/>
+    <w:rsid w:val="00593ACE"/>
+  </w:style>
+  <w:style w:type="character" w:customStyle="1" w:styleId="pl-token">
+    <w:name w:val="pl-token"/>
+    <w:basedOn w:val="Fuentedeprrafopredeter"/>
+    <w:rsid w:val="00593ACE"/>
+  </w:style>
+  <w:style w:type="character" w:styleId="Hipervnculo">
+    <w:name w:val="Hyperlink"/>
+    <w:basedOn w:val="Fuentedeprrafopredeter"/>
+    <w:uiPriority w:val="99"/>
+    <w:semiHidden/>
+    <w:unhideWhenUsed/>
+    <w:rsid w:val="00593ACE"/>
+    <w:rPr>
+      <w:color w:val="0000FF"/>
+      <w:u w:val="single"/>
+    </w:rPr>
+  </w:style>
 </w:styles>
 </file>
 

</xml_diff>

<commit_message>
se agrega el login
</commit_message>
<xml_diff>
--- a/Vehicles.docx
+++ b/Vehicles.docx
@@ -2461,6 +2461,7 @@
     </w:p>
     <w:p>
       <w:pPr>
+        <w:ind w:left="708" w:hanging="708"/>
         <w:rPr>
           <w:rFonts w:ascii="Consolas" w:hAnsi="Consolas" w:cs="Consolas"/>
           <w:color w:val="000000"/>
@@ -3342,7 +3343,109 @@
           <w:sz w:val="19"/>
           <w:szCs w:val="19"/>
         </w:rPr>
-        <w:t>DocumentType</w:t>
+        <w:t xml:space="preserve">DocumentType </w:t>
+      </w:r>
+      <w:r>
+        <w:rPr>
+          <w:rFonts w:ascii="Consolas" w:hAnsi="Consolas" w:cs="Consolas"/>
+          <w:color w:val="0000FF"/>
+          <w:sz w:val="19"/>
+          <w:szCs w:val="19"/>
+        </w:rPr>
+        <w:t>public</w:t>
+      </w:r>
+      <w:r>
+        <w:rPr>
+          <w:rFonts w:ascii="Consolas" w:hAnsi="Consolas" w:cs="Consolas"/>
+          <w:color w:val="000000"/>
+          <w:sz w:val="19"/>
+          <w:szCs w:val="19"/>
+        </w:rPr>
+        <w:t xml:space="preserve"> ICollection&lt;User&gt; Users { </w:t>
+      </w:r>
+      <w:r>
+        <w:rPr>
+          <w:rFonts w:ascii="Consolas" w:hAnsi="Consolas" w:cs="Consolas"/>
+          <w:color w:val="0000FF"/>
+          <w:sz w:val="19"/>
+          <w:szCs w:val="19"/>
+        </w:rPr>
+        <w:t>get</w:t>
+      </w:r>
+      <w:r>
+        <w:rPr>
+          <w:rFonts w:ascii="Consolas" w:hAnsi="Consolas" w:cs="Consolas"/>
+          <w:color w:val="000000"/>
+          <w:sz w:val="19"/>
+          <w:szCs w:val="19"/>
+        </w:rPr>
+        <w:t xml:space="preserve">; </w:t>
+      </w:r>
+      <w:r>
+        <w:rPr>
+          <w:rFonts w:ascii="Consolas" w:hAnsi="Consolas" w:cs="Consolas"/>
+          <w:color w:val="0000FF"/>
+          <w:sz w:val="19"/>
+          <w:szCs w:val="19"/>
+        </w:rPr>
+        <w:t>set</w:t>
+      </w:r>
+      <w:r>
+        <w:rPr>
+          <w:rFonts w:ascii="Consolas" w:hAnsi="Consolas" w:cs="Consolas"/>
+          <w:color w:val="000000"/>
+          <w:sz w:val="19"/>
+          <w:szCs w:val="19"/>
+        </w:rPr>
+        <w:t>; })</w:t>
+      </w:r>
+    </w:p>
+    <w:p>
+      <w:pPr>
+        <w:rPr>
+          <w:rFonts w:ascii="Consolas" w:hAnsi="Consolas" w:cs="Consolas"/>
+          <w:color w:val="000000"/>
+          <w:sz w:val="19"/>
+          <w:szCs w:val="19"/>
+        </w:rPr>
+      </w:pPr>
+    </w:p>
+    <w:p>
+      <w:pPr>
+        <w:rPr>
+          <w:rFonts w:ascii="Consolas" w:hAnsi="Consolas" w:cs="Consolas"/>
+          <w:color w:val="000000"/>
+          <w:sz w:val="19"/>
+          <w:szCs w:val="19"/>
+        </w:rPr>
+      </w:pPr>
+      <w:r>
+        <w:rPr>
+          <w:rFonts w:ascii="Consolas" w:hAnsi="Consolas" w:cs="Consolas"/>
+          <w:color w:val="000000"/>
+          <w:sz w:val="19"/>
+          <w:szCs w:val="19"/>
+        </w:rPr>
+        <w:t xml:space="preserve">Se agrega en cambia el data context de  </w:t>
+      </w:r>
+    </w:p>
+    <w:p>
+      <w:pPr>
+        <w:rPr>
+          <w:rFonts w:ascii="Consolas" w:hAnsi="Consolas" w:cs="Consolas"/>
+          <w:color w:val="000000"/>
+          <w:sz w:val="19"/>
+          <w:szCs w:val="19"/>
+        </w:rPr>
+      </w:pPr>
+      <w:r>
+        <w:rPr>
+          <w:rFonts w:ascii="Consolas" w:hAnsi="Consolas" w:cs="Consolas"/>
+          <w:color w:val="0000FF"/>
+          <w:sz w:val="19"/>
+          <w:szCs w:val="19"/>
+        </w:rPr>
+        <w:t>public</w:t>
       </w:r>
       <w:r>
         <w:rPr>
@@ -3360,90 +3463,7 @@
           <w:sz w:val="19"/>
           <w:szCs w:val="19"/>
         </w:rPr>
-        <w:t>public</w:t>
-      </w:r>
-      <w:r>
-        <w:rPr>
-          <w:rFonts w:ascii="Consolas" w:hAnsi="Consolas" w:cs="Consolas"/>
-          <w:color w:val="000000"/>
-          <w:sz w:val="19"/>
-          <w:szCs w:val="19"/>
-        </w:rPr>
-        <w:t xml:space="preserve"> ICollection&lt;User&gt; Users { </w:t>
-      </w:r>
-      <w:r>
-        <w:rPr>
-          <w:rFonts w:ascii="Consolas" w:hAnsi="Consolas" w:cs="Consolas"/>
-          <w:color w:val="0000FF"/>
-          <w:sz w:val="19"/>
-          <w:szCs w:val="19"/>
-        </w:rPr>
-        <w:t>get</w:t>
-      </w:r>
-      <w:r>
-        <w:rPr>
-          <w:rFonts w:ascii="Consolas" w:hAnsi="Consolas" w:cs="Consolas"/>
-          <w:color w:val="000000"/>
-          <w:sz w:val="19"/>
-          <w:szCs w:val="19"/>
-        </w:rPr>
-        <w:t xml:space="preserve">; </w:t>
-      </w:r>
-      <w:r>
-        <w:rPr>
-          <w:rFonts w:ascii="Consolas" w:hAnsi="Consolas" w:cs="Consolas"/>
-          <w:color w:val="0000FF"/>
-          <w:sz w:val="19"/>
-          <w:szCs w:val="19"/>
-        </w:rPr>
-        <w:t>set</w:t>
-      </w:r>
-      <w:r>
-        <w:rPr>
-          <w:rFonts w:ascii="Consolas" w:hAnsi="Consolas" w:cs="Consolas"/>
-          <w:color w:val="000000"/>
-          <w:sz w:val="19"/>
-          <w:szCs w:val="19"/>
-        </w:rPr>
-        <w:t>; }</w:t>
-      </w:r>
-      <w:r>
-        <w:rPr>
-          <w:rFonts w:ascii="Consolas" w:hAnsi="Consolas" w:cs="Consolas"/>
-          <w:color w:val="000000"/>
-          <w:sz w:val="19"/>
-          <w:szCs w:val="19"/>
-        </w:rPr>
-        <w:t>)</w:t>
-      </w:r>
-    </w:p>
-    <w:p>
-      <w:pPr>
-        <w:rPr>
-          <w:rFonts w:ascii="Consolas" w:hAnsi="Consolas" w:cs="Consolas"/>
-          <w:color w:val="000000"/>
-          <w:sz w:val="19"/>
-          <w:szCs w:val="19"/>
-        </w:rPr>
-      </w:pPr>
-    </w:p>
-    <w:p>
-      <w:pPr>
-        <w:rPr>
-          <w:rFonts w:ascii="Consolas" w:hAnsi="Consolas" w:cs="Consolas"/>
-          <w:color w:val="000000"/>
-          <w:sz w:val="19"/>
-          <w:szCs w:val="19"/>
-        </w:rPr>
-      </w:pPr>
-      <w:r>
-        <w:rPr>
-          <w:rFonts w:ascii="Consolas" w:hAnsi="Consolas" w:cs="Consolas"/>
-          <w:color w:val="000000"/>
-          <w:sz w:val="19"/>
-          <w:szCs w:val="19"/>
-        </w:rPr>
-        <w:t xml:space="preserve">Se agrega en cambia el data context de </w:t>
+        <w:t>class</w:t>
       </w:r>
       <w:r>
         <w:rPr>
@@ -3454,52 +3474,6 @@
         </w:rPr>
         <w:t xml:space="preserve"> </w:t>
       </w:r>
-    </w:p>
-    <w:p>
-      <w:pPr>
-        <w:rPr>
-          <w:rFonts w:ascii="Consolas" w:hAnsi="Consolas" w:cs="Consolas"/>
-          <w:color w:val="000000"/>
-          <w:sz w:val="19"/>
-          <w:szCs w:val="19"/>
-        </w:rPr>
-      </w:pPr>
-      <w:r>
-        <w:rPr>
-          <w:rFonts w:ascii="Consolas" w:hAnsi="Consolas" w:cs="Consolas"/>
-          <w:color w:val="0000FF"/>
-          <w:sz w:val="19"/>
-          <w:szCs w:val="19"/>
-        </w:rPr>
-        <w:t>public</w:t>
-      </w:r>
-      <w:r>
-        <w:rPr>
-          <w:rFonts w:ascii="Consolas" w:hAnsi="Consolas" w:cs="Consolas"/>
-          <w:color w:val="000000"/>
-          <w:sz w:val="19"/>
-          <w:szCs w:val="19"/>
-        </w:rPr>
-        <w:t xml:space="preserve"> </w:t>
-      </w:r>
-      <w:r>
-        <w:rPr>
-          <w:rFonts w:ascii="Consolas" w:hAnsi="Consolas" w:cs="Consolas"/>
-          <w:color w:val="0000FF"/>
-          <w:sz w:val="19"/>
-          <w:szCs w:val="19"/>
-        </w:rPr>
-        <w:t>class</w:t>
-      </w:r>
-      <w:r>
-        <w:rPr>
-          <w:rFonts w:ascii="Consolas" w:hAnsi="Consolas" w:cs="Consolas"/>
-          <w:color w:val="000000"/>
-          <w:sz w:val="19"/>
-          <w:szCs w:val="19"/>
-        </w:rPr>
-        <w:t xml:space="preserve"> </w:t>
-      </w:r>
       <w:r>
         <w:rPr>
           <w:rFonts w:ascii="Consolas" w:hAnsi="Consolas" w:cs="Consolas"/>
@@ -3516,16 +3490,7 @@
           <w:sz w:val="19"/>
           <w:szCs w:val="19"/>
         </w:rPr>
-        <w:t xml:space="preserve"> : DbContext</w:t>
-      </w:r>
-      <w:r>
-        <w:rPr>
-          <w:rFonts w:ascii="Consolas" w:hAnsi="Consolas" w:cs="Consolas"/>
-          <w:color w:val="000000"/>
-          <w:sz w:val="19"/>
-          <w:szCs w:val="19"/>
-        </w:rPr>
-        <w:t xml:space="preserve">  </w:t>
+        <w:t xml:space="preserve"> : DbContext  </w:t>
       </w:r>
     </w:p>
     <w:p>
@@ -3919,6 +3884,613 @@
     </w:p>
     <w:p>
       <w:pPr>
+        <w:pStyle w:val="Ttulo1"/>
+        <w:rPr>
+          <w:lang w:val="es-MX"/>
+        </w:rPr>
+      </w:pPr>
+      <w:r>
+        <w:rPr>
+          <w:lang w:val="es-MX"/>
+        </w:rPr>
+        <w:t>video 7</w:t>
+      </w:r>
+      <w:r>
+        <w:rPr>
+          <w:lang w:val="es-MX"/>
+        </w:rPr>
+        <w:t xml:space="preserve"> crear plantilla de login</w:t>
+      </w:r>
+    </w:p>
+    <w:p>
+      <w:pPr>
+        <w:rPr>
+          <w:lang w:val="es-MX"/>
+        </w:rPr>
+      </w:pPr>
+    </w:p>
+    <w:p>
+      <w:pPr>
+        <w:pStyle w:val="Prrafodelista"/>
+        <w:numPr>
+          <w:ilvl w:val="0"/>
+          <w:numId w:val="2"/>
+        </w:numPr>
+        <w:rPr>
+          <w:lang w:val="es-MX"/>
+        </w:rPr>
+      </w:pPr>
+      <w:r>
+        <w:rPr>
+          <w:lang w:val="es-MX"/>
+        </w:rPr>
+        <w:t xml:space="preserve">se crea en la carpeta model la clase </w:t>
+      </w:r>
+      <w:r>
+        <w:rPr>
+          <w:rFonts w:ascii="Consolas" w:hAnsi="Consolas" w:cs="Consolas"/>
+          <w:color w:val="2B91AF"/>
+          <w:sz w:val="19"/>
+          <w:szCs w:val="19"/>
+        </w:rPr>
+        <w:t>LoginViewModel</w:t>
+      </w:r>
+      <w:r>
+        <w:rPr>
+          <w:rFonts w:ascii="Consolas" w:hAnsi="Consolas" w:cs="Consolas"/>
+          <w:color w:val="2B91AF"/>
+          <w:sz w:val="19"/>
+          <w:szCs w:val="19"/>
+        </w:rPr>
+        <w:t xml:space="preserve"> </w:t>
+      </w:r>
+      <w:r>
+        <w:rPr>
+          <w:lang w:val="es-MX"/>
+        </w:rPr>
+        <w:t>para el login</w:t>
+      </w:r>
+    </w:p>
+    <w:p>
+      <w:pPr>
+        <w:pStyle w:val="Prrafodelista"/>
+        <w:numPr>
+          <w:ilvl w:val="0"/>
+          <w:numId w:val="2"/>
+        </w:numPr>
+        <w:rPr>
+          <w:lang w:val="es-MX"/>
+        </w:rPr>
+      </w:pPr>
+      <w:r>
+        <w:rPr>
+          <w:lang w:val="es-MX"/>
+        </w:rPr>
+        <w:t xml:space="preserve">se agregan las propiedades con sus respectivas </w:t>
+      </w:r>
+      <w:r>
+        <w:rPr>
+          <w:lang w:val="es-MX"/>
+        </w:rPr>
+        <w:t>DataAnnotations</w:t>
+      </w:r>
+    </w:p>
+    <w:p>
+      <w:pPr>
+        <w:pStyle w:val="Prrafodelista"/>
+        <w:numPr>
+          <w:ilvl w:val="0"/>
+          <w:numId w:val="2"/>
+        </w:numPr>
+        <w:rPr>
+          <w:lang w:val="es-MX"/>
+        </w:rPr>
+      </w:pPr>
+      <w:r>
+        <w:rPr>
+          <w:lang w:val="es-MX"/>
+        </w:rPr>
+        <w:t xml:space="preserve">se agregan en lal </w:t>
+      </w:r>
+      <w:r>
+        <w:rPr>
+          <w:rFonts w:ascii="Consolas" w:hAnsi="Consolas" w:cs="Consolas"/>
+          <w:color w:val="0000FF"/>
+          <w:sz w:val="19"/>
+          <w:szCs w:val="19"/>
+        </w:rPr>
+        <w:t>interface</w:t>
+      </w:r>
+      <w:r>
+        <w:rPr>
+          <w:rFonts w:ascii="Consolas" w:hAnsi="Consolas" w:cs="Consolas"/>
+          <w:color w:val="000000"/>
+          <w:sz w:val="19"/>
+          <w:szCs w:val="19"/>
+        </w:rPr>
+        <w:t xml:space="preserve"> </w:t>
+      </w:r>
+      <w:r>
+        <w:rPr>
+          <w:rFonts w:ascii="Consolas" w:hAnsi="Consolas" w:cs="Consolas"/>
+          <w:color w:val="2B91AF"/>
+          <w:sz w:val="19"/>
+          <w:szCs w:val="19"/>
+        </w:rPr>
+        <w:t>IUserHelper</w:t>
+      </w:r>
+      <w:r>
+        <w:rPr>
+          <w:rFonts w:ascii="Consolas" w:hAnsi="Consolas" w:cs="Consolas"/>
+          <w:color w:val="2B91AF"/>
+          <w:sz w:val="19"/>
+          <w:szCs w:val="19"/>
+        </w:rPr>
+        <w:t xml:space="preserve"> los </w:t>
+      </w:r>
+      <w:r>
+        <w:rPr>
+          <w:rFonts w:ascii="Consolas" w:hAnsi="Consolas" w:cs="Consolas"/>
+          <w:color w:val="2B91AF"/>
+          <w:sz w:val="19"/>
+          <w:szCs w:val="19"/>
+        </w:rPr>
+        <w:t xml:space="preserve">métodos </w:t>
+      </w:r>
+      <w:r>
+        <w:rPr>
+          <w:rFonts w:ascii="Consolas" w:hAnsi="Consolas"/>
+          <w:color w:val="8250DF"/>
+          <w:sz w:val="18"/>
+          <w:szCs w:val="18"/>
+          <w:shd w:val="clear" w:color="auto" w:fill="FFFFFF"/>
+        </w:rPr>
+        <w:t>LoginAsync</w:t>
+      </w:r>
+      <w:r>
+        <w:rPr>
+          <w:rFonts w:ascii="Consolas" w:hAnsi="Consolas"/>
+          <w:color w:val="8250DF"/>
+          <w:sz w:val="18"/>
+          <w:szCs w:val="18"/>
+          <w:shd w:val="clear" w:color="auto" w:fill="FFFFFF"/>
+        </w:rPr>
+        <w:t xml:space="preserve">() y </w:t>
+      </w:r>
+      <w:r>
+        <w:rPr>
+          <w:rFonts w:ascii="Consolas" w:hAnsi="Consolas"/>
+          <w:color w:val="8250DF"/>
+          <w:sz w:val="18"/>
+          <w:szCs w:val="18"/>
+          <w:shd w:val="clear" w:color="auto" w:fill="FFFFFF"/>
+        </w:rPr>
+        <w:t>LogoutAsync</w:t>
+      </w:r>
+      <w:r>
+        <w:rPr>
+          <w:rFonts w:ascii="Consolas" w:hAnsi="Consolas"/>
+          <w:color w:val="8250DF"/>
+          <w:sz w:val="18"/>
+          <w:szCs w:val="18"/>
+          <w:shd w:val="clear" w:color="auto" w:fill="FFFFFF"/>
+        </w:rPr>
+        <w:t>()</w:t>
+      </w:r>
+    </w:p>
+    <w:p>
+      <w:pPr>
+        <w:pStyle w:val="Prrafodelista"/>
+        <w:numPr>
+          <w:ilvl w:val="0"/>
+          <w:numId w:val="2"/>
+        </w:numPr>
+        <w:rPr>
+          <w:lang w:val="es-MX"/>
+        </w:rPr>
+      </w:pPr>
+      <w:r>
+        <w:rPr>
+          <w:lang w:val="es-MX"/>
+        </w:rPr>
+        <w:t xml:space="preserve">se </w:t>
+      </w:r>
+      <w:r>
+        <w:rPr>
+          <w:lang w:val="es-MX"/>
+        </w:rPr>
+        <w:t xml:space="preserve">implementa la interface en </w:t>
+      </w:r>
+      <w:r>
+        <w:rPr>
+          <w:rFonts w:ascii="Consolas" w:hAnsi="Consolas" w:cs="Consolas"/>
+          <w:color w:val="2B91AF"/>
+          <w:sz w:val="19"/>
+          <w:szCs w:val="19"/>
+        </w:rPr>
+        <w:t>UserHelper</w:t>
+      </w:r>
+      <w:r>
+        <w:rPr>
+          <w:rFonts w:ascii="Consolas" w:hAnsi="Consolas" w:cs="Consolas"/>
+          <w:color w:val="2B91AF"/>
+          <w:sz w:val="19"/>
+          <w:szCs w:val="19"/>
+        </w:rPr>
+        <w:t xml:space="preserve"> </w:t>
+      </w:r>
+    </w:p>
+    <w:p>
+      <w:pPr>
+        <w:pStyle w:val="Prrafodelista"/>
+        <w:numPr>
+          <w:ilvl w:val="0"/>
+          <w:numId w:val="2"/>
+        </w:numPr>
+        <w:rPr>
+          <w:lang w:val="es-MX"/>
+        </w:rPr>
+      </w:pPr>
+      <w:r>
+        <w:rPr>
+          <w:lang w:val="es-MX"/>
+        </w:rPr>
+        <w:t xml:space="preserve">se </w:t>
+      </w:r>
+      <w:r>
+        <w:rPr>
+          <w:lang w:val="es-MX"/>
+        </w:rPr>
+        <w:t>inyecta,</w:t>
+      </w:r>
+      <w:r>
+        <w:rPr>
+          <w:rFonts w:ascii="Consolas" w:hAnsi="Consolas" w:cs="Consolas"/>
+          <w:color w:val="000000"/>
+          <w:sz w:val="19"/>
+          <w:szCs w:val="19"/>
+        </w:rPr>
+        <w:t xml:space="preserve"> SignInManager&lt;User&gt; signInManager</w:t>
+      </w:r>
+      <w:r>
+        <w:rPr>
+          <w:rFonts w:ascii="Consolas" w:hAnsi="Consolas" w:cs="Consolas"/>
+          <w:color w:val="000000"/>
+          <w:sz w:val="19"/>
+          <w:szCs w:val="19"/>
+        </w:rPr>
+        <w:t xml:space="preserve"> </w:t>
+      </w:r>
+    </w:p>
+    <w:p>
+      <w:pPr>
+        <w:pStyle w:val="Prrafodelista"/>
+        <w:numPr>
+          <w:ilvl w:val="0"/>
+          <w:numId w:val="2"/>
+        </w:numPr>
+        <w:rPr>
+          <w:lang w:val="es-MX"/>
+        </w:rPr>
+      </w:pPr>
+      <w:r>
+        <w:rPr>
+          <w:lang w:val="es-MX"/>
+        </w:rPr>
+        <w:t xml:space="preserve">se crea un controlador para el </w:t>
+      </w:r>
+      <w:r>
+        <w:rPr>
+          <w:lang w:val="es-MX"/>
+        </w:rPr>
+        <w:t xml:space="preserve">Loguin </w:t>
+      </w:r>
+      <w:hyperlink r:id="rId29" w:tooltip="AccountController.cs" w:history="1">
+        <w:r>
+          <w:rPr>
+            <w:rStyle w:val="Hipervnculo"/>
+            <w:rFonts w:ascii="Segoe UI" w:hAnsi="Segoe UI" w:cs="Segoe UI"/>
+            <w:sz w:val="21"/>
+            <w:szCs w:val="21"/>
+            <w:shd w:val="clear" w:color="auto" w:fill="FFFFFF"/>
+          </w:rPr>
+          <w:t>AccountController.cs</w:t>
+        </w:r>
+      </w:hyperlink>
+    </w:p>
+    <w:p>
+      <w:pPr>
+        <w:pStyle w:val="Prrafodelista"/>
+        <w:numPr>
+          <w:ilvl w:val="0"/>
+          <w:numId w:val="2"/>
+        </w:numPr>
+        <w:rPr>
+          <w:lang w:val="es-MX"/>
+        </w:rPr>
+      </w:pPr>
+      <w:r>
+        <w:rPr>
+          <w:lang w:val="es-MX"/>
+        </w:rPr>
+        <w:t>se agrega la vista login</w:t>
+      </w:r>
+    </w:p>
+    <w:p>
+      <w:pPr>
+        <w:pStyle w:val="Prrafodelista"/>
+        <w:numPr>
+          <w:ilvl w:val="0"/>
+          <w:numId w:val="2"/>
+        </w:numPr>
+        <w:rPr>
+          <w:lang w:val="es-MX"/>
+        </w:rPr>
+      </w:pPr>
+      <w:r>
+        <w:rPr>
+          <w:lang w:val="es-MX"/>
+        </w:rPr>
+        <w:t xml:space="preserve">en el controlador se crean los métodos </w:t>
+      </w:r>
+      <w:r>
+        <w:rPr>
+          <w:rFonts w:ascii="Consolas" w:hAnsi="Consolas" w:cs="Consolas"/>
+          <w:color w:val="000000"/>
+          <w:sz w:val="19"/>
+          <w:szCs w:val="19"/>
+        </w:rPr>
+        <w:t>Login</w:t>
+      </w:r>
+      <w:r>
+        <w:rPr>
+          <w:rFonts w:ascii="Consolas" w:hAnsi="Consolas" w:cs="Consolas"/>
+          <w:color w:val="000000"/>
+          <w:sz w:val="19"/>
+          <w:szCs w:val="19"/>
+        </w:rPr>
+        <w:t xml:space="preserve">() y </w:t>
+      </w:r>
+      <w:r>
+        <w:rPr>
+          <w:rFonts w:ascii="Consolas" w:hAnsi="Consolas" w:cs="Consolas"/>
+          <w:color w:val="000000"/>
+          <w:sz w:val="19"/>
+          <w:szCs w:val="19"/>
+        </w:rPr>
+        <w:t>Logout</w:t>
+      </w:r>
+      <w:r>
+        <w:rPr>
+          <w:rFonts w:ascii="Consolas" w:hAnsi="Consolas" w:cs="Consolas"/>
+          <w:color w:val="000000"/>
+          <w:sz w:val="19"/>
+          <w:szCs w:val="19"/>
+        </w:rPr>
+        <w:t>()</w:t>
+      </w:r>
+    </w:p>
+    <w:p>
+      <w:pPr>
+        <w:pStyle w:val="Prrafodelista"/>
+        <w:numPr>
+          <w:ilvl w:val="0"/>
+          <w:numId w:val="2"/>
+        </w:numPr>
+        <w:rPr>
+          <w:lang w:val="es-MX"/>
+        </w:rPr>
+      </w:pPr>
+      <w:r>
+        <w:rPr>
+          <w:rFonts w:ascii="Consolas" w:hAnsi="Consolas" w:cs="Consolas"/>
+          <w:color w:val="000000"/>
+          <w:sz w:val="19"/>
+          <w:szCs w:val="19"/>
+        </w:rPr>
+        <w:t>se modifica la vista index del home</w:t>
+      </w:r>
+    </w:p>
+    <w:p>
+      <w:pPr>
+        <w:pStyle w:val="Prrafodelista"/>
+        <w:numPr>
+          <w:ilvl w:val="0"/>
+          <w:numId w:val="2"/>
+        </w:numPr>
+        <w:rPr>
+          <w:lang w:val="es-MX"/>
+        </w:rPr>
+      </w:pPr>
+      <w:r>
+        <w:rPr>
+          <w:rFonts w:ascii="Consolas" w:hAnsi="Consolas" w:cs="Consolas"/>
+          <w:color w:val="000000"/>
+          <w:sz w:val="19"/>
+          <w:szCs w:val="19"/>
+        </w:rPr>
+        <w:t xml:space="preserve">se agrega la marca </w:t>
+      </w:r>
+      <w:r>
+        <w:rPr>
+          <w:rFonts w:ascii="Consolas" w:hAnsi="Consolas"/>
+          <w:color w:val="24292F"/>
+          <w:sz w:val="18"/>
+          <w:szCs w:val="18"/>
+          <w:shd w:val="clear" w:color="auto" w:fill="FFFFFF"/>
+        </w:rPr>
+        <w:t>[</w:t>
+      </w:r>
+      <w:r>
+        <w:rPr>
+          <w:rStyle w:val="pl-k"/>
+          <w:rFonts w:ascii="Consolas" w:hAnsi="Consolas"/>
+          <w:sz w:val="18"/>
+          <w:szCs w:val="18"/>
+          <w:shd w:val="clear" w:color="auto" w:fill="FFFFFF"/>
+        </w:rPr>
+        <w:t>Authorize</w:t>
+      </w:r>
+      <w:r>
+        <w:rPr>
+          <w:rFonts w:ascii="Consolas" w:hAnsi="Consolas"/>
+          <w:color w:val="24292F"/>
+          <w:sz w:val="18"/>
+          <w:szCs w:val="18"/>
+          <w:shd w:val="clear" w:color="auto" w:fill="FFFFFF"/>
+        </w:rPr>
+        <w:t>(</w:t>
+      </w:r>
+      <w:r>
+        <w:rPr>
+          <w:rStyle w:val="pl-en"/>
+          <w:rFonts w:ascii="Consolas" w:hAnsi="Consolas"/>
+          <w:sz w:val="18"/>
+          <w:szCs w:val="18"/>
+          <w:shd w:val="clear" w:color="auto" w:fill="FFFFFF"/>
+        </w:rPr>
+        <w:t>Roles</w:t>
+      </w:r>
+      <w:r>
+        <w:rPr>
+          <w:rFonts w:ascii="Consolas" w:hAnsi="Consolas"/>
+          <w:color w:val="24292F"/>
+          <w:sz w:val="18"/>
+          <w:szCs w:val="18"/>
+          <w:shd w:val="clear" w:color="auto" w:fill="FFFFFF"/>
+        </w:rPr>
+        <w:t xml:space="preserve"> </w:t>
+      </w:r>
+      <w:r>
+        <w:rPr>
+          <w:rStyle w:val="pl-k"/>
+          <w:rFonts w:ascii="Consolas" w:hAnsi="Consolas"/>
+          <w:sz w:val="18"/>
+          <w:szCs w:val="18"/>
+          <w:shd w:val="clear" w:color="auto" w:fill="FFFFFF"/>
+        </w:rPr>
+        <w:t>=</w:t>
+      </w:r>
+      <w:r>
+        <w:rPr>
+          <w:rFonts w:ascii="Consolas" w:hAnsi="Consolas"/>
+          <w:color w:val="24292F"/>
+          <w:sz w:val="18"/>
+          <w:szCs w:val="18"/>
+          <w:shd w:val="clear" w:color="auto" w:fill="FFFFFF"/>
+        </w:rPr>
+        <w:t xml:space="preserve"> </w:t>
+      </w:r>
+      <w:r>
+        <w:rPr>
+          <w:rStyle w:val="pl-pds"/>
+          <w:rFonts w:ascii="Consolas" w:hAnsi="Consolas"/>
+          <w:sz w:val="18"/>
+          <w:szCs w:val="18"/>
+          <w:shd w:val="clear" w:color="auto" w:fill="FFFFFF"/>
+        </w:rPr>
+        <w:t>"</w:t>
+      </w:r>
+      <w:r>
+        <w:rPr>
+          <w:rStyle w:val="pl-s"/>
+          <w:rFonts w:ascii="Consolas" w:hAnsi="Consolas"/>
+          <w:sz w:val="18"/>
+          <w:szCs w:val="18"/>
+          <w:shd w:val="clear" w:color="auto" w:fill="FFFFFF"/>
+        </w:rPr>
+        <w:t>Admin</w:t>
+      </w:r>
+      <w:r>
+        <w:rPr>
+          <w:rStyle w:val="pl-pds"/>
+          <w:rFonts w:ascii="Consolas" w:hAnsi="Consolas"/>
+          <w:sz w:val="18"/>
+          <w:szCs w:val="18"/>
+          <w:shd w:val="clear" w:color="auto" w:fill="FFFFFF"/>
+        </w:rPr>
+        <w:t>"</w:t>
+      </w:r>
+      <w:r>
+        <w:rPr>
+          <w:rFonts w:ascii="Consolas" w:hAnsi="Consolas"/>
+          <w:color w:val="24292F"/>
+          <w:sz w:val="18"/>
+          <w:szCs w:val="18"/>
+          <w:shd w:val="clear" w:color="auto" w:fill="FFFFFF"/>
+        </w:rPr>
+        <w:t>)]</w:t>
+      </w:r>
+      <w:r>
+        <w:rPr>
+          <w:rFonts w:ascii="Consolas" w:hAnsi="Consolas"/>
+          <w:color w:val="24292F"/>
+          <w:sz w:val="18"/>
+          <w:szCs w:val="18"/>
+          <w:shd w:val="clear" w:color="auto" w:fill="FFFFFF"/>
+        </w:rPr>
+        <w:t xml:space="preserve"> para que solo el administrador pueda usar este controlador</w:t>
+      </w:r>
+    </w:p>
+    <w:p>
+      <w:pPr>
+        <w:pStyle w:val="Prrafodelista"/>
+        <w:numPr>
+          <w:ilvl w:val="0"/>
+          <w:numId w:val="2"/>
+        </w:numPr>
+        <w:rPr>
+          <w:lang w:val="es-MX"/>
+        </w:rPr>
+      </w:pPr>
+      <w:r>
+        <w:rPr>
+          <w:rFonts w:ascii="Consolas" w:hAnsi="Consolas"/>
+          <w:color w:val="24292F"/>
+          <w:sz w:val="18"/>
+          <w:szCs w:val="18"/>
+          <w:shd w:val="clear" w:color="auto" w:fill="FFFFFF"/>
+        </w:rPr>
+        <w:t xml:space="preserve">se modifica el layout </w:t>
+      </w:r>
+      <w:r>
+        <w:rPr>
+          <w:rFonts w:ascii="Consolas" w:hAnsi="Consolas"/>
+          <w:color w:val="24292F"/>
+          <w:sz w:val="18"/>
+          <w:szCs w:val="18"/>
+          <w:shd w:val="clear" w:color="auto" w:fill="FFFFFF"/>
+        </w:rPr>
+        <w:t>para que muestre el logaoout y que muestre las opciones solo para los usuarios autorizados</w:t>
+      </w:r>
+    </w:p>
+    <w:p>
+      <w:pPr>
+        <w:rPr>
+          <w:lang w:val="es-MX"/>
+        </w:rPr>
+      </w:pPr>
+    </w:p>
+    <w:p>
+      <w:pPr>
+        <w:rPr>
+          <w:lang w:val="es-MX"/>
+        </w:rPr>
+      </w:pPr>
+    </w:p>
+    <w:p>
+      <w:pPr>
+        <w:rPr>
+          <w:rFonts w:asciiTheme="majorHAnsi" w:eastAsiaTheme="majorEastAsia" w:hAnsiTheme="majorHAnsi" w:cstheme="majorBidi"/>
+          <w:color w:val="2F5496" w:themeColor="accent1" w:themeShade="BF"/>
+          <w:sz w:val="32"/>
+          <w:szCs w:val="32"/>
+          <w:lang w:val="es-MX"/>
+        </w:rPr>
+      </w:pPr>
+    </w:p>
+    <w:p>
+      <w:pPr>
         <w:rPr>
           <w:lang w:val="es-MX"/>
         </w:rPr>
@@ -4056,8 +4628,97 @@
       </w:rPr>
     </w:lvl>
   </w:abstractNum>
+  <w:abstractNum w:abstractNumId="1" w15:restartNumberingAfterBreak="0">
+    <w:nsid w:val="5C962505"/>
+    <w:multiLevelType w:val="hybridMultilevel"/>
+    <w:tmpl w:val="B57628BC"/>
+    <w:lvl w:ilvl="0" w:tplc="240A000F">
+      <w:start w:val="1"/>
+      <w:numFmt w:val="decimal"/>
+      <w:lvlText w:val="%1."/>
+      <w:lvlJc w:val="left"/>
+      <w:pPr>
+        <w:ind w:left="720" w:hanging="360"/>
+      </w:pPr>
+    </w:lvl>
+    <w:lvl w:ilvl="1" w:tplc="240A0019" w:tentative="1">
+      <w:start w:val="1"/>
+      <w:numFmt w:val="lowerLetter"/>
+      <w:lvlText w:val="%2."/>
+      <w:lvlJc w:val="left"/>
+      <w:pPr>
+        <w:ind w:left="1440" w:hanging="360"/>
+      </w:pPr>
+    </w:lvl>
+    <w:lvl w:ilvl="2" w:tplc="240A001B" w:tentative="1">
+      <w:start w:val="1"/>
+      <w:numFmt w:val="lowerRoman"/>
+      <w:lvlText w:val="%3."/>
+      <w:lvlJc w:val="right"/>
+      <w:pPr>
+        <w:ind w:left="2160" w:hanging="180"/>
+      </w:pPr>
+    </w:lvl>
+    <w:lvl w:ilvl="3" w:tplc="240A000F" w:tentative="1">
+      <w:start w:val="1"/>
+      <w:numFmt w:val="decimal"/>
+      <w:lvlText w:val="%4."/>
+      <w:lvlJc w:val="left"/>
+      <w:pPr>
+        <w:ind w:left="2880" w:hanging="360"/>
+      </w:pPr>
+    </w:lvl>
+    <w:lvl w:ilvl="4" w:tplc="240A0019" w:tentative="1">
+      <w:start w:val="1"/>
+      <w:numFmt w:val="lowerLetter"/>
+      <w:lvlText w:val="%5."/>
+      <w:lvlJc w:val="left"/>
+      <w:pPr>
+        <w:ind w:left="3600" w:hanging="360"/>
+      </w:pPr>
+    </w:lvl>
+    <w:lvl w:ilvl="5" w:tplc="240A001B" w:tentative="1">
+      <w:start w:val="1"/>
+      <w:numFmt w:val="lowerRoman"/>
+      <w:lvlText w:val="%6."/>
+      <w:lvlJc w:val="right"/>
+      <w:pPr>
+        <w:ind w:left="4320" w:hanging="180"/>
+      </w:pPr>
+    </w:lvl>
+    <w:lvl w:ilvl="6" w:tplc="240A000F" w:tentative="1">
+      <w:start w:val="1"/>
+      <w:numFmt w:val="decimal"/>
+      <w:lvlText w:val="%7."/>
+      <w:lvlJc w:val="left"/>
+      <w:pPr>
+        <w:ind w:left="5040" w:hanging="360"/>
+      </w:pPr>
+    </w:lvl>
+    <w:lvl w:ilvl="7" w:tplc="240A0019" w:tentative="1">
+      <w:start w:val="1"/>
+      <w:numFmt w:val="lowerLetter"/>
+      <w:lvlText w:val="%8."/>
+      <w:lvlJc w:val="left"/>
+      <w:pPr>
+        <w:ind w:left="5760" w:hanging="360"/>
+      </w:pPr>
+    </w:lvl>
+    <w:lvl w:ilvl="8" w:tplc="240A001B" w:tentative="1">
+      <w:start w:val="1"/>
+      <w:numFmt w:val="lowerRoman"/>
+      <w:lvlText w:val="%9."/>
+      <w:lvlJc w:val="right"/>
+      <w:pPr>
+        <w:ind w:left="6480" w:hanging="180"/>
+      </w:pPr>
+    </w:lvl>
+  </w:abstractNum>
   <w:num w:numId="1">
     <w:abstractNumId w:val="0"/>
+  </w:num>
+  <w:num w:numId="2">
+    <w:abstractNumId w:val="1"/>
   </w:num>
 </w:numbering>
 </file>
@@ -4555,6 +5216,21 @@
       <w:u w:val="single"/>
     </w:rPr>
   </w:style>
+  <w:style w:type="character" w:customStyle="1" w:styleId="pl-en">
+    <w:name w:val="pl-en"/>
+    <w:basedOn w:val="Fuentedeprrafopredeter"/>
+    <w:rsid w:val="00D265F8"/>
+  </w:style>
+  <w:style w:type="character" w:customStyle="1" w:styleId="pl-s">
+    <w:name w:val="pl-s"/>
+    <w:basedOn w:val="Fuentedeprrafopredeter"/>
+    <w:rsid w:val="00D265F8"/>
+  </w:style>
+  <w:style w:type="character" w:customStyle="1" w:styleId="pl-pds">
+    <w:name w:val="pl-pds"/>
+    <w:basedOn w:val="Fuentedeprrafopredeter"/>
+    <w:rsid w:val="00D265F8"/>
+  </w:style>
 </w:styles>
 </file>
 

</xml_diff>